<commit_message>
Update He CSDL NC -Mau trinh bay bao cao.docx
tạo report form. Chưa xong
</commit_message>
<xml_diff>
--- a/CSDLNangCao/He CSDL NC -Mau trinh bay bao cao.docx
+++ b/CSDLNangCao/He CSDL NC -Mau trinh bay bao cao.docx
@@ -1,14 +1,20 @@
 
 <file path=word/document.xml><?xml version="1.0" encoding="utf-8"?>
-<w:document xmlns:wpc="http://schemas.microsoft.com/office/word/2010/wordprocessingCanvas" xmlns:cx="http://schemas.microsoft.com/office/drawing/2014/chartex" xmlns:cx1="http://schemas.microsoft.com/office/drawing/2015/9/8/chartex" xmlns:cx2="http://schemas.microsoft.com/office/drawing/2015/10/21/chartex" xmlns:cx3="http://schemas.microsoft.com/office/drawing/2016/5/9/chartex" xmlns:cx4="http://schemas.microsoft.com/office/drawing/2016/5/10/chartex" xmlns:cx5="http://schemas.microsoft.com/office/drawing/2016/5/11/chartex" xmlns:cx6="http://schemas.microsoft.com/office/drawing/2016/5/12/chartex" xmlns:cx7="http://schemas.microsoft.com/office/drawing/2016/5/13/chartex" xmlns:cx8="http://schemas.microsoft.com/office/drawing/2016/5/14/chartex" xmlns:mc="http://schemas.openxmlformats.org/markup-compatibility/2006" xmlns:aink="http://schemas.microsoft.com/office/drawing/2016/ink" xmlns:am3d="http://schemas.microsoft.com/office/drawing/2017/model3d" xmlns:o="urn:schemas-microsoft-com:office:office" xmlns:r="http://schemas.openxmlformats.org/officeDocument/2006/relationships" xmlns:m="http://schemas.openxmlformats.org/officeDocument/2006/math" xmlns:v="urn:schemas-microsoft-com:vml" xmlns:wp14="http://schemas.microsoft.com/office/word/2010/wordprocessingDrawing" xmlns:wp="http://schemas.openxmlformats.org/drawingml/2006/wordprocessingDrawing" xmlns:w10="urn:schemas-microsoft-com:office:word" xmlns:w="http://schemas.openxmlformats.org/wordprocessingml/2006/main" xmlns:w14="http://schemas.microsoft.com/office/word/2010/wordml" xmlns:w15="http://schemas.microsoft.com/office/word/2012/wordml" xmlns:w16cid="http://schemas.microsoft.com/office/word/2016/wordml/cid" xmlns:w16se="http://schemas.microsoft.com/office/word/2015/wordml/symex" xmlns:wpg="http://schemas.microsoft.com/office/word/2010/wordprocessingGroup" xmlns:wpi="http://schemas.microsoft.com/office/word/2010/wordprocessingInk" xmlns:wne="http://schemas.microsoft.com/office/word/2006/wordml" xmlns:wps="http://schemas.microsoft.com/office/word/2010/wordprocessingShape" mc:Ignorable="w14 w15 w16se w16cid wp14">
+<w:document xmlns:wpc="http://schemas.microsoft.com/office/word/2010/wordprocessingCanvas" xmlns:cx="http://schemas.microsoft.com/office/drawing/2014/chartex" xmlns:mc="http://schemas.openxmlformats.org/markup-compatibility/2006" xmlns:o="urn:schemas-microsoft-com:office:office" xmlns:r="http://schemas.openxmlformats.org/officeDocument/2006/relationships" xmlns:m="http://schemas.openxmlformats.org/officeDocument/2006/math" xmlns:v="urn:schemas-microsoft-com:vml" xmlns:wp14="http://schemas.microsoft.com/office/word/2010/wordprocessingDrawing" xmlns:wp="http://schemas.openxmlformats.org/drawingml/2006/wordprocessingDrawing" xmlns:w10="urn:schemas-microsoft-com:office:word" xmlns:w="http://schemas.openxmlformats.org/wordprocessingml/2006/main" xmlns:w14="http://schemas.microsoft.com/office/word/2010/wordml" xmlns:w15="http://schemas.microsoft.com/office/word/2012/wordml" xmlns:w16se="http://schemas.microsoft.com/office/word/2015/wordml/symex" xmlns:wpg="http://schemas.microsoft.com/office/word/2010/wordprocessingGroup" xmlns:wpi="http://schemas.microsoft.com/office/word/2010/wordprocessingInk" xmlns:wne="http://schemas.microsoft.com/office/word/2006/wordml" xmlns:wps="http://schemas.microsoft.com/office/word/2010/wordprocessingShape" mc:Ignorable="w14 w15 w16se wp14">
   <w:body>
     <w:p>
       <w:pPr>
         <w:jc w:val="center"/>
+        <w:rPr>
+          <w:b/>
+        </w:rPr>
       </w:pPr>
     </w:p>
     <w:sdt>
       <w:sdtPr>
+        <w:rPr>
+          <w:b/>
+        </w:rPr>
         <w:id w:val="15357389"/>
         <w:docPartObj>
           <w:docPartGallery w:val="Cover Pages"/>
@@ -38,9 +44,13 @@
         <w:p>
           <w:pPr>
             <w:jc w:val="center"/>
+            <w:rPr>
+              <w:b/>
+            </w:rPr>
           </w:pPr>
           <w:r>
             <w:rPr>
+              <w:b/>
               <w:noProof/>
             </w:rPr>
             <w:drawing>
@@ -101,6 +111,7 @@
           </w:r>
           <w:r>
             <w:rPr>
+              <w:b/>
               <w:noProof/>
             </w:rPr>
             <w:drawing>
@@ -211,36 +222,6 @@
                           <w:rPr>
                             <w:color w:val="FFFFFF" w:themeColor="background1"/>
                           </w:rPr>
-                          <w:t xml:space="preserve"> /*MS</w:t>
-                        </w:r>
-                        <w:r>
-                          <w:rPr>
-                            <w:color w:val="FFFFFF" w:themeColor="background1"/>
-                          </w:rPr>
-                          <w:t>HV</w:t>
-                        </w:r>
-                        <w:r>
-                          <w:rPr>
-                            <w:color w:val="FFFFFF" w:themeColor="background1"/>
-                          </w:rPr>
-                          <w:t xml:space="preserve"> -Tên </w:t>
-                        </w:r>
-                        <w:r>
-                          <w:rPr>
-                            <w:color w:val="FFFFFF" w:themeColor="background1"/>
-                          </w:rPr>
-                          <w:t>H</w:t>
-                        </w:r>
-                        <w:r>
-                          <w:rPr>
-                            <w:color w:val="FFFFFF" w:themeColor="background1"/>
-                          </w:rPr>
-                          <w:t>V tham gia*/</w:t>
-                        </w:r>
-                        <w:r>
-                          <w:rPr>
-                            <w:color w:val="FFFFFF" w:themeColor="background1"/>
-                          </w:rPr>
                           <w:t xml:space="preserve"> </w:t>
                         </w:r>
                       </w:p>
@@ -256,13 +237,40 @@
                           <w:rPr>
                             <w:color w:val="FFFFFF" w:themeColor="background1"/>
                           </w:rPr>
-                          <w:t>G</w:t>
+                          <w:t xml:space="preserve">20C12007 </w:t>
                         </w:r>
                         <w:r>
                           <w:rPr>
                             <w:color w:val="FFFFFF" w:themeColor="background1"/>
                           </w:rPr>
-                          <w:t>V phụ trách:</w:t>
+                          <w:t>–</w:t>
+                        </w:r>
+                        <w:r>
+                          <w:rPr>
+                            <w:color w:val="FFFFFF" w:themeColor="background1"/>
+                          </w:rPr>
+                          <w:t xml:space="preserve"> Trần Đình Lâm</w:t>
+                        </w:r>
+                      </w:p>
+                      <w:p>
+                        <w:pPr>
+                          <w:pStyle w:val="NoSpacing"/>
+                          <w:spacing w:before="120"/>
+                          <w:rPr>
+                            <w:color w:val="FFFFFF" w:themeColor="background1"/>
+                          </w:rPr>
+                        </w:pPr>
+                        <w:r>
+                          <w:rPr>
+                            <w:color w:val="FFFFFF" w:themeColor="background1"/>
+                          </w:rPr>
+                          <w:t xml:space="preserve">20C11035 </w:t>
+                        </w:r>
+                        <w:r>
+                          <w:rPr>
+                            <w:color w:val="FFFFFF" w:themeColor="background1"/>
+                          </w:rPr>
+                          <w:t>–</w:t>
                         </w:r>
                         <w:r>
                           <w:rPr>
@@ -270,27 +278,33 @@
                           </w:rPr>
                           <w:t xml:space="preserve"> </w:t>
                         </w:r>
-                        <w:sdt>
-                          <w:sdtPr>
-                            <w:rPr>
-                              <w:color w:val="FFFFFF" w:themeColor="background1"/>
-                            </w:rPr>
-                            <w:alias w:val="Author"/>
-                            <w:tag w:val=""/>
-                            <w:id w:val="945428907"/>
-                            <w:dataBinding w:prefixMappings="xmlns:ns0='http://purl.org/dc/elements/1.1/' xmlns:ns1='http://schemas.openxmlformats.org/package/2006/metadata/core-properties' " w:xpath="/ns1:coreProperties[1]/ns0:creator[1]" w:storeItemID="{6C3C8BC8-F283-45AE-878A-BAB7291924A1}"/>
-                            <w:text/>
-                          </w:sdtPr>
-                          <w:sdtEndPr/>
-                          <w:sdtContent>
-                            <w:r>
-                              <w:rPr>
-                                <w:color w:val="FFFFFF" w:themeColor="background1"/>
-                              </w:rPr>
-                              <w:t>/* Tên môn học, sinh viên phụ trách bài tập */</w:t>
-                            </w:r>
-                          </w:sdtContent>
-                        </w:sdt>
+                        <w:r>
+                          <w:rPr>
+                            <w:color w:val="FFFFFF" w:themeColor="background1"/>
+                          </w:rPr>
+                          <w:t>Trương Thế Kiệt</w:t>
+                        </w:r>
+                      </w:p>
+                      <w:p>
+                        <w:pPr>
+                          <w:pStyle w:val="NoSpacing"/>
+                          <w:spacing w:before="120"/>
+                          <w:rPr>
+                            <w:color w:val="FFFFFF" w:themeColor="background1"/>
+                          </w:rPr>
+                        </w:pPr>
+                        <w:r>
+                          <w:rPr>
+                            <w:color w:val="FFFFFF" w:themeColor="background1"/>
+                          </w:rPr>
+                          <w:t>20C11040</w:t>
+                        </w:r>
+                        <w:r>
+                          <w:rPr>
+                            <w:color w:val="FFFFFF" w:themeColor="background1"/>
+                          </w:rPr>
+                          <w:t xml:space="preserve"> – Đặng Nhật Minh </w:t>
+                        </w:r>
                       </w:p>
                       <w:p>
                         <w:pPr>
@@ -320,10 +334,17 @@
                             <w:r>
                               <w:rPr>
                                 <w:rFonts w:ascii="Tahoma" w:hAnsi="Tahoma" w:cs="Tahoma"/>
+                                <w:color w:val="FFFFFF" w:themeColor="background1"/>
+                              </w:rPr>
+                              <w:t>ĐỒ ÁN</w:t>
+                            </w:r>
+                            <w:r>
+                              <w:rPr>
+                                <w:rFonts w:ascii="Tahoma" w:hAnsi="Tahoma" w:cs="Tahoma"/>
                                 <w:caps/>
                                 <w:color w:val="FFFFFF" w:themeColor="background1"/>
                               </w:rPr>
-                              <w:t>Đồ án/bài tập môn học</w:t>
+                              <w:t xml:space="preserve"> môn học</w:t>
                             </w:r>
                           </w:sdtContent>
                         </w:sdt>
@@ -371,7 +392,14 @@
                             <w:rFonts w:ascii="Tahoma" w:hAnsi="Tahoma" w:cs="Tahoma"/>
                             <w:color w:val="FFFFFF" w:themeColor="background1"/>
                           </w:rPr>
-                          <w:t>HỌC KỲ I – NĂM HỌC 2019-2020</w:t>
+                          <w:t xml:space="preserve">NĂM HỌC </w:t>
+                        </w:r>
+                        <w:r>
+                          <w:rPr>
+                            <w:rFonts w:ascii="Tahoma" w:hAnsi="Tahoma" w:cs="Tahoma"/>
+                            <w:color w:val="FFFFFF" w:themeColor="background1"/>
+                          </w:rPr>
+                          <w:t>2020-2021</w:t>
                         </w:r>
                       </w:p>
                     </w:txbxContent>
@@ -472,12 +500,21 @@
             <w:t>ĐẠI HỌC KHOA HỌC TỰ NHIÊN THÀNH PHỐ HỒ CHÍ MINH, ĐẠI HỌC QUỐC GIA TP HCM</w:t>
           </w:r>
           <w:r>
+            <w:rPr>
+              <w:b/>
+            </w:rPr>
             <w:br w:type="page"/>
           </w:r>
         </w:p>
       </w:sdtContent>
     </w:sdt>
-    <w:p/>
+    <w:p>
+      <w:pPr>
+        <w:rPr>
+          <w:b/>
+        </w:rPr>
+      </w:pPr>
+    </w:p>
     <w:p>
       <w:pPr>
         <w:jc w:val="center"/>
@@ -507,11 +544,11 @@
         <w:tblLook w:val="04A0" w:firstRow="1" w:lastRow="0" w:firstColumn="1" w:lastColumn="0" w:noHBand="0" w:noVBand="1"/>
       </w:tblPr>
       <w:tblGrid>
-        <w:gridCol w:w="1728"/>
-        <w:gridCol w:w="2250"/>
-        <w:gridCol w:w="1892"/>
-        <w:gridCol w:w="1341"/>
-        <w:gridCol w:w="2519"/>
+        <w:gridCol w:w="1499"/>
+        <w:gridCol w:w="2129"/>
+        <w:gridCol w:w="3081"/>
+        <w:gridCol w:w="1326"/>
+        <w:gridCol w:w="1695"/>
       </w:tblGrid>
       <w:tr>
         <w:trPr>
@@ -519,7 +556,7 @@
         </w:trPr>
         <w:tc>
           <w:tcPr>
-            <w:tcW w:w="1728" w:type="dxa"/>
+            <w:tcW w:w="1499" w:type="dxa"/>
             <w:vAlign w:val="center"/>
           </w:tcPr>
           <w:p>
@@ -546,7 +583,7 @@
         </w:tc>
         <w:tc>
           <w:tcPr>
-            <w:tcW w:w="8002" w:type="dxa"/>
+            <w:tcW w:w="8231" w:type="dxa"/>
             <w:gridSpan w:val="4"/>
             <w:vAlign w:val="center"/>
           </w:tcPr>
@@ -554,17 +591,16 @@
             <w:pPr>
               <w:rPr>
                 <w:rFonts w:ascii="Tahoma" w:hAnsi="Tahoma" w:cs="Tahoma"/>
-                <w:sz w:val="20"/>
-                <w:szCs w:val="20"/>
-              </w:rPr>
-            </w:pPr>
-            <w:r>
-              <w:rPr>
-                <w:rFonts w:ascii="Tahoma" w:hAnsi="Tahoma" w:cs="Tahoma"/>
-                <w:sz w:val="20"/>
-                <w:szCs w:val="20"/>
-              </w:rPr>
-              <w:t>/*theo số thứ tự danh sách đăng ký*/</w:t>
+                <w:b/>
+                <w:sz w:val="20"/>
+                <w:szCs w:val="20"/>
+              </w:rPr>
+            </w:pPr>
+            <w:r>
+              <w:rPr>
+                <w:b/>
+              </w:rPr>
+              <w:t>14</w:t>
             </w:r>
           </w:p>
         </w:tc>
@@ -575,7 +611,7 @@
         </w:trPr>
         <w:tc>
           <w:tcPr>
-            <w:tcW w:w="1728" w:type="dxa"/>
+            <w:tcW w:w="1499" w:type="dxa"/>
             <w:vAlign w:val="center"/>
           </w:tcPr>
           <w:p>
@@ -613,7 +649,7 @@
         </w:tc>
         <w:tc>
           <w:tcPr>
-            <w:tcW w:w="8002" w:type="dxa"/>
+            <w:tcW w:w="8231" w:type="dxa"/>
             <w:gridSpan w:val="4"/>
             <w:vAlign w:val="center"/>
           </w:tcPr>
@@ -630,10 +666,11 @@
             <w:r>
               <w:rPr>
                 <w:rFonts w:ascii="Tahoma" w:hAnsi="Tahoma" w:cs="Tahoma"/>
-                <w:sz w:val="20"/>
-                <w:szCs w:val="20"/>
-              </w:rPr>
-              <w:t>/*sinh viên tự đặt tên*/</w:t>
+                <w:b/>
+                <w:sz w:val="20"/>
+                <w:szCs w:val="20"/>
+              </w:rPr>
+              <w:t>K2014</w:t>
             </w:r>
           </w:p>
         </w:tc>
@@ -644,7 +681,7 @@
         </w:trPr>
         <w:tc>
           <w:tcPr>
-            <w:tcW w:w="1728" w:type="dxa"/>
+            <w:tcW w:w="1499" w:type="dxa"/>
             <w:vAlign w:val="center"/>
           </w:tcPr>
           <w:p>
@@ -665,9 +702,18 @@
                 <w:sz w:val="20"/>
                 <w:szCs w:val="20"/>
               </w:rPr>
-              <w:t>Số lượng</w:t>
-            </w:r>
-            <w:r>
+              <w:t>Số lượng:</w:t>
+            </w:r>
+          </w:p>
+        </w:tc>
+        <w:tc>
+          <w:tcPr>
+            <w:tcW w:w="8231" w:type="dxa"/>
+            <w:gridSpan w:val="4"/>
+            <w:vAlign w:val="center"/>
+          </w:tcPr>
+          <w:p>
+            <w:pPr>
               <w:rPr>
                 <w:rFonts w:ascii="Tahoma" w:hAnsi="Tahoma" w:cs="Tahoma"/>
                 <w:b/>
@@ -675,18 +721,8 @@
                 <w:sz w:val="20"/>
                 <w:szCs w:val="20"/>
               </w:rPr>
-              <w:t>:</w:t>
-            </w:r>
-          </w:p>
-        </w:tc>
-        <w:tc>
-          <w:tcPr>
-            <w:tcW w:w="8002" w:type="dxa"/>
-            <w:gridSpan w:val="4"/>
-            <w:vAlign w:val="center"/>
-          </w:tcPr>
-          <w:p>
-            <w:pPr>
+            </w:pPr>
+            <w:r>
               <w:rPr>
                 <w:rFonts w:ascii="Tahoma" w:hAnsi="Tahoma" w:cs="Tahoma"/>
                 <w:b/>
@@ -694,7 +730,8 @@
                 <w:sz w:val="20"/>
                 <w:szCs w:val="20"/>
               </w:rPr>
-            </w:pPr>
+              <w:t>3</w:t>
+            </w:r>
           </w:p>
         </w:tc>
       </w:tr>
@@ -704,7 +741,7 @@
         </w:trPr>
         <w:tc>
           <w:tcPr>
-            <w:tcW w:w="1728" w:type="dxa"/>
+            <w:tcW w:w="1499" w:type="dxa"/>
             <w:vAlign w:val="center"/>
           </w:tcPr>
           <w:p>
@@ -732,7 +769,7 @@
         </w:tc>
         <w:tc>
           <w:tcPr>
-            <w:tcW w:w="2250" w:type="dxa"/>
+            <w:tcW w:w="2129" w:type="dxa"/>
             <w:vAlign w:val="center"/>
           </w:tcPr>
           <w:p>
@@ -760,7 +797,7 @@
         </w:tc>
         <w:tc>
           <w:tcPr>
-            <w:tcW w:w="1892" w:type="dxa"/>
+            <w:tcW w:w="3081" w:type="dxa"/>
             <w:vAlign w:val="center"/>
           </w:tcPr>
           <w:p>
@@ -788,7 +825,7 @@
         </w:tc>
         <w:tc>
           <w:tcPr>
-            <w:tcW w:w="1341" w:type="dxa"/>
+            <w:tcW w:w="1326" w:type="dxa"/>
             <w:vAlign w:val="center"/>
           </w:tcPr>
           <w:p>
@@ -816,7 +853,7 @@
         </w:tc>
         <w:tc>
           <w:tcPr>
-            <w:tcW w:w="2519" w:type="dxa"/>
+            <w:tcW w:w="1695" w:type="dxa"/>
             <w:vAlign w:val="center"/>
           </w:tcPr>
           <w:p>
@@ -845,7 +882,7 @@
         </w:trPr>
         <w:tc>
           <w:tcPr>
-            <w:tcW w:w="1728" w:type="dxa"/>
+            <w:tcW w:w="1499" w:type="dxa"/>
             <w:vAlign w:val="center"/>
           </w:tcPr>
           <w:p>
@@ -857,18 +894,13 @@
               </w:rPr>
             </w:pPr>
             <w:r>
-              <w:rPr>
-                <w:rFonts w:ascii="Tahoma" w:hAnsi="Tahoma" w:cs="Tahoma"/>
-                <w:sz w:val="20"/>
-                <w:szCs w:val="20"/>
-              </w:rPr>
-              <w:t>1122333</w:t>
-            </w:r>
-          </w:p>
-        </w:tc>
-        <w:tc>
-          <w:tcPr>
-            <w:tcW w:w="2250" w:type="dxa"/>
+              <w:t>20C12007</w:t>
+            </w:r>
+          </w:p>
+        </w:tc>
+        <w:tc>
+          <w:tcPr>
+            <w:tcW w:w="2129" w:type="dxa"/>
             <w:vAlign w:val="center"/>
           </w:tcPr>
           <w:p>
@@ -880,18 +912,13 @@
               </w:rPr>
             </w:pPr>
             <w:r>
-              <w:rPr>
-                <w:rFonts w:ascii="Tahoma" w:hAnsi="Tahoma" w:cs="Tahoma"/>
-                <w:sz w:val="20"/>
-                <w:szCs w:val="20"/>
-              </w:rPr>
-              <w:t>Nguyễn Văn A</w:t>
-            </w:r>
-          </w:p>
-        </w:tc>
-        <w:tc>
-          <w:tcPr>
-            <w:tcW w:w="1892" w:type="dxa"/>
+              <w:t xml:space="preserve">Trần Đình Lâm </w:t>
+            </w:r>
+          </w:p>
+        </w:tc>
+        <w:tc>
+          <w:tcPr>
+            <w:tcW w:w="3081" w:type="dxa"/>
             <w:vAlign w:val="center"/>
           </w:tcPr>
           <w:p>
@@ -903,18 +930,13 @@
               </w:rPr>
             </w:pPr>
             <w:r>
-              <w:rPr>
-                <w:rFonts w:ascii="Tahoma" w:hAnsi="Tahoma" w:cs="Tahoma"/>
-                <w:sz w:val="20"/>
-                <w:szCs w:val="20"/>
-              </w:rPr>
-              <w:t>…</w:t>
-            </w:r>
-          </w:p>
-        </w:tc>
-        <w:tc>
-          <w:tcPr>
-            <w:tcW w:w="1341" w:type="dxa"/>
+              <w:t>tdlam123@gmail.com</w:t>
+            </w:r>
+          </w:p>
+        </w:tc>
+        <w:tc>
+          <w:tcPr>
+            <w:tcW w:w="1326" w:type="dxa"/>
             <w:vAlign w:val="center"/>
           </w:tcPr>
           <w:p>
@@ -931,13 +953,13 @@
                 <w:sz w:val="20"/>
                 <w:szCs w:val="20"/>
               </w:rPr>
-              <w:t>…</w:t>
-            </w:r>
-          </w:p>
-        </w:tc>
-        <w:tc>
-          <w:tcPr>
-            <w:tcW w:w="2519" w:type="dxa"/>
+              <w:t>0383522356</w:t>
+            </w:r>
+          </w:p>
+        </w:tc>
+        <w:tc>
+          <w:tcPr>
+            <w:tcW w:w="1695" w:type="dxa"/>
             <w:vAlign w:val="center"/>
           </w:tcPr>
           <w:p>
@@ -946,53 +968,6 @@
                 <w:rFonts w:ascii="Tahoma" w:hAnsi="Tahoma" w:cs="Tahoma"/>
               </w:rPr>
             </w:pPr>
-            <w:r>
-              <w:rPr>
-                <w:rFonts w:ascii="Tahoma" w:hAnsi="Tahoma" w:cs="Tahoma"/>
-                <w:noProof/>
-              </w:rPr>
-              <w:drawing>
-                <wp:inline distT="0" distB="0" distL="0" distR="0" wp14:anchorId="7A3195EB" wp14:editId="5B5140D2">
-                  <wp:extent cx="1462463" cy="1462463"/>
-                  <wp:effectExtent l="0" t="0" r="0" b="0"/>
-                  <wp:docPr id="2" name="Picture 2" descr="A picture containing clipart&#10;&#10;Description automatically generated"/>
-                  <wp:cNvGraphicFramePr>
-                    <a:graphicFrameLocks xmlns:a="http://schemas.openxmlformats.org/drawingml/2006/main" noChangeAspect="1"/>
-                  </wp:cNvGraphicFramePr>
-                  <a:graphic xmlns:a="http://schemas.openxmlformats.org/drawingml/2006/main">
-                    <a:graphicData uri="http://schemas.openxmlformats.org/drawingml/2006/picture">
-                      <pic:pic xmlns:pic="http://schemas.openxmlformats.org/drawingml/2006/picture">
-                        <pic:nvPicPr>
-                          <pic:cNvPr id="2" name="download.png"/>
-                          <pic:cNvPicPr/>
-                        </pic:nvPicPr>
-                        <pic:blipFill>
-                          <a:blip r:embed="rId11">
-                            <a:extLst>
-                              <a:ext uri="{28A0092B-C50C-407E-A947-70E740481C1C}">
-                                <a14:useLocalDpi xmlns:a14="http://schemas.microsoft.com/office/drawing/2010/main" val="0"/>
-                              </a:ext>
-                            </a:extLst>
-                          </a:blip>
-                          <a:stretch>
-                            <a:fillRect/>
-                          </a:stretch>
-                        </pic:blipFill>
-                        <pic:spPr>
-                          <a:xfrm>
-                            <a:off x="0" y="0"/>
-                            <a:ext cx="1478325" cy="1478325"/>
-                          </a:xfrm>
-                          <a:prstGeom prst="rect">
-                            <a:avLst/>
-                          </a:prstGeom>
-                        </pic:spPr>
-                      </pic:pic>
-                    </a:graphicData>
-                  </a:graphic>
-                </wp:inline>
-              </w:drawing>
-            </w:r>
           </w:p>
         </w:tc>
       </w:tr>
@@ -1002,7 +977,7 @@
         </w:trPr>
         <w:tc>
           <w:tcPr>
-            <w:tcW w:w="1728" w:type="dxa"/>
+            <w:tcW w:w="1499" w:type="dxa"/>
             <w:vAlign w:val="center"/>
           </w:tcPr>
           <w:p>
@@ -1014,18 +989,13 @@
               </w:rPr>
             </w:pPr>
             <w:r>
-              <w:rPr>
-                <w:rFonts w:ascii="Tahoma" w:hAnsi="Tahoma" w:cs="Tahoma"/>
-                <w:sz w:val="20"/>
-                <w:szCs w:val="20"/>
-              </w:rPr>
-              <w:t>…</w:t>
-            </w:r>
-          </w:p>
-        </w:tc>
-        <w:tc>
-          <w:tcPr>
-            <w:tcW w:w="2250" w:type="dxa"/>
+              <w:t>20C11035</w:t>
+            </w:r>
+          </w:p>
+        </w:tc>
+        <w:tc>
+          <w:tcPr>
+            <w:tcW w:w="2129" w:type="dxa"/>
             <w:vAlign w:val="center"/>
           </w:tcPr>
           <w:p>
@@ -1036,11 +1006,14 @@
                 <w:szCs w:val="20"/>
               </w:rPr>
             </w:pPr>
-          </w:p>
-        </w:tc>
-        <w:tc>
-          <w:tcPr>
-            <w:tcW w:w="1892" w:type="dxa"/>
+            <w:r>
+              <w:t>Trương Thế Kiệt</w:t>
+            </w:r>
+          </w:p>
+        </w:tc>
+        <w:tc>
+          <w:tcPr>
+            <w:tcW w:w="3081" w:type="dxa"/>
             <w:vAlign w:val="center"/>
           </w:tcPr>
           <w:p>
@@ -1051,11 +1024,14 @@
                 <w:szCs w:val="20"/>
               </w:rPr>
             </w:pPr>
-          </w:p>
-        </w:tc>
-        <w:tc>
-          <w:tcPr>
-            <w:tcW w:w="1341" w:type="dxa"/>
+            <w:r>
+              <w:t>truongthekiet709@gmail.com</w:t>
+            </w:r>
+          </w:p>
+        </w:tc>
+        <w:tc>
+          <w:tcPr>
+            <w:tcW w:w="1326" w:type="dxa"/>
             <w:vAlign w:val="center"/>
           </w:tcPr>
           <w:p>
@@ -1070,7 +1046,7 @@
         </w:tc>
         <w:tc>
           <w:tcPr>
-            <w:tcW w:w="2519" w:type="dxa"/>
+            <w:tcW w:w="1695" w:type="dxa"/>
             <w:vAlign w:val="center"/>
           </w:tcPr>
           <w:p>
@@ -1088,7 +1064,7 @@
         </w:trPr>
         <w:tc>
           <w:tcPr>
-            <w:tcW w:w="1728" w:type="dxa"/>
+            <w:tcW w:w="1499" w:type="dxa"/>
             <w:vAlign w:val="center"/>
           </w:tcPr>
           <w:p>
@@ -1100,18 +1076,13 @@
               </w:rPr>
             </w:pPr>
             <w:r>
-              <w:rPr>
-                <w:rFonts w:ascii="Tahoma" w:hAnsi="Tahoma" w:cs="Tahoma"/>
-                <w:sz w:val="20"/>
-                <w:szCs w:val="20"/>
-              </w:rPr>
-              <w:t>…</w:t>
-            </w:r>
-          </w:p>
-        </w:tc>
-        <w:tc>
-          <w:tcPr>
-            <w:tcW w:w="2250" w:type="dxa"/>
+              <w:t>20C11040</w:t>
+            </w:r>
+          </w:p>
+        </w:tc>
+        <w:tc>
+          <w:tcPr>
+            <w:tcW w:w="2129" w:type="dxa"/>
             <w:vAlign w:val="center"/>
           </w:tcPr>
           <w:p>
@@ -1122,11 +1093,19 @@
                 <w:szCs w:val="20"/>
               </w:rPr>
             </w:pPr>
-          </w:p>
-        </w:tc>
-        <w:tc>
-          <w:tcPr>
-            <w:tcW w:w="1892" w:type="dxa"/>
+            <w:r>
+              <w:rPr>
+                <w:rFonts w:ascii="Tahoma" w:hAnsi="Tahoma" w:cs="Tahoma"/>
+                <w:sz w:val="20"/>
+                <w:szCs w:val="20"/>
+              </w:rPr>
+              <w:t>Đặng Nhật Minh</w:t>
+            </w:r>
+          </w:p>
+        </w:tc>
+        <w:tc>
+          <w:tcPr>
+            <w:tcW w:w="3081" w:type="dxa"/>
             <w:vAlign w:val="center"/>
           </w:tcPr>
           <w:p>
@@ -1137,11 +1116,19 @@
                 <w:szCs w:val="20"/>
               </w:rPr>
             </w:pPr>
-          </w:p>
-        </w:tc>
-        <w:tc>
-          <w:tcPr>
-            <w:tcW w:w="1341" w:type="dxa"/>
+            <w:r>
+              <w:rPr>
+                <w:rFonts w:ascii="Tahoma" w:hAnsi="Tahoma" w:cs="Tahoma"/>
+                <w:sz w:val="20"/>
+                <w:szCs w:val="20"/>
+              </w:rPr>
+              <w:t>Minhdangnhat685@gmail.com</w:t>
+            </w:r>
+          </w:p>
+        </w:tc>
+        <w:tc>
+          <w:tcPr>
+            <w:tcW w:w="1326" w:type="dxa"/>
             <w:vAlign w:val="center"/>
           </w:tcPr>
           <w:p>
@@ -1156,93 +1143,7 @@
         </w:tc>
         <w:tc>
           <w:tcPr>
-            <w:tcW w:w="2519" w:type="dxa"/>
-            <w:vAlign w:val="center"/>
-          </w:tcPr>
-          <w:p>
-            <w:pPr>
-              <w:rPr>
-                <w:rFonts w:ascii="Tahoma" w:hAnsi="Tahoma" w:cs="Tahoma"/>
-              </w:rPr>
-            </w:pPr>
-          </w:p>
-        </w:tc>
-      </w:tr>
-      <w:tr>
-        <w:trPr>
-          <w:trHeight w:val="262"/>
-        </w:trPr>
-        <w:tc>
-          <w:tcPr>
-            <w:tcW w:w="1728" w:type="dxa"/>
-            <w:vAlign w:val="center"/>
-          </w:tcPr>
-          <w:p>
-            <w:pPr>
-              <w:rPr>
-                <w:rFonts w:ascii="Tahoma" w:hAnsi="Tahoma" w:cs="Tahoma"/>
-                <w:sz w:val="20"/>
-                <w:szCs w:val="20"/>
-              </w:rPr>
-            </w:pPr>
-            <w:r>
-              <w:rPr>
-                <w:rFonts w:ascii="Tahoma" w:hAnsi="Tahoma" w:cs="Tahoma"/>
-                <w:sz w:val="20"/>
-                <w:szCs w:val="20"/>
-              </w:rPr>
-              <w:t>…</w:t>
-            </w:r>
-          </w:p>
-        </w:tc>
-        <w:tc>
-          <w:tcPr>
-            <w:tcW w:w="2250" w:type="dxa"/>
-            <w:vAlign w:val="center"/>
-          </w:tcPr>
-          <w:p>
-            <w:pPr>
-              <w:rPr>
-                <w:rFonts w:ascii="Tahoma" w:hAnsi="Tahoma" w:cs="Tahoma"/>
-                <w:sz w:val="20"/>
-                <w:szCs w:val="20"/>
-              </w:rPr>
-            </w:pPr>
-          </w:p>
-        </w:tc>
-        <w:tc>
-          <w:tcPr>
-            <w:tcW w:w="1892" w:type="dxa"/>
-            <w:vAlign w:val="center"/>
-          </w:tcPr>
-          <w:p>
-            <w:pPr>
-              <w:rPr>
-                <w:rFonts w:ascii="Tahoma" w:hAnsi="Tahoma" w:cs="Tahoma"/>
-                <w:sz w:val="20"/>
-                <w:szCs w:val="20"/>
-              </w:rPr>
-            </w:pPr>
-          </w:p>
-        </w:tc>
-        <w:tc>
-          <w:tcPr>
-            <w:tcW w:w="1341" w:type="dxa"/>
-            <w:vAlign w:val="center"/>
-          </w:tcPr>
-          <w:p>
-            <w:pPr>
-              <w:rPr>
-                <w:rFonts w:ascii="Tahoma" w:hAnsi="Tahoma" w:cs="Tahoma"/>
-                <w:sz w:val="20"/>
-                <w:szCs w:val="20"/>
-              </w:rPr>
-            </w:pPr>
-          </w:p>
-        </w:tc>
-        <w:tc>
-          <w:tcPr>
-            <w:tcW w:w="2519" w:type="dxa"/>
+            <w:tcW w:w="1695" w:type="dxa"/>
             <w:vAlign w:val="center"/>
           </w:tcPr>
           <w:p>
@@ -1255,7 +1156,13 @@
         </w:tc>
       </w:tr>
     </w:tbl>
-    <w:p/>
+    <w:p>
+      <w:pPr>
+        <w:rPr>
+          <w:b/>
+        </w:rPr>
+      </w:pPr>
+    </w:p>
     <w:tbl>
       <w:tblPr>
         <w:tblStyle w:val="TableGrid"/>
@@ -1263,10 +1170,10 @@
         <w:tblLook w:val="04A0" w:firstRow="1" w:lastRow="0" w:firstColumn="1" w:lastColumn="0" w:noHBand="0" w:noVBand="1"/>
       </w:tblPr>
       <w:tblGrid>
-        <w:gridCol w:w="2394"/>
-        <w:gridCol w:w="2394"/>
-        <w:gridCol w:w="2394"/>
-        <w:gridCol w:w="2394"/>
+        <w:gridCol w:w="1998"/>
+        <w:gridCol w:w="4770"/>
+        <w:gridCol w:w="1440"/>
+        <w:gridCol w:w="1368"/>
       </w:tblGrid>
       <w:tr>
         <w:tc>
@@ -1276,6 +1183,7 @@
           </w:tcPr>
           <w:p>
             <w:pPr>
+              <w:jc w:val="center"/>
               <w:rPr>
                 <w:rFonts w:ascii="Tahoma" w:hAnsi="Tahoma" w:cs="Tahoma"/>
                 <w:b/>
@@ -1300,7 +1208,7 @@
       <w:tr>
         <w:tc>
           <w:tcPr>
-            <w:tcW w:w="2394" w:type="dxa"/>
+            <w:tcW w:w="1998" w:type="dxa"/>
           </w:tcPr>
           <w:p>
             <w:pPr>
@@ -1320,13 +1228,13 @@
                 <w:sz w:val="20"/>
                 <w:szCs w:val="20"/>
               </w:rPr>
-              <w:t>Công việc thực hiện</w:t>
-            </w:r>
-          </w:p>
-        </w:tc>
-        <w:tc>
-          <w:tcPr>
-            <w:tcW w:w="2394" w:type="dxa"/>
+              <w:t>Người thực hiện</w:t>
+            </w:r>
+          </w:p>
+        </w:tc>
+        <w:tc>
+          <w:tcPr>
+            <w:tcW w:w="4770" w:type="dxa"/>
           </w:tcPr>
           <w:p>
             <w:pPr>
@@ -1346,13 +1254,13 @@
                 <w:sz w:val="20"/>
                 <w:szCs w:val="20"/>
               </w:rPr>
-              <w:t>Người thực hiện</w:t>
-            </w:r>
-          </w:p>
-        </w:tc>
-        <w:tc>
-          <w:tcPr>
-            <w:tcW w:w="2394" w:type="dxa"/>
+              <w:t>Công việc thực hiện</w:t>
+            </w:r>
+          </w:p>
+        </w:tc>
+        <w:tc>
+          <w:tcPr>
+            <w:tcW w:w="1440" w:type="dxa"/>
           </w:tcPr>
           <w:p>
             <w:pPr>
@@ -1378,7 +1286,7 @@
         </w:tc>
         <w:tc>
           <w:tcPr>
-            <w:tcW w:w="2394" w:type="dxa"/>
+            <w:tcW w:w="1368" w:type="dxa"/>
           </w:tcPr>
           <w:p>
             <w:pPr>
@@ -1406,89 +1314,118 @@
       <w:tr>
         <w:tc>
           <w:tcPr>
-            <w:tcW w:w="2394" w:type="dxa"/>
-          </w:tcPr>
-          <w:p>
-            <w:pPr>
-              <w:rPr>
-                <w:rFonts w:ascii="Tahoma" w:hAnsi="Tahoma" w:cs="Tahoma"/>
-                <w:sz w:val="20"/>
-                <w:szCs w:val="20"/>
-              </w:rPr>
-            </w:pPr>
-            <w:r>
-              <w:rPr>
-                <w:rFonts w:ascii="Tahoma" w:hAnsi="Tahoma" w:cs="Tahoma"/>
-                <w:sz w:val="20"/>
-                <w:szCs w:val="20"/>
-              </w:rPr>
-              <w:t>Công việc X</w:t>
-            </w:r>
-          </w:p>
-        </w:tc>
-        <w:tc>
-          <w:tcPr>
-            <w:tcW w:w="2394" w:type="dxa"/>
-          </w:tcPr>
-          <w:p>
-            <w:pPr>
-              <w:rPr>
-                <w:rFonts w:ascii="Tahoma" w:hAnsi="Tahoma" w:cs="Tahoma"/>
-                <w:sz w:val="20"/>
-                <w:szCs w:val="20"/>
-              </w:rPr>
-            </w:pPr>
-            <w:r>
-              <w:rPr>
-                <w:rFonts w:ascii="Tahoma" w:hAnsi="Tahoma" w:cs="Tahoma"/>
-                <w:sz w:val="20"/>
-                <w:szCs w:val="20"/>
-              </w:rPr>
-              <w:t>1122333-Nguyễn Văn A</w:t>
-            </w:r>
-          </w:p>
-        </w:tc>
-        <w:tc>
-          <w:tcPr>
-            <w:tcW w:w="2394" w:type="dxa"/>
-          </w:tcPr>
-          <w:p>
-            <w:pPr>
-              <w:rPr>
-                <w:rFonts w:ascii="Tahoma" w:hAnsi="Tahoma" w:cs="Tahoma"/>
-                <w:sz w:val="20"/>
-                <w:szCs w:val="20"/>
-              </w:rPr>
-            </w:pPr>
-            <w:r>
-              <w:rPr>
-                <w:rFonts w:ascii="Tahoma" w:hAnsi="Tahoma" w:cs="Tahoma"/>
-                <w:sz w:val="20"/>
-                <w:szCs w:val="20"/>
-              </w:rPr>
-              <w:t>80%</w:t>
-            </w:r>
-          </w:p>
-        </w:tc>
-        <w:tc>
-          <w:tcPr>
-            <w:tcW w:w="2394" w:type="dxa"/>
-          </w:tcPr>
-          <w:p>
-            <w:pPr>
-              <w:rPr>
-                <w:rFonts w:ascii="Tahoma" w:hAnsi="Tahoma" w:cs="Tahoma"/>
-                <w:sz w:val="20"/>
-                <w:szCs w:val="20"/>
-              </w:rPr>
-            </w:pPr>
-            <w:r>
-              <w:rPr>
-                <w:rFonts w:ascii="Tahoma" w:hAnsi="Tahoma" w:cs="Tahoma"/>
-                <w:sz w:val="20"/>
-                <w:szCs w:val="20"/>
-              </w:rPr>
-              <w:t>7/10</w:t>
+            <w:tcW w:w="1998" w:type="dxa"/>
+            <w:vMerge w:val="restart"/>
+          </w:tcPr>
+          <w:p>
+            <w:r>
+              <w:t>20C12007</w:t>
+            </w:r>
+            <w:r>
+              <w:t xml:space="preserve"> </w:t>
+            </w:r>
+          </w:p>
+          <w:p>
+            <w:pPr>
+              <w:rPr>
+                <w:rFonts w:ascii="Tahoma" w:hAnsi="Tahoma" w:cs="Tahoma"/>
+                <w:sz w:val="20"/>
+                <w:szCs w:val="20"/>
+              </w:rPr>
+            </w:pPr>
+            <w:r>
+              <w:rPr>
+                <w:rFonts w:ascii="Tahoma" w:hAnsi="Tahoma" w:cs="Tahoma"/>
+                <w:sz w:val="20"/>
+                <w:szCs w:val="20"/>
+              </w:rPr>
+              <w:t>Trần Đình Lâm</w:t>
+            </w:r>
+          </w:p>
+        </w:tc>
+        <w:tc>
+          <w:tcPr>
+            <w:tcW w:w="4770" w:type="dxa"/>
+          </w:tcPr>
+          <w:p>
+            <w:pPr>
+              <w:rPr>
+                <w:rFonts w:ascii="Tahoma" w:hAnsi="Tahoma" w:cs="Tahoma"/>
+                <w:sz w:val="20"/>
+                <w:szCs w:val="20"/>
+              </w:rPr>
+            </w:pPr>
+            <w:r>
+              <w:rPr>
+                <w:rFonts w:ascii="Tahoma" w:hAnsi="Tahoma" w:cs="Tahoma"/>
+                <w:sz w:val="20"/>
+                <w:szCs w:val="20"/>
+              </w:rPr>
+              <w:t>Phân công các công việc cần thực hiện</w:t>
+            </w:r>
+          </w:p>
+        </w:tc>
+        <w:tc>
+          <w:tcPr>
+            <w:tcW w:w="1440" w:type="dxa"/>
+            <w:vMerge w:val="restart"/>
+          </w:tcPr>
+          <w:p>
+            <w:pPr>
+              <w:jc w:val="center"/>
+              <w:rPr>
+                <w:rFonts w:ascii="Tahoma" w:hAnsi="Tahoma" w:cs="Tahoma"/>
+                <w:sz w:val="20"/>
+                <w:szCs w:val="20"/>
+              </w:rPr>
+            </w:pPr>
+            <w:r>
+              <w:rPr>
+                <w:rFonts w:ascii="Tahoma" w:hAnsi="Tahoma" w:cs="Tahoma"/>
+                <w:sz w:val="20"/>
+                <w:szCs w:val="20"/>
+              </w:rPr>
+              <w:t>90</w:t>
+            </w:r>
+            <w:r>
+              <w:rPr>
+                <w:rFonts w:ascii="Tahoma" w:hAnsi="Tahoma" w:cs="Tahoma"/>
+                <w:sz w:val="20"/>
+                <w:szCs w:val="20"/>
+              </w:rPr>
+              <w:t>%</w:t>
+            </w:r>
+          </w:p>
+        </w:tc>
+        <w:tc>
+          <w:tcPr>
+            <w:tcW w:w="1368" w:type="dxa"/>
+            <w:vMerge w:val="restart"/>
+          </w:tcPr>
+          <w:p>
+            <w:pPr>
+              <w:jc w:val="center"/>
+              <w:rPr>
+                <w:rFonts w:ascii="Tahoma" w:hAnsi="Tahoma" w:cs="Tahoma"/>
+                <w:sz w:val="20"/>
+                <w:szCs w:val="20"/>
+              </w:rPr>
+            </w:pPr>
+            <w:r>
+              <w:rPr>
+                <w:rFonts w:ascii="Tahoma" w:hAnsi="Tahoma" w:cs="Tahoma"/>
+                <w:sz w:val="20"/>
+                <w:szCs w:val="20"/>
+              </w:rPr>
+              <w:t>8</w:t>
+            </w:r>
+            <w:r>
+              <w:rPr>
+                <w:rFonts w:ascii="Tahoma" w:hAnsi="Tahoma" w:cs="Tahoma"/>
+                <w:sz w:val="20"/>
+                <w:szCs w:val="20"/>
+              </w:rPr>
+              <w:t>/10</w:t>
             </w:r>
           </w:p>
         </w:tc>
@@ -1496,52 +1433,73 @@
       <w:tr>
         <w:tc>
           <w:tcPr>
-            <w:tcW w:w="2394" w:type="dxa"/>
-          </w:tcPr>
-          <w:p>
-            <w:pPr>
-              <w:rPr>
-                <w:rFonts w:ascii="Tahoma" w:hAnsi="Tahoma" w:cs="Tahoma"/>
-                <w:sz w:val="20"/>
-                <w:szCs w:val="20"/>
-              </w:rPr>
-            </w:pPr>
-          </w:p>
-        </w:tc>
-        <w:tc>
-          <w:tcPr>
-            <w:tcW w:w="2394" w:type="dxa"/>
-          </w:tcPr>
-          <w:p>
-            <w:pPr>
-              <w:rPr>
-                <w:rFonts w:ascii="Tahoma" w:hAnsi="Tahoma" w:cs="Tahoma"/>
-                <w:sz w:val="20"/>
-                <w:szCs w:val="20"/>
-              </w:rPr>
-            </w:pPr>
-          </w:p>
-        </w:tc>
-        <w:tc>
-          <w:tcPr>
-            <w:tcW w:w="2394" w:type="dxa"/>
-          </w:tcPr>
-          <w:p>
-            <w:pPr>
-              <w:rPr>
-                <w:rFonts w:ascii="Tahoma" w:hAnsi="Tahoma" w:cs="Tahoma"/>
-                <w:sz w:val="20"/>
-                <w:szCs w:val="20"/>
-              </w:rPr>
-            </w:pPr>
-          </w:p>
-        </w:tc>
-        <w:tc>
-          <w:tcPr>
-            <w:tcW w:w="2394" w:type="dxa"/>
-          </w:tcPr>
-          <w:p>
-            <w:pPr>
+            <w:tcW w:w="1998" w:type="dxa"/>
+            <w:vMerge/>
+          </w:tcPr>
+          <w:p>
+            <w:pPr>
+              <w:rPr>
+                <w:rFonts w:ascii="Tahoma" w:hAnsi="Tahoma" w:cs="Tahoma"/>
+                <w:sz w:val="20"/>
+                <w:szCs w:val="20"/>
+              </w:rPr>
+            </w:pPr>
+          </w:p>
+        </w:tc>
+        <w:tc>
+          <w:tcPr>
+            <w:tcW w:w="4770" w:type="dxa"/>
+          </w:tcPr>
+          <w:p>
+            <w:pPr>
+              <w:rPr>
+                <w:rFonts w:ascii="Tahoma" w:hAnsi="Tahoma" w:cs="Tahoma"/>
+                <w:sz w:val="20"/>
+                <w:szCs w:val="20"/>
+              </w:rPr>
+            </w:pPr>
+            <w:r>
+              <w:rPr>
+                <w:rFonts w:ascii="Tahoma" w:hAnsi="Tahoma" w:cs="Tahoma"/>
+                <w:sz w:val="20"/>
+                <w:szCs w:val="20"/>
+              </w:rPr>
+              <w:t>Tìm hiểu và c</w:t>
+            </w:r>
+            <w:r>
+              <w:rPr>
+                <w:rFonts w:ascii="Tahoma" w:hAnsi="Tahoma" w:cs="Tahoma"/>
+                <w:sz w:val="20"/>
+                <w:szCs w:val="20"/>
+              </w:rPr>
+              <w:t>ài đặt được HBase trên lap cá nhân</w:t>
+            </w:r>
+          </w:p>
+        </w:tc>
+        <w:tc>
+          <w:tcPr>
+            <w:tcW w:w="1440" w:type="dxa"/>
+            <w:vMerge/>
+          </w:tcPr>
+          <w:p>
+            <w:pPr>
+              <w:jc w:val="center"/>
+              <w:rPr>
+                <w:rFonts w:ascii="Tahoma" w:hAnsi="Tahoma" w:cs="Tahoma"/>
+                <w:sz w:val="20"/>
+                <w:szCs w:val="20"/>
+              </w:rPr>
+            </w:pPr>
+          </w:p>
+        </w:tc>
+        <w:tc>
+          <w:tcPr>
+            <w:tcW w:w="1368" w:type="dxa"/>
+            <w:vMerge/>
+          </w:tcPr>
+          <w:p>
+            <w:pPr>
+              <w:jc w:val="center"/>
               <w:rPr>
                 <w:rFonts w:ascii="Tahoma" w:hAnsi="Tahoma" w:cs="Tahoma"/>
                 <w:sz w:val="20"/>
@@ -1554,52 +1512,73 @@
       <w:tr>
         <w:tc>
           <w:tcPr>
-            <w:tcW w:w="2394" w:type="dxa"/>
-          </w:tcPr>
-          <w:p>
-            <w:pPr>
-              <w:rPr>
-                <w:rFonts w:ascii="Tahoma" w:hAnsi="Tahoma" w:cs="Tahoma"/>
-                <w:sz w:val="20"/>
-                <w:szCs w:val="20"/>
-              </w:rPr>
-            </w:pPr>
-          </w:p>
-        </w:tc>
-        <w:tc>
-          <w:tcPr>
-            <w:tcW w:w="2394" w:type="dxa"/>
-          </w:tcPr>
-          <w:p>
-            <w:pPr>
-              <w:rPr>
-                <w:rFonts w:ascii="Tahoma" w:hAnsi="Tahoma" w:cs="Tahoma"/>
-                <w:sz w:val="20"/>
-                <w:szCs w:val="20"/>
-              </w:rPr>
-            </w:pPr>
-          </w:p>
-        </w:tc>
-        <w:tc>
-          <w:tcPr>
-            <w:tcW w:w="2394" w:type="dxa"/>
-          </w:tcPr>
-          <w:p>
-            <w:pPr>
-              <w:rPr>
-                <w:rFonts w:ascii="Tahoma" w:hAnsi="Tahoma" w:cs="Tahoma"/>
-                <w:sz w:val="20"/>
-                <w:szCs w:val="20"/>
-              </w:rPr>
-            </w:pPr>
-          </w:p>
-        </w:tc>
-        <w:tc>
-          <w:tcPr>
-            <w:tcW w:w="2394" w:type="dxa"/>
-          </w:tcPr>
-          <w:p>
-            <w:pPr>
+            <w:tcW w:w="1998" w:type="dxa"/>
+            <w:vMerge/>
+          </w:tcPr>
+          <w:p>
+            <w:pPr>
+              <w:rPr>
+                <w:rFonts w:ascii="Tahoma" w:hAnsi="Tahoma" w:cs="Tahoma"/>
+                <w:sz w:val="20"/>
+                <w:szCs w:val="20"/>
+              </w:rPr>
+            </w:pPr>
+          </w:p>
+        </w:tc>
+        <w:tc>
+          <w:tcPr>
+            <w:tcW w:w="4770" w:type="dxa"/>
+          </w:tcPr>
+          <w:p>
+            <w:pPr>
+              <w:rPr>
+                <w:rFonts w:ascii="Tahoma" w:hAnsi="Tahoma" w:cs="Tahoma"/>
+                <w:sz w:val="20"/>
+                <w:szCs w:val="20"/>
+              </w:rPr>
+            </w:pPr>
+            <w:r>
+              <w:rPr>
+                <w:rFonts w:ascii="Tahoma" w:hAnsi="Tahoma" w:cs="Tahoma"/>
+                <w:sz w:val="20"/>
+                <w:szCs w:val="20"/>
+              </w:rPr>
+              <w:t>Phối hợp với Minh viế</w:t>
+            </w:r>
+            <w:r>
+              <w:rPr>
+                <w:rFonts w:ascii="Tahoma" w:hAnsi="Tahoma" w:cs="Tahoma"/>
+                <w:sz w:val="20"/>
+                <w:szCs w:val="20"/>
+              </w:rPr>
+              <w:t>t báo cáo</w:t>
+            </w:r>
+          </w:p>
+        </w:tc>
+        <w:tc>
+          <w:tcPr>
+            <w:tcW w:w="1440" w:type="dxa"/>
+            <w:vMerge/>
+          </w:tcPr>
+          <w:p>
+            <w:pPr>
+              <w:jc w:val="center"/>
+              <w:rPr>
+                <w:rFonts w:ascii="Tahoma" w:hAnsi="Tahoma" w:cs="Tahoma"/>
+                <w:sz w:val="20"/>
+                <w:szCs w:val="20"/>
+              </w:rPr>
+            </w:pPr>
+          </w:p>
+        </w:tc>
+        <w:tc>
+          <w:tcPr>
+            <w:tcW w:w="1368" w:type="dxa"/>
+            <w:vMerge/>
+          </w:tcPr>
+          <w:p>
+            <w:pPr>
+              <w:jc w:val="center"/>
               <w:rPr>
                 <w:rFonts w:ascii="Tahoma" w:hAnsi="Tahoma" w:cs="Tahoma"/>
                 <w:sz w:val="20"/>
@@ -1612,52 +1591,81 @@
       <w:tr>
         <w:tc>
           <w:tcPr>
-            <w:tcW w:w="2394" w:type="dxa"/>
-          </w:tcPr>
-          <w:p>
-            <w:pPr>
-              <w:rPr>
-                <w:rFonts w:ascii="Tahoma" w:hAnsi="Tahoma" w:cs="Tahoma"/>
-                <w:sz w:val="20"/>
-                <w:szCs w:val="20"/>
-              </w:rPr>
-            </w:pPr>
-          </w:p>
-        </w:tc>
-        <w:tc>
-          <w:tcPr>
-            <w:tcW w:w="2394" w:type="dxa"/>
-          </w:tcPr>
-          <w:p>
-            <w:pPr>
-              <w:rPr>
-                <w:rFonts w:ascii="Tahoma" w:hAnsi="Tahoma" w:cs="Tahoma"/>
-                <w:sz w:val="20"/>
-                <w:szCs w:val="20"/>
-              </w:rPr>
-            </w:pPr>
-          </w:p>
-        </w:tc>
-        <w:tc>
-          <w:tcPr>
-            <w:tcW w:w="2394" w:type="dxa"/>
-          </w:tcPr>
-          <w:p>
-            <w:pPr>
-              <w:rPr>
-                <w:rFonts w:ascii="Tahoma" w:hAnsi="Tahoma" w:cs="Tahoma"/>
-                <w:sz w:val="20"/>
-                <w:szCs w:val="20"/>
-              </w:rPr>
-            </w:pPr>
-          </w:p>
-        </w:tc>
-        <w:tc>
-          <w:tcPr>
-            <w:tcW w:w="2394" w:type="dxa"/>
-          </w:tcPr>
-          <w:p>
-            <w:pPr>
+            <w:tcW w:w="1998" w:type="dxa"/>
+            <w:vMerge/>
+          </w:tcPr>
+          <w:p>
+            <w:pPr>
+              <w:rPr>
+                <w:rFonts w:ascii="Tahoma" w:hAnsi="Tahoma" w:cs="Tahoma"/>
+                <w:sz w:val="20"/>
+                <w:szCs w:val="20"/>
+              </w:rPr>
+            </w:pPr>
+          </w:p>
+        </w:tc>
+        <w:tc>
+          <w:tcPr>
+            <w:tcW w:w="4770" w:type="dxa"/>
+          </w:tcPr>
+          <w:p>
+            <w:pPr>
+              <w:rPr>
+                <w:rFonts w:ascii="Tahoma" w:hAnsi="Tahoma" w:cs="Tahoma"/>
+                <w:sz w:val="20"/>
+                <w:szCs w:val="20"/>
+              </w:rPr>
+            </w:pPr>
+            <w:r>
+              <w:rPr>
+                <w:rFonts w:ascii="Tahoma" w:hAnsi="Tahoma" w:cs="Tahoma"/>
+                <w:sz w:val="20"/>
+                <w:szCs w:val="20"/>
+              </w:rPr>
+              <w:t>Q</w:t>
+            </w:r>
+            <w:r>
+              <w:rPr>
+                <w:rFonts w:ascii="Tahoma" w:hAnsi="Tahoma" w:cs="Tahoma"/>
+                <w:sz w:val="20"/>
+                <w:szCs w:val="20"/>
+              </w:rPr>
+              <w:t>uay video demo sử dụ</w:t>
+            </w:r>
+            <w:r>
+              <w:rPr>
+                <w:rFonts w:ascii="Tahoma" w:hAnsi="Tahoma" w:cs="Tahoma"/>
+                <w:sz w:val="20"/>
+                <w:szCs w:val="20"/>
+              </w:rPr>
+              <w:t>ng HBase Java API</w:t>
+            </w:r>
+          </w:p>
+        </w:tc>
+        <w:tc>
+          <w:tcPr>
+            <w:tcW w:w="1440" w:type="dxa"/>
+            <w:vMerge/>
+          </w:tcPr>
+          <w:p>
+            <w:pPr>
+              <w:jc w:val="center"/>
+              <w:rPr>
+                <w:rFonts w:ascii="Tahoma" w:hAnsi="Tahoma" w:cs="Tahoma"/>
+                <w:sz w:val="20"/>
+                <w:szCs w:val="20"/>
+              </w:rPr>
+            </w:pPr>
+          </w:p>
+        </w:tc>
+        <w:tc>
+          <w:tcPr>
+            <w:tcW w:w="1368" w:type="dxa"/>
+            <w:vMerge/>
+          </w:tcPr>
+          <w:p>
+            <w:pPr>
+              <w:jc w:val="center"/>
               <w:rPr>
                 <w:rFonts w:ascii="Tahoma" w:hAnsi="Tahoma" w:cs="Tahoma"/>
                 <w:sz w:val="20"/>
@@ -1670,110 +1678,176 @@
       <w:tr>
         <w:tc>
           <w:tcPr>
-            <w:tcW w:w="2394" w:type="dxa"/>
-          </w:tcPr>
-          <w:p>
-            <w:pPr>
-              <w:rPr>
-                <w:rFonts w:ascii="Tahoma" w:hAnsi="Tahoma" w:cs="Tahoma"/>
-                <w:sz w:val="20"/>
-                <w:szCs w:val="20"/>
-              </w:rPr>
-            </w:pPr>
-          </w:p>
-        </w:tc>
-        <w:tc>
-          <w:tcPr>
-            <w:tcW w:w="2394" w:type="dxa"/>
-          </w:tcPr>
-          <w:p>
-            <w:pPr>
-              <w:rPr>
-                <w:rFonts w:ascii="Tahoma" w:hAnsi="Tahoma" w:cs="Tahoma"/>
-                <w:sz w:val="20"/>
-                <w:szCs w:val="20"/>
-              </w:rPr>
-            </w:pPr>
-          </w:p>
-        </w:tc>
-        <w:tc>
-          <w:tcPr>
-            <w:tcW w:w="2394" w:type="dxa"/>
-          </w:tcPr>
-          <w:p>
-            <w:pPr>
-              <w:rPr>
-                <w:rFonts w:ascii="Tahoma" w:hAnsi="Tahoma" w:cs="Tahoma"/>
-                <w:sz w:val="20"/>
-                <w:szCs w:val="20"/>
-              </w:rPr>
-            </w:pPr>
-          </w:p>
-        </w:tc>
-        <w:tc>
-          <w:tcPr>
-            <w:tcW w:w="2394" w:type="dxa"/>
-          </w:tcPr>
-          <w:p>
-            <w:pPr>
-              <w:rPr>
-                <w:rFonts w:ascii="Tahoma" w:hAnsi="Tahoma" w:cs="Tahoma"/>
-                <w:sz w:val="20"/>
-                <w:szCs w:val="20"/>
-              </w:rPr>
-            </w:pPr>
+            <w:tcW w:w="1998" w:type="dxa"/>
+            <w:vMerge w:val="restart"/>
+          </w:tcPr>
+          <w:p>
+            <w:r>
+              <w:t>20C11035</w:t>
+            </w:r>
+          </w:p>
+          <w:p>
+            <w:pPr>
+              <w:rPr>
+                <w:rFonts w:ascii="Tahoma" w:hAnsi="Tahoma" w:cs="Tahoma"/>
+                <w:sz w:val="20"/>
+                <w:szCs w:val="20"/>
+              </w:rPr>
+            </w:pPr>
+            <w:r>
+              <w:t>Trương Thế Kiệt</w:t>
+            </w:r>
+          </w:p>
+        </w:tc>
+        <w:tc>
+          <w:tcPr>
+            <w:tcW w:w="4770" w:type="dxa"/>
+          </w:tcPr>
+          <w:p>
+            <w:pPr>
+              <w:rPr>
+                <w:rFonts w:ascii="Tahoma" w:hAnsi="Tahoma" w:cs="Tahoma"/>
+                <w:sz w:val="20"/>
+                <w:szCs w:val="20"/>
+              </w:rPr>
+            </w:pPr>
+            <w:r>
+              <w:rPr>
+                <w:rFonts w:ascii="Tahoma" w:hAnsi="Tahoma" w:cs="Tahoma"/>
+                <w:sz w:val="20"/>
+                <w:szCs w:val="20"/>
+              </w:rPr>
+              <w:t>Soạn slide theo tiến độ của báo cáo</w:t>
+            </w:r>
+          </w:p>
+        </w:tc>
+        <w:tc>
+          <w:tcPr>
+            <w:tcW w:w="1440" w:type="dxa"/>
+            <w:vMerge w:val="restart"/>
+          </w:tcPr>
+          <w:p>
+            <w:pPr>
+              <w:jc w:val="center"/>
+              <w:rPr>
+                <w:rFonts w:ascii="Tahoma" w:hAnsi="Tahoma" w:cs="Tahoma"/>
+                <w:sz w:val="20"/>
+                <w:szCs w:val="20"/>
+              </w:rPr>
+            </w:pPr>
+            <w:r>
+              <w:rPr>
+                <w:rFonts w:ascii="Tahoma" w:hAnsi="Tahoma" w:cs="Tahoma"/>
+                <w:sz w:val="20"/>
+                <w:szCs w:val="20"/>
+              </w:rPr>
+              <w:t>90</w:t>
+            </w:r>
+            <w:r>
+              <w:rPr>
+                <w:rFonts w:ascii="Tahoma" w:hAnsi="Tahoma" w:cs="Tahoma"/>
+                <w:sz w:val="20"/>
+                <w:szCs w:val="20"/>
+              </w:rPr>
+              <w:t>%</w:t>
+            </w:r>
+          </w:p>
+        </w:tc>
+        <w:tc>
+          <w:tcPr>
+            <w:tcW w:w="1368" w:type="dxa"/>
+            <w:vMerge w:val="restart"/>
+          </w:tcPr>
+          <w:p>
+            <w:pPr>
+              <w:jc w:val="center"/>
+              <w:rPr>
+                <w:rFonts w:ascii="Tahoma" w:hAnsi="Tahoma" w:cs="Tahoma"/>
+                <w:sz w:val="20"/>
+                <w:szCs w:val="20"/>
+              </w:rPr>
+            </w:pPr>
+            <w:r>
+              <w:rPr>
+                <w:rFonts w:ascii="Tahoma" w:hAnsi="Tahoma" w:cs="Tahoma"/>
+                <w:sz w:val="20"/>
+                <w:szCs w:val="20"/>
+              </w:rPr>
+              <w:t>8</w:t>
+            </w:r>
+            <w:r>
+              <w:rPr>
+                <w:rFonts w:ascii="Tahoma" w:hAnsi="Tahoma" w:cs="Tahoma"/>
+                <w:sz w:val="20"/>
+                <w:szCs w:val="20"/>
+              </w:rPr>
+              <w:t>/10</w:t>
+            </w:r>
           </w:p>
         </w:tc>
       </w:tr>
       <w:tr>
         <w:tc>
           <w:tcPr>
-            <w:tcW w:w="2394" w:type="dxa"/>
-          </w:tcPr>
-          <w:p>
-            <w:pPr>
-              <w:rPr>
-                <w:rFonts w:ascii="Tahoma" w:hAnsi="Tahoma" w:cs="Tahoma"/>
-                <w:sz w:val="20"/>
-                <w:szCs w:val="20"/>
-              </w:rPr>
-            </w:pPr>
-          </w:p>
-        </w:tc>
-        <w:tc>
-          <w:tcPr>
-            <w:tcW w:w="2394" w:type="dxa"/>
-          </w:tcPr>
-          <w:p>
-            <w:pPr>
-              <w:rPr>
-                <w:rFonts w:ascii="Tahoma" w:hAnsi="Tahoma" w:cs="Tahoma"/>
-                <w:sz w:val="20"/>
-                <w:szCs w:val="20"/>
-              </w:rPr>
-            </w:pPr>
-          </w:p>
-        </w:tc>
-        <w:tc>
-          <w:tcPr>
-            <w:tcW w:w="2394" w:type="dxa"/>
-          </w:tcPr>
-          <w:p>
-            <w:pPr>
-              <w:rPr>
-                <w:rFonts w:ascii="Tahoma" w:hAnsi="Tahoma" w:cs="Tahoma"/>
-                <w:sz w:val="20"/>
-                <w:szCs w:val="20"/>
-              </w:rPr>
-            </w:pPr>
-          </w:p>
-        </w:tc>
-        <w:tc>
-          <w:tcPr>
-            <w:tcW w:w="2394" w:type="dxa"/>
-          </w:tcPr>
-          <w:p>
-            <w:pPr>
+            <w:tcW w:w="1998" w:type="dxa"/>
+            <w:vMerge/>
+          </w:tcPr>
+          <w:p>
+            <w:pPr>
+              <w:rPr>
+                <w:rFonts w:ascii="Tahoma" w:hAnsi="Tahoma" w:cs="Tahoma"/>
+                <w:sz w:val="20"/>
+                <w:szCs w:val="20"/>
+              </w:rPr>
+            </w:pPr>
+          </w:p>
+        </w:tc>
+        <w:tc>
+          <w:tcPr>
+            <w:tcW w:w="4770" w:type="dxa"/>
+          </w:tcPr>
+          <w:p>
+            <w:pPr>
+              <w:rPr>
+                <w:rFonts w:ascii="Tahoma" w:hAnsi="Tahoma" w:cs="Tahoma"/>
+                <w:sz w:val="20"/>
+                <w:szCs w:val="20"/>
+              </w:rPr>
+            </w:pPr>
+            <w:r>
+              <w:rPr>
+                <w:rFonts w:ascii="Tahoma" w:hAnsi="Tahoma" w:cs="Tahoma"/>
+                <w:sz w:val="20"/>
+                <w:szCs w:val="20"/>
+              </w:rPr>
+              <w:t>Cắt video đã quay thành bài trình bày</w:t>
+            </w:r>
+          </w:p>
+        </w:tc>
+        <w:tc>
+          <w:tcPr>
+            <w:tcW w:w="1440" w:type="dxa"/>
+            <w:vMerge/>
+          </w:tcPr>
+          <w:p>
+            <w:pPr>
+              <w:jc w:val="center"/>
+              <w:rPr>
+                <w:rFonts w:ascii="Tahoma" w:hAnsi="Tahoma" w:cs="Tahoma"/>
+                <w:sz w:val="20"/>
+                <w:szCs w:val="20"/>
+              </w:rPr>
+            </w:pPr>
+          </w:p>
+        </w:tc>
+        <w:tc>
+          <w:tcPr>
+            <w:tcW w:w="1368" w:type="dxa"/>
+            <w:vMerge/>
+          </w:tcPr>
+          <w:p>
+            <w:pPr>
+              <w:jc w:val="center"/>
               <w:rPr>
                 <w:rFonts w:ascii="Tahoma" w:hAnsi="Tahoma" w:cs="Tahoma"/>
                 <w:sz w:val="20"/>
@@ -1786,52 +1860,65 @@
       <w:tr>
         <w:tc>
           <w:tcPr>
-            <w:tcW w:w="2394" w:type="dxa"/>
-          </w:tcPr>
-          <w:p>
-            <w:pPr>
-              <w:rPr>
-                <w:rFonts w:ascii="Tahoma" w:hAnsi="Tahoma" w:cs="Tahoma"/>
-                <w:sz w:val="20"/>
-                <w:szCs w:val="20"/>
-              </w:rPr>
-            </w:pPr>
-          </w:p>
-        </w:tc>
-        <w:tc>
-          <w:tcPr>
-            <w:tcW w:w="2394" w:type="dxa"/>
-          </w:tcPr>
-          <w:p>
-            <w:pPr>
-              <w:rPr>
-                <w:rFonts w:ascii="Tahoma" w:hAnsi="Tahoma" w:cs="Tahoma"/>
-                <w:sz w:val="20"/>
-                <w:szCs w:val="20"/>
-              </w:rPr>
-            </w:pPr>
-          </w:p>
-        </w:tc>
-        <w:tc>
-          <w:tcPr>
-            <w:tcW w:w="2394" w:type="dxa"/>
-          </w:tcPr>
-          <w:p>
-            <w:pPr>
-              <w:rPr>
-                <w:rFonts w:ascii="Tahoma" w:hAnsi="Tahoma" w:cs="Tahoma"/>
-                <w:sz w:val="20"/>
-                <w:szCs w:val="20"/>
-              </w:rPr>
-            </w:pPr>
-          </w:p>
-        </w:tc>
-        <w:tc>
-          <w:tcPr>
-            <w:tcW w:w="2394" w:type="dxa"/>
-          </w:tcPr>
-          <w:p>
-            <w:pPr>
+            <w:tcW w:w="1998" w:type="dxa"/>
+            <w:vMerge/>
+          </w:tcPr>
+          <w:p>
+            <w:pPr>
+              <w:rPr>
+                <w:rFonts w:ascii="Tahoma" w:hAnsi="Tahoma" w:cs="Tahoma"/>
+                <w:sz w:val="20"/>
+                <w:szCs w:val="20"/>
+              </w:rPr>
+            </w:pPr>
+          </w:p>
+        </w:tc>
+        <w:tc>
+          <w:tcPr>
+            <w:tcW w:w="4770" w:type="dxa"/>
+          </w:tcPr>
+          <w:p>
+            <w:pPr>
+              <w:rPr>
+                <w:rFonts w:ascii="Tahoma" w:hAnsi="Tahoma" w:cs="Tahoma"/>
+                <w:sz w:val="20"/>
+                <w:szCs w:val="20"/>
+              </w:rPr>
+            </w:pPr>
+            <w:r>
+              <w:rPr>
+                <w:rFonts w:ascii="Tahoma" w:hAnsi="Tahoma" w:cs="Tahoma"/>
+                <w:sz w:val="20"/>
+                <w:szCs w:val="20"/>
+              </w:rPr>
+              <w:t>Nộp bài</w:t>
+            </w:r>
+          </w:p>
+        </w:tc>
+        <w:tc>
+          <w:tcPr>
+            <w:tcW w:w="1440" w:type="dxa"/>
+            <w:vMerge/>
+          </w:tcPr>
+          <w:p>
+            <w:pPr>
+              <w:jc w:val="center"/>
+              <w:rPr>
+                <w:rFonts w:ascii="Tahoma" w:hAnsi="Tahoma" w:cs="Tahoma"/>
+                <w:sz w:val="20"/>
+                <w:szCs w:val="20"/>
+              </w:rPr>
+            </w:pPr>
+          </w:p>
+        </w:tc>
+        <w:tc>
+          <w:tcPr>
+            <w:tcW w:w="1368" w:type="dxa"/>
+            <w:vMerge/>
+          </w:tcPr>
+          <w:p>
+            <w:pPr>
+              <w:jc w:val="center"/>
               <w:rPr>
                 <w:rFonts w:ascii="Tahoma" w:hAnsi="Tahoma" w:cs="Tahoma"/>
                 <w:sz w:val="20"/>
@@ -1844,49 +1931,393 @@
       <w:tr>
         <w:tc>
           <w:tcPr>
-            <w:tcW w:w="2394" w:type="dxa"/>
-          </w:tcPr>
-          <w:p>
-            <w:pPr>
-              <w:rPr>
-                <w:rFonts w:ascii="Tahoma" w:hAnsi="Tahoma" w:cs="Tahoma"/>
-                <w:sz w:val="20"/>
-                <w:szCs w:val="20"/>
-              </w:rPr>
-            </w:pPr>
-          </w:p>
-        </w:tc>
-        <w:tc>
-          <w:tcPr>
-            <w:tcW w:w="2394" w:type="dxa"/>
-          </w:tcPr>
-          <w:p>
-            <w:pPr>
-              <w:rPr>
-                <w:rFonts w:ascii="Tahoma" w:hAnsi="Tahoma" w:cs="Tahoma"/>
-                <w:sz w:val="20"/>
-                <w:szCs w:val="20"/>
-              </w:rPr>
-            </w:pPr>
-          </w:p>
-        </w:tc>
-        <w:tc>
-          <w:tcPr>
-            <w:tcW w:w="2394" w:type="dxa"/>
-          </w:tcPr>
-          <w:p>
-            <w:pPr>
-              <w:rPr>
-                <w:rFonts w:ascii="Tahoma" w:hAnsi="Tahoma" w:cs="Tahoma"/>
-                <w:sz w:val="20"/>
-                <w:szCs w:val="20"/>
-              </w:rPr>
-            </w:pPr>
-          </w:p>
-        </w:tc>
-        <w:tc>
-          <w:tcPr>
-            <w:tcW w:w="2394" w:type="dxa"/>
+            <w:tcW w:w="1998" w:type="dxa"/>
+            <w:vMerge/>
+          </w:tcPr>
+          <w:p>
+            <w:pPr>
+              <w:rPr>
+                <w:rFonts w:ascii="Tahoma" w:hAnsi="Tahoma" w:cs="Tahoma"/>
+                <w:sz w:val="20"/>
+                <w:szCs w:val="20"/>
+              </w:rPr>
+            </w:pPr>
+          </w:p>
+        </w:tc>
+        <w:tc>
+          <w:tcPr>
+            <w:tcW w:w="4770" w:type="dxa"/>
+          </w:tcPr>
+          <w:p>
+            <w:pPr>
+              <w:rPr>
+                <w:rFonts w:ascii="Tahoma" w:hAnsi="Tahoma" w:cs="Tahoma"/>
+                <w:sz w:val="20"/>
+                <w:szCs w:val="20"/>
+              </w:rPr>
+            </w:pPr>
+            <w:r>
+              <w:rPr>
+                <w:rFonts w:ascii="Tahoma" w:hAnsi="Tahoma" w:cs="Tahoma"/>
+                <w:sz w:val="20"/>
+                <w:szCs w:val="20"/>
+              </w:rPr>
+              <w:t>So sánh HBase vs Cassandra</w:t>
+            </w:r>
+          </w:p>
+        </w:tc>
+        <w:tc>
+          <w:tcPr>
+            <w:tcW w:w="1440" w:type="dxa"/>
+            <w:vMerge/>
+          </w:tcPr>
+          <w:p>
+            <w:pPr>
+              <w:jc w:val="center"/>
+              <w:rPr>
+                <w:rFonts w:ascii="Tahoma" w:hAnsi="Tahoma" w:cs="Tahoma"/>
+                <w:sz w:val="20"/>
+                <w:szCs w:val="20"/>
+              </w:rPr>
+            </w:pPr>
+          </w:p>
+        </w:tc>
+        <w:tc>
+          <w:tcPr>
+            <w:tcW w:w="1368" w:type="dxa"/>
+            <w:vMerge/>
+          </w:tcPr>
+          <w:p>
+            <w:pPr>
+              <w:jc w:val="center"/>
+              <w:rPr>
+                <w:rFonts w:ascii="Tahoma" w:hAnsi="Tahoma" w:cs="Tahoma"/>
+                <w:sz w:val="20"/>
+                <w:szCs w:val="20"/>
+              </w:rPr>
+            </w:pPr>
+          </w:p>
+        </w:tc>
+      </w:tr>
+      <w:tr>
+        <w:tc>
+          <w:tcPr>
+            <w:tcW w:w="1998" w:type="dxa"/>
+            <w:vMerge w:val="restart"/>
+          </w:tcPr>
+          <w:p>
+            <w:r>
+              <w:t>20C11040</w:t>
+            </w:r>
+          </w:p>
+          <w:p>
+            <w:pPr>
+              <w:rPr>
+                <w:rFonts w:ascii="Tahoma" w:hAnsi="Tahoma" w:cs="Tahoma"/>
+                <w:sz w:val="20"/>
+                <w:szCs w:val="20"/>
+              </w:rPr>
+            </w:pPr>
+            <w:r>
+              <w:rPr>
+                <w:rFonts w:ascii="Tahoma" w:hAnsi="Tahoma" w:cs="Tahoma"/>
+                <w:sz w:val="20"/>
+                <w:szCs w:val="20"/>
+              </w:rPr>
+              <w:t>Đặng Nhật Minh</w:t>
+            </w:r>
+          </w:p>
+        </w:tc>
+        <w:tc>
+          <w:tcPr>
+            <w:tcW w:w="4770" w:type="dxa"/>
+          </w:tcPr>
+          <w:p>
+            <w:pPr>
+              <w:rPr>
+                <w:rFonts w:ascii="Tahoma" w:hAnsi="Tahoma" w:cs="Tahoma"/>
+                <w:sz w:val="20"/>
+                <w:szCs w:val="20"/>
+              </w:rPr>
+            </w:pPr>
+            <w:r>
+              <w:rPr>
+                <w:rFonts w:ascii="Tahoma" w:hAnsi="Tahoma" w:cs="Tahoma"/>
+                <w:sz w:val="20"/>
+                <w:szCs w:val="20"/>
+              </w:rPr>
+              <w:t>Tìm hiểu Column Family</w:t>
+            </w:r>
+          </w:p>
+        </w:tc>
+        <w:tc>
+          <w:tcPr>
+            <w:tcW w:w="1440" w:type="dxa"/>
+            <w:vMerge w:val="restart"/>
+          </w:tcPr>
+          <w:p>
+            <w:pPr>
+              <w:jc w:val="center"/>
+              <w:rPr>
+                <w:rFonts w:ascii="Tahoma" w:hAnsi="Tahoma" w:cs="Tahoma"/>
+                <w:sz w:val="20"/>
+                <w:szCs w:val="20"/>
+              </w:rPr>
+            </w:pPr>
+            <w:r>
+              <w:rPr>
+                <w:rFonts w:ascii="Tahoma" w:hAnsi="Tahoma" w:cs="Tahoma"/>
+                <w:sz w:val="20"/>
+                <w:szCs w:val="20"/>
+              </w:rPr>
+              <w:t>90</w:t>
+            </w:r>
+            <w:r>
+              <w:rPr>
+                <w:rFonts w:ascii="Tahoma" w:hAnsi="Tahoma" w:cs="Tahoma"/>
+                <w:sz w:val="20"/>
+                <w:szCs w:val="20"/>
+              </w:rPr>
+              <w:t>%</w:t>
+            </w:r>
+          </w:p>
+        </w:tc>
+        <w:tc>
+          <w:tcPr>
+            <w:tcW w:w="1368" w:type="dxa"/>
+            <w:vMerge w:val="restart"/>
+          </w:tcPr>
+          <w:p>
+            <w:pPr>
+              <w:jc w:val="center"/>
+              <w:rPr>
+                <w:rFonts w:ascii="Tahoma" w:hAnsi="Tahoma" w:cs="Tahoma"/>
+                <w:sz w:val="20"/>
+                <w:szCs w:val="20"/>
+              </w:rPr>
+            </w:pPr>
+            <w:r>
+              <w:rPr>
+                <w:rFonts w:ascii="Tahoma" w:hAnsi="Tahoma" w:cs="Tahoma"/>
+                <w:sz w:val="20"/>
+                <w:szCs w:val="20"/>
+              </w:rPr>
+              <w:t>8</w:t>
+            </w:r>
+            <w:r>
+              <w:rPr>
+                <w:rFonts w:ascii="Tahoma" w:hAnsi="Tahoma" w:cs="Tahoma"/>
+                <w:sz w:val="20"/>
+                <w:szCs w:val="20"/>
+              </w:rPr>
+              <w:t>/10</w:t>
+            </w:r>
+          </w:p>
+        </w:tc>
+      </w:tr>
+      <w:tr>
+        <w:tc>
+          <w:tcPr>
+            <w:tcW w:w="1998" w:type="dxa"/>
+            <w:vMerge/>
+          </w:tcPr>
+          <w:p>
+            <w:pPr>
+              <w:rPr>
+                <w:rFonts w:ascii="Tahoma" w:hAnsi="Tahoma" w:cs="Tahoma"/>
+                <w:sz w:val="20"/>
+                <w:szCs w:val="20"/>
+              </w:rPr>
+            </w:pPr>
+          </w:p>
+        </w:tc>
+        <w:tc>
+          <w:tcPr>
+            <w:tcW w:w="4770" w:type="dxa"/>
+          </w:tcPr>
+          <w:p>
+            <w:pPr>
+              <w:rPr>
+                <w:rFonts w:ascii="Tahoma" w:hAnsi="Tahoma" w:cs="Tahoma"/>
+                <w:sz w:val="20"/>
+                <w:szCs w:val="20"/>
+              </w:rPr>
+            </w:pPr>
+            <w:r>
+              <w:rPr>
+                <w:rFonts w:ascii="Tahoma" w:hAnsi="Tahoma" w:cs="Tahoma"/>
+                <w:sz w:val="20"/>
+                <w:szCs w:val="20"/>
+              </w:rPr>
+              <w:t>Cài đặt được HBase trên lap cá nhân</w:t>
+            </w:r>
+          </w:p>
+        </w:tc>
+        <w:tc>
+          <w:tcPr>
+            <w:tcW w:w="1440" w:type="dxa"/>
+            <w:vMerge/>
+          </w:tcPr>
+          <w:p>
+            <w:pPr>
+              <w:rPr>
+                <w:rFonts w:ascii="Tahoma" w:hAnsi="Tahoma" w:cs="Tahoma"/>
+                <w:sz w:val="20"/>
+                <w:szCs w:val="20"/>
+              </w:rPr>
+            </w:pPr>
+          </w:p>
+        </w:tc>
+        <w:tc>
+          <w:tcPr>
+            <w:tcW w:w="1368" w:type="dxa"/>
+            <w:vMerge/>
+          </w:tcPr>
+          <w:p>
+            <w:pPr>
+              <w:rPr>
+                <w:rFonts w:ascii="Tahoma" w:hAnsi="Tahoma" w:cs="Tahoma"/>
+                <w:sz w:val="20"/>
+                <w:szCs w:val="20"/>
+              </w:rPr>
+            </w:pPr>
+          </w:p>
+        </w:tc>
+      </w:tr>
+      <w:tr>
+        <w:tc>
+          <w:tcPr>
+            <w:tcW w:w="1998" w:type="dxa"/>
+            <w:vMerge/>
+          </w:tcPr>
+          <w:p>
+            <w:pPr>
+              <w:rPr>
+                <w:rFonts w:ascii="Tahoma" w:hAnsi="Tahoma" w:cs="Tahoma"/>
+                <w:sz w:val="20"/>
+                <w:szCs w:val="20"/>
+              </w:rPr>
+            </w:pPr>
+          </w:p>
+        </w:tc>
+        <w:tc>
+          <w:tcPr>
+            <w:tcW w:w="4770" w:type="dxa"/>
+          </w:tcPr>
+          <w:p>
+            <w:pPr>
+              <w:rPr>
+                <w:rFonts w:ascii="Tahoma" w:hAnsi="Tahoma" w:cs="Tahoma"/>
+                <w:sz w:val="20"/>
+                <w:szCs w:val="20"/>
+              </w:rPr>
+            </w:pPr>
+            <w:r>
+              <w:rPr>
+                <w:rFonts w:ascii="Tahoma" w:hAnsi="Tahoma" w:cs="Tahoma"/>
+                <w:sz w:val="20"/>
+                <w:szCs w:val="20"/>
+              </w:rPr>
+              <w:t>Quay record demo sử dụ</w:t>
+            </w:r>
+            <w:r>
+              <w:rPr>
+                <w:rFonts w:ascii="Tahoma" w:hAnsi="Tahoma" w:cs="Tahoma"/>
+                <w:sz w:val="20"/>
+                <w:szCs w:val="20"/>
+              </w:rPr>
+              <w:t>ng HBase shell</w:t>
+            </w:r>
+          </w:p>
+        </w:tc>
+        <w:tc>
+          <w:tcPr>
+            <w:tcW w:w="1440" w:type="dxa"/>
+            <w:vMerge/>
+          </w:tcPr>
+          <w:p>
+            <w:pPr>
+              <w:rPr>
+                <w:rFonts w:ascii="Tahoma" w:hAnsi="Tahoma" w:cs="Tahoma"/>
+                <w:sz w:val="20"/>
+                <w:szCs w:val="20"/>
+              </w:rPr>
+            </w:pPr>
+          </w:p>
+        </w:tc>
+        <w:tc>
+          <w:tcPr>
+            <w:tcW w:w="1368" w:type="dxa"/>
+            <w:vMerge/>
+          </w:tcPr>
+          <w:p>
+            <w:pPr>
+              <w:rPr>
+                <w:rFonts w:ascii="Tahoma" w:hAnsi="Tahoma" w:cs="Tahoma"/>
+                <w:sz w:val="20"/>
+                <w:szCs w:val="20"/>
+              </w:rPr>
+            </w:pPr>
+          </w:p>
+        </w:tc>
+      </w:tr>
+      <w:tr>
+        <w:tc>
+          <w:tcPr>
+            <w:tcW w:w="1998" w:type="dxa"/>
+            <w:vMerge/>
+          </w:tcPr>
+          <w:p>
+            <w:pPr>
+              <w:rPr>
+                <w:rFonts w:ascii="Tahoma" w:hAnsi="Tahoma" w:cs="Tahoma"/>
+                <w:sz w:val="20"/>
+                <w:szCs w:val="20"/>
+              </w:rPr>
+            </w:pPr>
+          </w:p>
+        </w:tc>
+        <w:tc>
+          <w:tcPr>
+            <w:tcW w:w="4770" w:type="dxa"/>
+          </w:tcPr>
+          <w:p>
+            <w:pPr>
+              <w:rPr>
+                <w:rFonts w:ascii="Tahoma" w:hAnsi="Tahoma" w:cs="Tahoma"/>
+                <w:sz w:val="20"/>
+                <w:szCs w:val="20"/>
+              </w:rPr>
+            </w:pPr>
+            <w:r>
+              <w:rPr>
+                <w:rFonts w:ascii="Tahoma" w:hAnsi="Tahoma" w:cs="Tahoma"/>
+                <w:sz w:val="20"/>
+                <w:szCs w:val="20"/>
+              </w:rPr>
+              <w:t>Phối hợp với Lâm viết báo cáo</w:t>
+            </w:r>
+          </w:p>
+        </w:tc>
+        <w:tc>
+          <w:tcPr>
+            <w:tcW w:w="1440" w:type="dxa"/>
+            <w:vMerge/>
+          </w:tcPr>
+          <w:p>
+            <w:pPr>
+              <w:rPr>
+                <w:rFonts w:ascii="Tahoma" w:hAnsi="Tahoma" w:cs="Tahoma"/>
+                <w:sz w:val="20"/>
+                <w:szCs w:val="20"/>
+              </w:rPr>
+            </w:pPr>
+          </w:p>
+        </w:tc>
+        <w:tc>
+          <w:tcPr>
+            <w:tcW w:w="1368" w:type="dxa"/>
+            <w:vMerge/>
           </w:tcPr>
           <w:p>
             <w:pPr>
@@ -1900,11 +2331,37 @@
         </w:tc>
       </w:tr>
     </w:tbl>
-    <w:p/>
-    <w:p/>
-    <w:p/>
     <w:p>
+      <w:pPr>
+        <w:rPr>
+          <w:b/>
+        </w:rPr>
+      </w:pPr>
+    </w:p>
+    <w:p>
+      <w:pPr>
+        <w:rPr>
+          <w:b/>
+        </w:rPr>
+      </w:pPr>
+    </w:p>
+    <w:p>
+      <w:pPr>
+        <w:rPr>
+          <w:b/>
+        </w:rPr>
+      </w:pPr>
+    </w:p>
+    <w:p>
+      <w:pPr>
+        <w:rPr>
+          <w:b/>
+        </w:rPr>
+      </w:pPr>
       <w:r>
+        <w:rPr>
+          <w:b/>
+        </w:rPr>
         <w:br w:type="page"/>
       </w:r>
     </w:p>
@@ -1935,7 +2392,7 @@
           <w:sz w:val="38"/>
           <w:szCs w:val="38"/>
         </w:rPr>
-        <w:t>YÊU CẦU ĐỒ ÁN- BÀI TẬP</w:t>
+        <w:t>YÊU CẦU ĐỒ ÁN</w:t>
       </w:r>
     </w:p>
     <w:tbl>
@@ -2010,7 +2467,7 @@
                 <w:bCs/>
                 <w:color w:val="0070C0"/>
               </w:rPr>
-              <w:sym w:font="Symbol" w:char="F080"/>
+              <w:sym w:font="Wingdings" w:char="F0FE"/>
             </w:r>
             <w:r>
               <w:rPr>
@@ -2018,7 +2475,7 @@
                 <w:bCs/>
                 <w:color w:val="0070C0"/>
               </w:rPr>
-              <w:t xml:space="preserve"> Thực hành  </w:t>
+              <w:t xml:space="preserve"> Đồ</w:t>
             </w:r>
             <w:r>
               <w:rPr>
@@ -2026,33 +2483,7 @@
                 <w:bCs/>
                 <w:color w:val="0070C0"/>
               </w:rPr>
-              <w:sym w:font="Wingdings" w:char="F0FE"/>
-            </w:r>
-            <w:r>
-              <w:rPr>
-                <w:b/>
-                <w:bCs/>
-                <w:color w:val="0070C0"/>
-              </w:rPr>
-              <w:t xml:space="preserve"> Đồ án  </w:t>
-            </w:r>
-            <w:r>
-              <w:rPr>
-                <w:b/>
-                <w:bCs/>
-                <w:color w:val="0070C0"/>
-              </w:rPr>
-              <w:sym w:font="Symbol" w:char="F080"/>
-            </w:r>
-            <w:bookmarkStart w:id="0" w:name="_GoBack"/>
-            <w:bookmarkEnd w:id="0"/>
-            <w:r>
-              <w:rPr>
-                <w:b/>
-                <w:bCs/>
-                <w:color w:val="0070C0"/>
-              </w:rPr>
-              <w:t xml:space="preserve"> Bài tập</w:t>
+              <w:t xml:space="preserve"> án</w:t>
             </w:r>
           </w:p>
         </w:tc>
@@ -2097,6 +2528,14 @@
                 <w:color w:val="0070C0"/>
               </w:rPr>
             </w:pPr>
+            <w:r>
+              <w:rPr>
+                <w:b/>
+                <w:bCs/>
+                <w:color w:val="0070C0"/>
+              </w:rPr>
+              <w:t>22/02/2021</w:t>
+            </w:r>
           </w:p>
         </w:tc>
       </w:tr>
@@ -2139,12 +2578,29 @@
                 <w:bCs/>
               </w:rPr>
             </w:pPr>
+            <w:r>
+              <w:rPr>
+                <w:b/>
+                <w:bCs/>
+                <w:color w:val="0070C0"/>
+              </w:rPr>
+              <w:t>07/03</w:t>
+            </w:r>
+            <w:r>
+              <w:rPr>
+                <w:b/>
+                <w:bCs/>
+                <w:color w:val="0070C0"/>
+              </w:rPr>
+              <w:t>/2021</w:t>
+            </w:r>
           </w:p>
         </w:tc>
       </w:tr>
     </w:tbl>
     <w:p>
       <w:pPr>
+        <w:pStyle w:val="ListParagraph"/>
         <w:rPr>
           <w:b/>
           <w:bCs/>
@@ -2155,71 +2611,740 @@
     </w:p>
     <w:p>
       <w:pPr>
-        <w:pStyle w:val="Heading1"/>
-        <w:numPr>
-          <w:ilvl w:val="0"/>
-          <w:numId w:val="3"/>
-        </w:numPr>
+        <w:pStyle w:val="ListParagraph"/>
         <w:rPr>
           <w:b/>
           <w:bCs/>
+          <w:sz w:val="24"/>
+          <w:szCs w:val="24"/>
+        </w:rPr>
+      </w:pPr>
+    </w:p>
+    <w:p>
+      <w:pPr>
+        <w:pStyle w:val="ListParagraph"/>
+        <w:rPr>
+          <w:b/>
         </w:rPr>
       </w:pPr>
       <w:r>
         <w:rPr>
           <w:b/>
-          <w:bCs/>
         </w:rPr>
-        <w:t xml:space="preserve"> Yêu cầu của Đồ án/Bài tập</w:t>
+        <w:t>Tìm hiểu nội dung, đặc điểm, và các vấn đề liên quan đến loại lưu trữ dữ liệ</w:t>
+      </w:r>
+      <w:r>
+        <w:rPr>
+          <w:b/>
+        </w:rPr>
+        <w:t>u Column Family</w:t>
+      </w:r>
+      <w:r>
+        <w:rPr>
+          <w:b/>
+        </w:rPr>
+        <w:t>, và một cơ sở dữ liệu cụ thể kèm theo (HBase)</w:t>
+      </w:r>
+      <w:r>
+        <w:rPr>
+          <w:b/>
+        </w:rPr>
+        <w:t>:</w:t>
       </w:r>
     </w:p>
     <w:p>
       <w:pPr>
-        <w:pStyle w:val="Heading1"/>
+        <w:pStyle w:val="ListParagraph"/>
+        <w:rPr>
+          <w:b/>
+        </w:rPr>
+      </w:pPr>
+    </w:p>
+    <w:p>
+      <w:pPr>
+        <w:pStyle w:val="ListParagraph"/>
         <w:numPr>
           <w:ilvl w:val="0"/>
-          <w:numId w:val="3"/>
+          <w:numId w:val="5"/>
+        </w:numPr>
+      </w:pPr>
+      <w:r>
+        <w:t>Báo cáo loại lưu trữ NoSQL/NewSQL theo qui định</w:t>
+      </w:r>
+    </w:p>
+    <w:p>
+      <w:pPr>
+        <w:pStyle w:val="ListParagraph"/>
+        <w:numPr>
+          <w:ilvl w:val="0"/>
+          <w:numId w:val="5"/>
+        </w:numPr>
+      </w:pPr>
+      <w:r>
+        <w:t>T</w:t>
+      </w:r>
+      <w:r>
+        <w:t>ài liệu kỹ thuật về nghiên cứu loại sản phẩm NoSQL qui định: cài đặt, các thao tác trên db: tạo db, thêm, xóa, sửa,... và các thao tác nâng cao khác (nếu có)</w:t>
+      </w:r>
+    </w:p>
+    <w:p>
+      <w:pPr>
+        <w:pStyle w:val="ListParagraph"/>
+        <w:numPr>
+          <w:ilvl w:val="0"/>
+          <w:numId w:val="5"/>
+        </w:numPr>
+      </w:pPr>
+      <w:r>
+        <w:t xml:space="preserve">Phim demo sử dụng sản phẩm (tối đa 7 phút) </w:t>
+      </w:r>
+    </w:p>
+    <w:p>
+      <w:pPr>
+        <w:pStyle w:val="ListParagraph"/>
+        <w:numPr>
+          <w:ilvl w:val="0"/>
+          <w:numId w:val="5"/>
+        </w:numPr>
+      </w:pPr>
+      <w:r>
+        <w:t>Clip nhóm tự thuyết trình (tối đa 7 phút)</w:t>
+      </w:r>
+    </w:p>
+    <w:p>
+      <w:pPr>
+        <w:pStyle w:val="ListParagraph"/>
+        <w:numPr>
+          <w:ilvl w:val="0"/>
+          <w:numId w:val="5"/>
         </w:numPr>
         <w:rPr>
-          <w:b/>
           <w:bCs/>
         </w:rPr>
+      </w:pPr>
+      <w:r>
+        <w:t>File powerpoint (và dùng báo cáo trong buổi học)</w:t>
+      </w:r>
+    </w:p>
+    <w:p>
+      <w:pPr>
+        <w:rPr>
+          <w:b/>
+        </w:rPr>
+      </w:pPr>
+    </w:p>
+    <w:p>
+      <w:pPr>
+        <w:rPr>
+          <w:b/>
+        </w:rPr>
+      </w:pPr>
+    </w:p>
+    <w:p>
+      <w:pPr>
+        <w:rPr>
+          <w:b/>
+        </w:rPr>
+      </w:pPr>
+    </w:p>
+    <w:p>
+      <w:pPr>
+        <w:rPr>
+          <w:b/>
+        </w:rPr>
+      </w:pPr>
+    </w:p>
+    <w:p>
+      <w:pPr>
+        <w:rPr>
+          <w:b/>
+        </w:rPr>
+      </w:pPr>
+    </w:p>
+    <w:p>
+      <w:pPr>
+        <w:rPr>
+          <w:b/>
+        </w:rPr>
+      </w:pPr>
+    </w:p>
+    <w:p>
+      <w:pPr>
+        <w:rPr>
+          <w:b/>
+        </w:rPr>
+      </w:pPr>
+    </w:p>
+    <w:p>
+      <w:pPr>
+        <w:rPr>
+          <w:b/>
+        </w:rPr>
+      </w:pPr>
+    </w:p>
+    <w:p>
+      <w:pPr>
+        <w:rPr>
+          <w:b/>
+        </w:rPr>
+      </w:pPr>
+    </w:p>
+    <w:p>
+      <w:pPr>
+        <w:rPr>
+          <w:b/>
+        </w:rPr>
+      </w:pPr>
+    </w:p>
+    <w:p>
+      <w:pPr>
+        <w:rPr>
+          <w:b/>
+        </w:rPr>
+      </w:pPr>
+    </w:p>
+    <w:p>
+      <w:pPr>
+        <w:rPr>
+          <w:b/>
+        </w:rPr>
+      </w:pPr>
+    </w:p>
+    <w:p>
+      <w:pPr>
+        <w:rPr>
+          <w:b/>
+        </w:rPr>
+        <w:sectPr>
+          <w:headerReference w:type="default" r:id="rId11"/>
+          <w:footerReference w:type="default" r:id="rId12"/>
+          <w:footerReference w:type="first" r:id="rId13"/>
+          <w:pgSz w:w="12240" w:h="15840"/>
+          <w:pgMar w:top="1440" w:right="1440" w:bottom="1440" w:left="1440" w:header="720" w:footer="720" w:gutter="0"/>
+          <w:pgNumType w:start="0"/>
+          <w:cols w:space="720"/>
+          <w:titlePg/>
+          <w:docGrid w:linePitch="360"/>
+        </w:sectPr>
       </w:pPr>
       <w:r>
         <w:rPr>
           <w:b/>
+        </w:rPr>
+        <w:br w:type="page"/>
+      </w:r>
+    </w:p>
+    <w:sdt>
+      <w:sdtPr>
+        <w:rPr>
+          <w:b/>
+        </w:rPr>
+        <w:id w:val="853530295"/>
+        <w:docPartObj>
+          <w:docPartGallery w:val="Table of Contents"/>
+          <w:docPartUnique/>
+        </w:docPartObj>
+      </w:sdtPr>
+      <w:sdtEndPr>
+        <w:rPr>
+          <w:rFonts w:ascii="Arial" w:eastAsiaTheme="minorHAnsi" w:hAnsi="Arial" w:cstheme="minorBidi"/>
           <w:bCs/>
+          <w:noProof/>
+          <w:color w:val="auto"/>
+          <w:sz w:val="22"/>
+          <w:szCs w:val="22"/>
         </w:rPr>
-        <w:t>Kết quả</w:t>
+      </w:sdtEndPr>
+      <w:sdtContent>
+        <w:p>
+          <w:pPr>
+            <w:pStyle w:val="TOCHeading"/>
+            <w:jc w:val="center"/>
+            <w:rPr>
+              <w:b/>
+            </w:rPr>
+          </w:pPr>
+          <w:r>
+            <w:rPr>
+              <w:b/>
+            </w:rPr>
+            <w:t>MỤC LỤC</w:t>
+          </w:r>
+        </w:p>
+        <w:p>
+          <w:pPr>
+            <w:pStyle w:val="TOC1"/>
+            <w:tabs>
+              <w:tab w:val="right" w:leader="dot" w:pos="9350"/>
+            </w:tabs>
+            <w:rPr>
+              <w:b/>
+            </w:rPr>
+          </w:pPr>
+        </w:p>
+        <w:p>
+          <w:pPr>
+            <w:pStyle w:val="TOC1"/>
+            <w:tabs>
+              <w:tab w:val="right" w:leader="dot" w:pos="9350"/>
+            </w:tabs>
+            <w:rPr>
+              <w:b/>
+            </w:rPr>
+          </w:pPr>
+        </w:p>
+        <w:p>
+          <w:pPr>
+            <w:pStyle w:val="TOC1"/>
+            <w:tabs>
+              <w:tab w:val="right" w:leader="dot" w:pos="9350"/>
+            </w:tabs>
+            <w:rPr>
+              <w:rFonts w:asciiTheme="minorHAnsi" w:eastAsiaTheme="minorEastAsia" w:hAnsiTheme="minorHAnsi"/>
+              <w:noProof/>
+            </w:rPr>
+          </w:pPr>
+          <w:r>
+            <w:rPr>
+              <w:b/>
+            </w:rPr>
+            <w:fldChar w:fldCharType="begin"/>
+          </w:r>
+          <w:r>
+            <w:rPr>
+              <w:b/>
+            </w:rPr>
+            <w:instrText xml:space="preserve"> TOC \o "1-3" \h \z \u </w:instrText>
+          </w:r>
+          <w:r>
+            <w:rPr>
+              <w:b/>
+            </w:rPr>
+            <w:fldChar w:fldCharType="separate"/>
+          </w:r>
+          <w:hyperlink w:anchor="_Toc66058156" w:history="1">
+            <w:r>
+              <w:rPr>
+                <w:rStyle w:val="Hyperlink"/>
+                <w:b/>
+                <w:noProof/>
+              </w:rPr>
+              <w:t>TỔNG QUAN CO</w:t>
+            </w:r>
+            <w:r>
+              <w:rPr>
+                <w:rStyle w:val="Hyperlink"/>
+                <w:b/>
+                <w:noProof/>
+              </w:rPr>
+              <w:t>L</w:t>
+            </w:r>
+            <w:r>
+              <w:rPr>
+                <w:rStyle w:val="Hyperlink"/>
+                <w:b/>
+                <w:noProof/>
+              </w:rPr>
+              <w:t>UMN FAMILY</w:t>
+            </w:r>
+            <w:r>
+              <w:rPr>
+                <w:noProof/>
+                <w:webHidden/>
+              </w:rPr>
+              <w:tab/>
+            </w:r>
+            <w:r>
+              <w:rPr>
+                <w:noProof/>
+                <w:webHidden/>
+              </w:rPr>
+              <w:fldChar w:fldCharType="begin"/>
+            </w:r>
+            <w:r>
+              <w:rPr>
+                <w:noProof/>
+                <w:webHidden/>
+              </w:rPr>
+              <w:instrText xml:space="preserve"> PAGEREF _Toc66058156 \h </w:instrText>
+            </w:r>
+            <w:r>
+              <w:rPr>
+                <w:noProof/>
+                <w:webHidden/>
+              </w:rPr>
+            </w:r>
+            <w:r>
+              <w:rPr>
+                <w:noProof/>
+                <w:webHidden/>
+              </w:rPr>
+              <w:fldChar w:fldCharType="separate"/>
+            </w:r>
+            <w:r>
+              <w:rPr>
+                <w:noProof/>
+                <w:webHidden/>
+              </w:rPr>
+              <w:t>1</w:t>
+            </w:r>
+            <w:r>
+              <w:rPr>
+                <w:noProof/>
+                <w:webHidden/>
+              </w:rPr>
+              <w:fldChar w:fldCharType="end"/>
+            </w:r>
+          </w:hyperlink>
+        </w:p>
+        <w:p>
+          <w:pPr>
+            <w:pStyle w:val="TOC1"/>
+            <w:tabs>
+              <w:tab w:val="right" w:leader="dot" w:pos="9350"/>
+            </w:tabs>
+            <w:rPr>
+              <w:rFonts w:asciiTheme="minorHAnsi" w:eastAsiaTheme="minorEastAsia" w:hAnsiTheme="minorHAnsi"/>
+              <w:noProof/>
+            </w:rPr>
+          </w:pPr>
+          <w:hyperlink w:anchor="_Toc66058157" w:history="1">
+            <w:r>
+              <w:rPr>
+                <w:rStyle w:val="Hyperlink"/>
+                <w:b/>
+                <w:noProof/>
+              </w:rPr>
+              <w:t>APACHE  HBASE</w:t>
+            </w:r>
+            <w:r>
+              <w:rPr>
+                <w:noProof/>
+                <w:webHidden/>
+              </w:rPr>
+              <w:tab/>
+            </w:r>
+            <w:r>
+              <w:rPr>
+                <w:noProof/>
+                <w:webHidden/>
+              </w:rPr>
+              <w:fldChar w:fldCharType="begin"/>
+            </w:r>
+            <w:r>
+              <w:rPr>
+                <w:noProof/>
+                <w:webHidden/>
+              </w:rPr>
+              <w:instrText xml:space="preserve"> PAGEREF _Toc66058157 \h </w:instrText>
+            </w:r>
+            <w:r>
+              <w:rPr>
+                <w:noProof/>
+                <w:webHidden/>
+              </w:rPr>
+            </w:r>
+            <w:r>
+              <w:rPr>
+                <w:noProof/>
+                <w:webHidden/>
+              </w:rPr>
+              <w:fldChar w:fldCharType="separate"/>
+            </w:r>
+            <w:r>
+              <w:rPr>
+                <w:noProof/>
+                <w:webHidden/>
+              </w:rPr>
+              <w:t>2</w:t>
+            </w:r>
+            <w:r>
+              <w:rPr>
+                <w:noProof/>
+                <w:webHidden/>
+              </w:rPr>
+              <w:fldChar w:fldCharType="end"/>
+            </w:r>
+          </w:hyperlink>
+        </w:p>
+        <w:p>
+          <w:pPr>
+            <w:pStyle w:val="TOC1"/>
+            <w:tabs>
+              <w:tab w:val="right" w:leader="dot" w:pos="9350"/>
+            </w:tabs>
+            <w:rPr>
+              <w:rFonts w:asciiTheme="minorHAnsi" w:eastAsiaTheme="minorEastAsia" w:hAnsiTheme="minorHAnsi"/>
+              <w:noProof/>
+            </w:rPr>
+          </w:pPr>
+          <w:hyperlink w:anchor="_Toc66058158" w:history="1">
+            <w:r>
+              <w:rPr>
+                <w:rStyle w:val="Hyperlink"/>
+                <w:b/>
+                <w:noProof/>
+              </w:rPr>
+              <w:t>KẾT LUẬN VÀ MỞ RỘNG</w:t>
+            </w:r>
+            <w:r>
+              <w:rPr>
+                <w:noProof/>
+                <w:webHidden/>
+              </w:rPr>
+              <w:tab/>
+            </w:r>
+            <w:r>
+              <w:rPr>
+                <w:noProof/>
+                <w:webHidden/>
+              </w:rPr>
+              <w:fldChar w:fldCharType="begin"/>
+            </w:r>
+            <w:r>
+              <w:rPr>
+                <w:noProof/>
+                <w:webHidden/>
+              </w:rPr>
+              <w:instrText xml:space="preserve"> PAGEREF _Toc66058158 \h </w:instrText>
+            </w:r>
+            <w:r>
+              <w:rPr>
+                <w:noProof/>
+                <w:webHidden/>
+              </w:rPr>
+            </w:r>
+            <w:r>
+              <w:rPr>
+                <w:noProof/>
+                <w:webHidden/>
+              </w:rPr>
+              <w:fldChar w:fldCharType="separate"/>
+            </w:r>
+            <w:r>
+              <w:rPr>
+                <w:noProof/>
+                <w:webHidden/>
+              </w:rPr>
+              <w:t>3</w:t>
+            </w:r>
+            <w:r>
+              <w:rPr>
+                <w:noProof/>
+                <w:webHidden/>
+              </w:rPr>
+              <w:fldChar w:fldCharType="end"/>
+            </w:r>
+          </w:hyperlink>
+        </w:p>
+        <w:p>
+          <w:pPr>
+            <w:pStyle w:val="TOC1"/>
+            <w:tabs>
+              <w:tab w:val="right" w:leader="dot" w:pos="9350"/>
+            </w:tabs>
+            <w:rPr>
+              <w:rFonts w:asciiTheme="minorHAnsi" w:eastAsiaTheme="minorEastAsia" w:hAnsiTheme="minorHAnsi"/>
+              <w:noProof/>
+            </w:rPr>
+          </w:pPr>
+          <w:hyperlink w:anchor="_Toc66058159" w:history="1">
+            <w:r>
+              <w:rPr>
+                <w:rStyle w:val="Hyperlink"/>
+                <w:b/>
+                <w:noProof/>
+              </w:rPr>
+              <w:t>TÀI LIỆU THAM KHẢO</w:t>
+            </w:r>
+            <w:r>
+              <w:rPr>
+                <w:noProof/>
+                <w:webHidden/>
+              </w:rPr>
+              <w:tab/>
+            </w:r>
+            <w:r>
+              <w:rPr>
+                <w:noProof/>
+                <w:webHidden/>
+              </w:rPr>
+              <w:fldChar w:fldCharType="begin"/>
+            </w:r>
+            <w:r>
+              <w:rPr>
+                <w:noProof/>
+                <w:webHidden/>
+              </w:rPr>
+              <w:instrText xml:space="preserve"> PAGEREF _Toc66058159 \h </w:instrText>
+            </w:r>
+            <w:r>
+              <w:rPr>
+                <w:noProof/>
+                <w:webHidden/>
+              </w:rPr>
+            </w:r>
+            <w:r>
+              <w:rPr>
+                <w:noProof/>
+                <w:webHidden/>
+              </w:rPr>
+              <w:fldChar w:fldCharType="separate"/>
+            </w:r>
+            <w:r>
+              <w:rPr>
+                <w:noProof/>
+                <w:webHidden/>
+              </w:rPr>
+              <w:t>4</w:t>
+            </w:r>
+            <w:r>
+              <w:rPr>
+                <w:noProof/>
+                <w:webHidden/>
+              </w:rPr>
+              <w:fldChar w:fldCharType="end"/>
+            </w:r>
+          </w:hyperlink>
+        </w:p>
+        <w:p>
+          <w:pPr>
+            <w:rPr>
+              <w:b/>
+            </w:rPr>
+          </w:pPr>
+          <w:r>
+            <w:rPr>
+              <w:b/>
+              <w:bCs/>
+              <w:noProof/>
+            </w:rPr>
+            <w:fldChar w:fldCharType="end"/>
+          </w:r>
+        </w:p>
+      </w:sdtContent>
+    </w:sdt>
+    <w:p>
+      <w:pPr>
+        <w:pStyle w:val="Heading1"/>
+        <w:ind w:left="360"/>
+        <w:jc w:val="center"/>
+        <w:rPr>
+          <w:b/>
+        </w:rPr>
+      </w:pPr>
+    </w:p>
+    <w:p>
+      <w:pPr>
+        <w:pStyle w:val="Heading1"/>
+        <w:tabs>
+          <w:tab w:val="left" w:pos="5500"/>
+        </w:tabs>
+        <w:ind w:left="360"/>
+        <w:rPr>
+          <w:b/>
+        </w:rPr>
+      </w:pPr>
+      <w:r>
+        <w:rPr>
+          <w:b/>
+        </w:rPr>
+        <w:tab/>
       </w:r>
     </w:p>
     <w:p>
       <w:pPr>
-        <w:ind w:firstLine="480"/>
+        <w:pStyle w:val="Heading1"/>
+        <w:ind w:left="360"/>
+        <w:jc w:val="center"/>
+        <w:rPr>
+          <w:b/>
+        </w:rPr>
       </w:pPr>
       <w:r>
-        <w:t>/</w:t>
+        <w:rPr>
+          <w:b/>
+        </w:rPr>
+        <w:br w:type="page"/>
       </w:r>
+      <w:bookmarkStart w:id="0" w:name="_Toc66058156"/>
       <w:r>
-        <w:t>*</w:t>
+        <w:rPr>
+          <w:b/>
+        </w:rPr>
+        <w:lastRenderedPageBreak/>
+        <w:t>TỔNG QUAN COLUMN FAMILY</w:t>
       </w:r>
+      <w:bookmarkEnd w:id="0"/>
+    </w:p>
+    <w:p>
+      <w:pPr>
+        <w:pStyle w:val="ListParagraph"/>
+        <w:numPr>
+          <w:ilvl w:val="0"/>
+          <w:numId w:val="7"/>
+        </w:numPr>
+        <w:tabs>
+          <w:tab w:val="left" w:pos="630"/>
+        </w:tabs>
+        <w:ind w:left="3690" w:hanging="3420"/>
+        <w:rPr>
+          <w:b/>
+        </w:rPr>
+      </w:pPr>
       <w:r>
-        <w:t xml:space="preserve"> </w:t>
-      </w:r>
-      <w:r>
-        <w:t>Phần trình bày kết quả của bài tập/báo cáo đồ án, lưu ý phải có các mục sau:</w:t>
+        <w:rPr>
+          <w:rFonts w:ascii="Segoe UI" w:hAnsi="Segoe UI" w:cs="Segoe UI"/>
+          <w:color w:val="D4D4D4"/>
+          <w:sz w:val="21"/>
+          <w:szCs w:val="21"/>
+        </w:rPr>
+        <w:t>Định nghĩa</w:t>
       </w:r>
     </w:p>
     <w:p>
       <w:pPr>
         <w:pStyle w:val="ListParagraph"/>
+        <w:tabs>
+          <w:tab w:val="left" w:pos="630"/>
+        </w:tabs>
+        <w:ind w:left="3690"/>
+        <w:rPr>
+          <w:b/>
+        </w:rPr>
+      </w:pPr>
+      <w:r>
+        <w:rPr>
+          <w:rFonts w:ascii="Segoe UI" w:hAnsi="Segoe UI" w:cs="Segoe UI"/>
+          <w:color w:val="D4D4D4"/>
+          <w:sz w:val="21"/>
+          <w:szCs w:val="21"/>
+        </w:rPr>
+        <w:t>Column Family là một database object trong Column-Oriented NoSQL Database, với dữ liệu được lưu trữ và truy xuất theo các cột thay vì các hàng như trong các loại cơ sở dữ liệu quan hệ</w:t>
+      </w:r>
+      <w:bookmarkStart w:id="1" w:name="_GoBack"/>
+      <w:bookmarkEnd w:id="1"/>
+    </w:p>
+    <w:p>
+      <w:pPr>
+        <w:pStyle w:val="ListParagraph"/>
         <w:numPr>
           <w:ilvl w:val="0"/>
-          <w:numId w:val="4"/>
+          <w:numId w:val="7"/>
         </w:numPr>
+        <w:tabs>
+          <w:tab w:val="left" w:pos="630"/>
+        </w:tabs>
+        <w:ind w:left="3690" w:hanging="3420"/>
+        <w:rPr>
+          <w:b/>
+        </w:rPr>
       </w:pPr>
       <w:r>
-        <w:t xml:space="preserve">Mục lục </w:t>
+        <w:rPr>
+          <w:b/>
+        </w:rPr>
+        <w:t>Đặc điểm</w:t>
       </w:r>
     </w:p>
     <w:p>
@@ -2227,11 +3352,26 @@
         <w:pStyle w:val="ListParagraph"/>
         <w:numPr>
           <w:ilvl w:val="0"/>
-          <w:numId w:val="4"/>
+          <w:numId w:val="7"/>
         </w:numPr>
+        <w:tabs>
+          <w:tab w:val="left" w:pos="630"/>
+        </w:tabs>
+        <w:ind w:left="3690" w:hanging="3420"/>
+        <w:rPr>
+          <w:b/>
+        </w:rPr>
       </w:pPr>
       <w:r>
-        <w:t>Các phần trình bày cho kết quả được cấu trúc hóa rõ ràng, chi tiết</w:t>
+        <w:rPr>
+          <w:rFonts w:ascii="Segoe UI" w:hAnsi="Segoe UI" w:cs="Segoe UI"/>
+          <w:b/>
+          <w:bCs/>
+          <w:color w:val="D4D4D4"/>
+          <w:sz w:val="21"/>
+          <w:szCs w:val="21"/>
+        </w:rPr>
+        <w:t>Ưu điểm</w:t>
       </w:r>
     </w:p>
     <w:p>
@@ -2239,18 +3379,159 @@
         <w:pStyle w:val="ListParagraph"/>
         <w:numPr>
           <w:ilvl w:val="0"/>
-          <w:numId w:val="4"/>
+          <w:numId w:val="7"/>
         </w:numPr>
+        <w:tabs>
+          <w:tab w:val="left" w:pos="630"/>
+        </w:tabs>
+        <w:ind w:left="3690" w:hanging="3420"/>
+        <w:rPr>
+          <w:b/>
+        </w:rPr>
       </w:pPr>
       <w:r>
-        <w:t>Văn bản được format, canh lề, … sao cho thẩm mỹ.</w:t>
+        <w:rPr>
+          <w:rFonts w:ascii="Segoe UI" w:hAnsi="Segoe UI" w:cs="Segoe UI"/>
+          <w:b/>
+          <w:bCs/>
+          <w:color w:val="D4D4D4"/>
+          <w:sz w:val="21"/>
+          <w:szCs w:val="21"/>
+        </w:rPr>
+        <w:t>Nhược điểm</w:t>
       </w:r>
     </w:p>
-    <w:p/>
+    <w:p>
+      <w:pPr>
+        <w:pStyle w:val="ListParagraph"/>
+        <w:tabs>
+          <w:tab w:val="left" w:pos="630"/>
+        </w:tabs>
+        <w:ind w:left="3690"/>
+        <w:rPr>
+          <w:b/>
+        </w:rPr>
+      </w:pPr>
+    </w:p>
+    <w:p>
+      <w:pPr>
+        <w:pStyle w:val="ListParagraph"/>
+        <w:tabs>
+          <w:tab w:val="left" w:pos="630"/>
+        </w:tabs>
+        <w:ind w:left="3600"/>
+        <w:jc w:val="both"/>
+        <w:rPr>
+          <w:b/>
+        </w:rPr>
+      </w:pPr>
+      <w:r>
+        <w:rPr>
+          <w:b/>
+        </w:rPr>
+        <w:br w:type="page"/>
+      </w:r>
+    </w:p>
+    <w:p>
+      <w:pPr>
+        <w:pStyle w:val="Heading1"/>
+        <w:ind w:left="360"/>
+        <w:jc w:val="center"/>
+        <w:rPr>
+          <w:b/>
+        </w:rPr>
+      </w:pPr>
+      <w:bookmarkStart w:id="2" w:name="_Toc66058157"/>
+      <w:r>
+        <w:rPr>
+          <w:b/>
+        </w:rPr>
+        <w:lastRenderedPageBreak/>
+        <w:t>APACHE  HBASE</w:t>
+      </w:r>
+      <w:bookmarkEnd w:id="2"/>
+    </w:p>
+    <w:p>
+      <w:pPr>
+        <w:rPr>
+          <w:rFonts w:asciiTheme="majorHAnsi" w:eastAsiaTheme="majorEastAsia" w:hAnsiTheme="majorHAnsi" w:cstheme="majorBidi"/>
+          <w:b/>
+          <w:color w:val="365F91" w:themeColor="accent1" w:themeShade="BF"/>
+          <w:sz w:val="32"/>
+          <w:szCs w:val="32"/>
+        </w:rPr>
+      </w:pPr>
+      <w:r>
+        <w:rPr>
+          <w:b/>
+        </w:rPr>
+        <w:br w:type="page"/>
+      </w:r>
+    </w:p>
+    <w:p>
+      <w:pPr>
+        <w:pStyle w:val="Heading1"/>
+        <w:ind w:left="360"/>
+        <w:jc w:val="center"/>
+        <w:rPr>
+          <w:b/>
+        </w:rPr>
+      </w:pPr>
+      <w:bookmarkStart w:id="3" w:name="_Toc66058158"/>
+      <w:r>
+        <w:rPr>
+          <w:b/>
+        </w:rPr>
+        <w:lastRenderedPageBreak/>
+        <w:t>KẾT LUẬN VÀ MỞ RỘNG</w:t>
+      </w:r>
+      <w:bookmarkEnd w:id="3"/>
+    </w:p>
+    <w:p>
+      <w:pPr>
+        <w:rPr>
+          <w:rFonts w:asciiTheme="majorHAnsi" w:eastAsiaTheme="majorEastAsia" w:hAnsiTheme="majorHAnsi" w:cstheme="majorBidi"/>
+          <w:b/>
+          <w:color w:val="365F91" w:themeColor="accent1" w:themeShade="BF"/>
+          <w:sz w:val="32"/>
+          <w:szCs w:val="32"/>
+        </w:rPr>
+      </w:pPr>
+      <w:r>
+        <w:rPr>
+          <w:b/>
+        </w:rPr>
+        <w:br w:type="page"/>
+      </w:r>
+    </w:p>
+    <w:p>
+      <w:pPr>
+        <w:pStyle w:val="Heading1"/>
+        <w:jc w:val="center"/>
+        <w:rPr>
+          <w:b/>
+        </w:rPr>
+      </w:pPr>
+      <w:bookmarkStart w:id="4" w:name="_Toc66058159"/>
+      <w:r>
+        <w:rPr>
+          <w:b/>
+        </w:rPr>
+        <w:lastRenderedPageBreak/>
+        <w:t>TÀI LIỆU THAM KHẢO</w:t>
+      </w:r>
+      <w:bookmarkEnd w:id="4"/>
+    </w:p>
+    <w:p>
+      <w:pPr>
+        <w:rPr>
+          <w:b/>
+        </w:rPr>
+      </w:pPr>
+    </w:p>
     <w:sectPr>
-      <w:headerReference w:type="default" r:id="rId12"/>
-      <w:footerReference w:type="default" r:id="rId13"/>
-      <w:footerReference w:type="first" r:id="rId14"/>
+      <w:headerReference w:type="first" r:id="rId14"/>
+      <w:footerReference w:type="first" r:id="rId15"/>
       <w:pgSz w:w="12240" w:h="15840"/>
       <w:pgMar w:top="1440" w:right="1440" w:bottom="1440" w:left="1440" w:header="720" w:footer="720" w:gutter="0"/>
       <w:pgNumType w:start="0"/>
@@ -2263,7 +3544,7 @@
 </file>
 
 <file path=word/endnotes.xml><?xml version="1.0" encoding="utf-8"?>
-<w:endnotes xmlns:wpc="http://schemas.microsoft.com/office/word/2010/wordprocessingCanvas" xmlns:cx="http://schemas.microsoft.com/office/drawing/2014/chartex" xmlns:cx1="http://schemas.microsoft.com/office/drawing/2015/9/8/chartex" xmlns:cx2="http://schemas.microsoft.com/office/drawing/2015/10/21/chartex" xmlns:cx3="http://schemas.microsoft.com/office/drawing/2016/5/9/chartex" xmlns:cx4="http://schemas.microsoft.com/office/drawing/2016/5/10/chartex" xmlns:cx5="http://schemas.microsoft.com/office/drawing/2016/5/11/chartex" xmlns:cx6="http://schemas.microsoft.com/office/drawing/2016/5/12/chartex" xmlns:cx7="http://schemas.microsoft.com/office/drawing/2016/5/13/chartex" xmlns:cx8="http://schemas.microsoft.com/office/drawing/2016/5/14/chartex" xmlns:mc="http://schemas.openxmlformats.org/markup-compatibility/2006" xmlns:aink="http://schemas.microsoft.com/office/drawing/2016/ink" xmlns:am3d="http://schemas.microsoft.com/office/drawing/2017/model3d" xmlns:o="urn:schemas-microsoft-com:office:office" xmlns:r="http://schemas.openxmlformats.org/officeDocument/2006/relationships" xmlns:m="http://schemas.openxmlformats.org/officeDocument/2006/math" xmlns:v="urn:schemas-microsoft-com:vml" xmlns:wp14="http://schemas.microsoft.com/office/word/2010/wordprocessingDrawing" xmlns:wp="http://schemas.openxmlformats.org/drawingml/2006/wordprocessingDrawing" xmlns:w10="urn:schemas-microsoft-com:office:word" xmlns:w="http://schemas.openxmlformats.org/wordprocessingml/2006/main" xmlns:w14="http://schemas.microsoft.com/office/word/2010/wordml" xmlns:w15="http://schemas.microsoft.com/office/word/2012/wordml" xmlns:w16cid="http://schemas.microsoft.com/office/word/2016/wordml/cid" xmlns:w16se="http://schemas.microsoft.com/office/word/2015/wordml/symex" xmlns:wpg="http://schemas.microsoft.com/office/word/2010/wordprocessingGroup" xmlns:wpi="http://schemas.microsoft.com/office/word/2010/wordprocessingInk" xmlns:wne="http://schemas.microsoft.com/office/word/2006/wordml" xmlns:wps="http://schemas.microsoft.com/office/word/2010/wordprocessingShape" mc:Ignorable="w14 w15 w16se w16cid wp14">
+<w:endnotes xmlns:wpc="http://schemas.microsoft.com/office/word/2010/wordprocessingCanvas" xmlns:cx="http://schemas.microsoft.com/office/drawing/2014/chartex" xmlns:mc="http://schemas.openxmlformats.org/markup-compatibility/2006" xmlns:o="urn:schemas-microsoft-com:office:office" xmlns:r="http://schemas.openxmlformats.org/officeDocument/2006/relationships" xmlns:m="http://schemas.openxmlformats.org/officeDocument/2006/math" xmlns:v="urn:schemas-microsoft-com:vml" xmlns:wp14="http://schemas.microsoft.com/office/word/2010/wordprocessingDrawing" xmlns:wp="http://schemas.openxmlformats.org/drawingml/2006/wordprocessingDrawing" xmlns:w10="urn:schemas-microsoft-com:office:word" xmlns:w="http://schemas.openxmlformats.org/wordprocessingml/2006/main" xmlns:w14="http://schemas.microsoft.com/office/word/2010/wordml" xmlns:w15="http://schemas.microsoft.com/office/word/2012/wordml" xmlns:w16se="http://schemas.microsoft.com/office/word/2015/wordml/symex" xmlns:wpg="http://schemas.microsoft.com/office/word/2010/wordprocessingGroup" xmlns:wpi="http://schemas.microsoft.com/office/word/2010/wordprocessingInk" xmlns:wne="http://schemas.microsoft.com/office/word/2006/wordml" xmlns:wps="http://schemas.microsoft.com/office/word/2010/wordprocessingShape" mc:Ignorable="w14 w15 w16se wp14">
   <w:endnote w:type="separator" w:id="-1">
     <w:p>
       <w:pPr>
@@ -2288,7 +3569,184 @@
 </file>
 
 <file path=word/footer1.xml><?xml version="1.0" encoding="utf-8"?>
-<w:ftr xmlns:wpc="http://schemas.microsoft.com/office/word/2010/wordprocessingCanvas" xmlns:cx="http://schemas.microsoft.com/office/drawing/2014/chartex" xmlns:cx1="http://schemas.microsoft.com/office/drawing/2015/9/8/chartex" xmlns:cx2="http://schemas.microsoft.com/office/drawing/2015/10/21/chartex" xmlns:cx3="http://schemas.microsoft.com/office/drawing/2016/5/9/chartex" xmlns:cx4="http://schemas.microsoft.com/office/drawing/2016/5/10/chartex" xmlns:cx5="http://schemas.microsoft.com/office/drawing/2016/5/11/chartex" xmlns:cx6="http://schemas.microsoft.com/office/drawing/2016/5/12/chartex" xmlns:cx7="http://schemas.microsoft.com/office/drawing/2016/5/13/chartex" xmlns:cx8="http://schemas.microsoft.com/office/drawing/2016/5/14/chartex" xmlns:mc="http://schemas.openxmlformats.org/markup-compatibility/2006" xmlns:aink="http://schemas.microsoft.com/office/drawing/2016/ink" xmlns:am3d="http://schemas.microsoft.com/office/drawing/2017/model3d" xmlns:o="urn:schemas-microsoft-com:office:office" xmlns:r="http://schemas.openxmlformats.org/officeDocument/2006/relationships" xmlns:m="http://schemas.openxmlformats.org/officeDocument/2006/math" xmlns:v="urn:schemas-microsoft-com:vml" xmlns:wp14="http://schemas.microsoft.com/office/word/2010/wordprocessingDrawing" xmlns:wp="http://schemas.openxmlformats.org/drawingml/2006/wordprocessingDrawing" xmlns:w10="urn:schemas-microsoft-com:office:word" xmlns:w="http://schemas.openxmlformats.org/wordprocessingml/2006/main" xmlns:w14="http://schemas.microsoft.com/office/word/2010/wordml" xmlns:w15="http://schemas.microsoft.com/office/word/2012/wordml" xmlns:w16cid="http://schemas.microsoft.com/office/word/2016/wordml/cid" xmlns:w16se="http://schemas.microsoft.com/office/word/2015/wordml/symex" xmlns:wpg="http://schemas.microsoft.com/office/word/2010/wordprocessingGroup" xmlns:wpi="http://schemas.microsoft.com/office/word/2010/wordprocessingInk" xmlns:wne="http://schemas.microsoft.com/office/word/2006/wordml" xmlns:wps="http://schemas.microsoft.com/office/word/2010/wordprocessingShape" mc:Ignorable="w14 w15 w16se w16cid wp14">
+<w:ftr xmlns:wpc="http://schemas.microsoft.com/office/word/2010/wordprocessingCanvas" xmlns:cx="http://schemas.microsoft.com/office/drawing/2014/chartex" xmlns:mc="http://schemas.openxmlformats.org/markup-compatibility/2006" xmlns:o="urn:schemas-microsoft-com:office:office" xmlns:r="http://schemas.openxmlformats.org/officeDocument/2006/relationships" xmlns:m="http://schemas.openxmlformats.org/officeDocument/2006/math" xmlns:v="urn:schemas-microsoft-com:vml" xmlns:wp14="http://schemas.microsoft.com/office/word/2010/wordprocessingDrawing" xmlns:wp="http://schemas.openxmlformats.org/drawingml/2006/wordprocessingDrawing" xmlns:w10="urn:schemas-microsoft-com:office:word" xmlns:w="http://schemas.openxmlformats.org/wordprocessingml/2006/main" xmlns:w14="http://schemas.microsoft.com/office/word/2010/wordml" xmlns:w15="http://schemas.microsoft.com/office/word/2012/wordml" xmlns:w16se="http://schemas.microsoft.com/office/word/2015/wordml/symex" xmlns:wpg="http://schemas.microsoft.com/office/word/2010/wordprocessingGroup" xmlns:wpi="http://schemas.microsoft.com/office/word/2010/wordprocessingInk" xmlns:wne="http://schemas.microsoft.com/office/word/2006/wordml" xmlns:wps="http://schemas.microsoft.com/office/word/2010/wordprocessingShape" mc:Ignorable="w14 w15 w16se wp14">
+  <w:tbl>
+    <w:tblPr>
+      <w:tblW w:w="5000" w:type="pct"/>
+      <w:jc w:val="center"/>
+      <w:tblCellMar>
+        <w:top w:w="144" w:type="dxa"/>
+        <w:left w:w="115" w:type="dxa"/>
+        <w:bottom w:w="144" w:type="dxa"/>
+        <w:right w:w="115" w:type="dxa"/>
+      </w:tblCellMar>
+      <w:tblLook w:val="04A0" w:firstRow="1" w:lastRow="0" w:firstColumn="1" w:lastColumn="0" w:noHBand="0" w:noVBand="1"/>
+    </w:tblPr>
+    <w:tblGrid>
+      <w:gridCol w:w="4801"/>
+      <w:gridCol w:w="4789"/>
+    </w:tblGrid>
+    <w:tr>
+      <w:trPr>
+        <w:trHeight w:hRule="exact" w:val="115"/>
+        <w:jc w:val="center"/>
+      </w:trPr>
+      <w:tc>
+        <w:tcPr>
+          <w:tcW w:w="4686" w:type="dxa"/>
+          <w:shd w:val="clear" w:color="auto" w:fill="4F81BD" w:themeFill="accent1"/>
+          <w:tcMar>
+            <w:top w:w="0" w:type="dxa"/>
+            <w:bottom w:w="0" w:type="dxa"/>
+          </w:tcMar>
+        </w:tcPr>
+        <w:p>
+          <w:pPr>
+            <w:pStyle w:val="Header"/>
+            <w:tabs>
+              <w:tab w:val="clear" w:pos="4680"/>
+              <w:tab w:val="clear" w:pos="9360"/>
+            </w:tabs>
+            <w:rPr>
+              <w:caps/>
+              <w:sz w:val="18"/>
+            </w:rPr>
+          </w:pPr>
+        </w:p>
+      </w:tc>
+      <w:tc>
+        <w:tcPr>
+          <w:tcW w:w="4674" w:type="dxa"/>
+          <w:shd w:val="clear" w:color="auto" w:fill="4F81BD" w:themeFill="accent1"/>
+          <w:tcMar>
+            <w:top w:w="0" w:type="dxa"/>
+            <w:bottom w:w="0" w:type="dxa"/>
+          </w:tcMar>
+        </w:tcPr>
+        <w:p>
+          <w:pPr>
+            <w:pStyle w:val="Header"/>
+            <w:tabs>
+              <w:tab w:val="clear" w:pos="4680"/>
+              <w:tab w:val="clear" w:pos="9360"/>
+            </w:tabs>
+            <w:jc w:val="right"/>
+            <w:rPr>
+              <w:caps/>
+              <w:sz w:val="18"/>
+            </w:rPr>
+          </w:pPr>
+        </w:p>
+      </w:tc>
+    </w:tr>
+    <w:tr>
+      <w:trPr>
+        <w:jc w:val="center"/>
+      </w:trPr>
+      <w:tc>
+        <w:tcPr>
+          <w:tcW w:w="4686" w:type="dxa"/>
+          <w:shd w:val="clear" w:color="auto" w:fill="auto"/>
+          <w:vAlign w:val="center"/>
+        </w:tcPr>
+        <w:p>
+          <w:pPr>
+            <w:pStyle w:val="Footer"/>
+            <w:tabs>
+              <w:tab w:val="clear" w:pos="4680"/>
+              <w:tab w:val="clear" w:pos="9360"/>
+            </w:tabs>
+            <w:rPr>
+              <w:caps/>
+              <w:color w:val="808080" w:themeColor="background1" w:themeShade="80"/>
+              <w:sz w:val="18"/>
+              <w:szCs w:val="18"/>
+            </w:rPr>
+          </w:pPr>
+        </w:p>
+      </w:tc>
+      <w:tc>
+        <w:tcPr>
+          <w:tcW w:w="4674" w:type="dxa"/>
+          <w:shd w:val="clear" w:color="auto" w:fill="auto"/>
+          <w:vAlign w:val="center"/>
+        </w:tcPr>
+        <w:p>
+          <w:pPr>
+            <w:pStyle w:val="Footer"/>
+            <w:tabs>
+              <w:tab w:val="clear" w:pos="4680"/>
+              <w:tab w:val="clear" w:pos="9360"/>
+            </w:tabs>
+            <w:jc w:val="right"/>
+            <w:rPr>
+              <w:caps/>
+              <w:color w:val="808080" w:themeColor="background1" w:themeShade="80"/>
+              <w:sz w:val="18"/>
+              <w:szCs w:val="18"/>
+            </w:rPr>
+          </w:pPr>
+          <w:r>
+            <w:rPr>
+              <w:caps/>
+              <w:color w:val="808080" w:themeColor="background1" w:themeShade="80"/>
+              <w:sz w:val="18"/>
+              <w:szCs w:val="18"/>
+            </w:rPr>
+            <w:fldChar w:fldCharType="begin"/>
+          </w:r>
+          <w:r>
+            <w:rPr>
+              <w:caps/>
+              <w:color w:val="808080" w:themeColor="background1" w:themeShade="80"/>
+              <w:sz w:val="18"/>
+              <w:szCs w:val="18"/>
+            </w:rPr>
+            <w:instrText xml:space="preserve"> PAGE   \* MERGEFORMAT </w:instrText>
+          </w:r>
+          <w:r>
+            <w:rPr>
+              <w:caps/>
+              <w:color w:val="808080" w:themeColor="background1" w:themeShade="80"/>
+              <w:sz w:val="18"/>
+              <w:szCs w:val="18"/>
+            </w:rPr>
+            <w:fldChar w:fldCharType="separate"/>
+          </w:r>
+          <w:r>
+            <w:rPr>
+              <w:caps/>
+              <w:noProof/>
+              <w:color w:val="808080" w:themeColor="background1" w:themeShade="80"/>
+              <w:sz w:val="18"/>
+              <w:szCs w:val="18"/>
+            </w:rPr>
+            <w:t>1</w:t>
+          </w:r>
+          <w:r>
+            <w:rPr>
+              <w:caps/>
+              <w:noProof/>
+              <w:color w:val="808080" w:themeColor="background1" w:themeShade="80"/>
+              <w:sz w:val="18"/>
+              <w:szCs w:val="18"/>
+            </w:rPr>
+            <w:fldChar w:fldCharType="end"/>
+          </w:r>
+        </w:p>
+      </w:tc>
+    </w:tr>
+  </w:tbl>
+  <w:p>
+    <w:pPr>
+      <w:pStyle w:val="Footer"/>
+    </w:pPr>
+  </w:p>
+</w:ftr>
+</file>
+
+<file path=word/footer2.xml><?xml version="1.0" encoding="utf-8"?>
+<w:ftr xmlns:wpc="http://schemas.microsoft.com/office/word/2010/wordprocessingCanvas" xmlns:cx="http://schemas.microsoft.com/office/drawing/2014/chartex" xmlns:mc="http://schemas.openxmlformats.org/markup-compatibility/2006" xmlns:o="urn:schemas-microsoft-com:office:office" xmlns:r="http://schemas.openxmlformats.org/officeDocument/2006/relationships" xmlns:m="http://schemas.openxmlformats.org/officeDocument/2006/math" xmlns:v="urn:schemas-microsoft-com:vml" xmlns:wp14="http://schemas.microsoft.com/office/word/2010/wordprocessingDrawing" xmlns:wp="http://schemas.openxmlformats.org/drawingml/2006/wordprocessingDrawing" xmlns:w10="urn:schemas-microsoft-com:office:word" xmlns:w="http://schemas.openxmlformats.org/wordprocessingml/2006/main" xmlns:w14="http://schemas.microsoft.com/office/word/2010/wordml" xmlns:w15="http://schemas.microsoft.com/office/word/2012/wordml" xmlns:w16se="http://schemas.microsoft.com/office/word/2015/wordml/symex" xmlns:wpg="http://schemas.microsoft.com/office/word/2010/wordprocessingGroup" xmlns:wpi="http://schemas.microsoft.com/office/word/2010/wordprocessingInk" xmlns:wne="http://schemas.microsoft.com/office/word/2006/wordml" xmlns:wps="http://schemas.microsoft.com/office/word/2010/wordprocessingShape" mc:Ignorable="w14 w15 w16se wp14">
   <w:tbl>
     <w:tblPr>
       <w:tblW w:w="5000" w:type="pct"/>
@@ -2372,10 +3830,11 @@
           </w:rPr>
           <w:alias w:val="Author"/>
           <w:tag w:val=""/>
-          <w:id w:val="597140178"/>
+          <w:id w:val="1765492237"/>
           <w:placeholder>
-            <w:docPart w:val="8F398D10E58045239B6F61C5A882705E"/>
+            <w:docPart w:val="EAD532E2B684442CB6E803BC10405D75"/>
           </w:placeholder>
+          <w:showingPlcHdr/>
           <w:dataBinding w:prefixMappings="xmlns:ns0='http://purl.org/dc/elements/1.1/' xmlns:ns1='http://schemas.openxmlformats.org/package/2006/metadata/core-properties' " w:xpath="/ns1:coreProperties[1]/ns0:creator[1]" w:storeItemID="{6C3C8BC8-F283-45AE-878A-BAB7291924A1}"/>
           <w:text/>
         </w:sdtPr>
@@ -2403,12 +3862,9 @@
               </w:pPr>
               <w:r>
                 <w:rPr>
-                  <w:caps/>
-                  <w:color w:val="808080" w:themeColor="background1" w:themeShade="80"/>
-                  <w:sz w:val="18"/>
-                  <w:szCs w:val="18"/>
+                  <w:rStyle w:val="PlaceholderText"/>
                 </w:rPr>
-                <w:t>/* Tên môn học, sinh viên phụ trách bài tập */</w:t>
+                <w:t>[Author]</w:t>
               </w:r>
             </w:p>
           </w:tc>
@@ -2470,7 +3926,7 @@
               <w:sz w:val="18"/>
               <w:szCs w:val="18"/>
             </w:rPr>
-            <w:t>2</w:t>
+            <w:t>0</w:t>
           </w:r>
           <w:r>
             <w:rPr>
@@ -2494,8 +3950,8 @@
 </w:ftr>
 </file>
 
-<file path=word/footer2.xml><?xml version="1.0" encoding="utf-8"?>
-<w:ftr xmlns:wpc="http://schemas.microsoft.com/office/word/2010/wordprocessingCanvas" xmlns:cx="http://schemas.microsoft.com/office/drawing/2014/chartex" xmlns:cx1="http://schemas.microsoft.com/office/drawing/2015/9/8/chartex" xmlns:cx2="http://schemas.microsoft.com/office/drawing/2015/10/21/chartex" xmlns:cx3="http://schemas.microsoft.com/office/drawing/2016/5/9/chartex" xmlns:cx4="http://schemas.microsoft.com/office/drawing/2016/5/10/chartex" xmlns:cx5="http://schemas.microsoft.com/office/drawing/2016/5/11/chartex" xmlns:cx6="http://schemas.microsoft.com/office/drawing/2016/5/12/chartex" xmlns:cx7="http://schemas.microsoft.com/office/drawing/2016/5/13/chartex" xmlns:cx8="http://schemas.microsoft.com/office/drawing/2016/5/14/chartex" xmlns:mc="http://schemas.openxmlformats.org/markup-compatibility/2006" xmlns:aink="http://schemas.microsoft.com/office/drawing/2016/ink" xmlns:am3d="http://schemas.microsoft.com/office/drawing/2017/model3d" xmlns:o="urn:schemas-microsoft-com:office:office" xmlns:r="http://schemas.openxmlformats.org/officeDocument/2006/relationships" xmlns:m="http://schemas.openxmlformats.org/officeDocument/2006/math" xmlns:v="urn:schemas-microsoft-com:vml" xmlns:wp14="http://schemas.microsoft.com/office/word/2010/wordprocessingDrawing" xmlns:wp="http://schemas.openxmlformats.org/drawingml/2006/wordprocessingDrawing" xmlns:w10="urn:schemas-microsoft-com:office:word" xmlns:w="http://schemas.openxmlformats.org/wordprocessingml/2006/main" xmlns:w14="http://schemas.microsoft.com/office/word/2010/wordml" xmlns:w15="http://schemas.microsoft.com/office/word/2012/wordml" xmlns:w16cid="http://schemas.microsoft.com/office/word/2016/wordml/cid" xmlns:w16se="http://schemas.microsoft.com/office/word/2015/wordml/symex" xmlns:wpg="http://schemas.microsoft.com/office/word/2010/wordprocessingGroup" xmlns:wpi="http://schemas.microsoft.com/office/word/2010/wordprocessingInk" xmlns:wne="http://schemas.microsoft.com/office/word/2006/wordml" xmlns:wps="http://schemas.microsoft.com/office/word/2010/wordprocessingShape" mc:Ignorable="w14 w15 w16se w16cid wp14">
+<file path=word/footer3.xml><?xml version="1.0" encoding="utf-8"?>
+<w:ftr xmlns:wpc="http://schemas.microsoft.com/office/word/2010/wordprocessingCanvas" xmlns:cx="http://schemas.microsoft.com/office/drawing/2014/chartex" xmlns:mc="http://schemas.openxmlformats.org/markup-compatibility/2006" xmlns:o="urn:schemas-microsoft-com:office:office" xmlns:r="http://schemas.openxmlformats.org/officeDocument/2006/relationships" xmlns:m="http://schemas.openxmlformats.org/officeDocument/2006/math" xmlns:v="urn:schemas-microsoft-com:vml" xmlns:wp14="http://schemas.microsoft.com/office/word/2010/wordprocessingDrawing" xmlns:wp="http://schemas.openxmlformats.org/drawingml/2006/wordprocessingDrawing" xmlns:w10="urn:schemas-microsoft-com:office:word" xmlns:w="http://schemas.openxmlformats.org/wordprocessingml/2006/main" xmlns:w14="http://schemas.microsoft.com/office/word/2010/wordml" xmlns:w15="http://schemas.microsoft.com/office/word/2012/wordml" xmlns:w16se="http://schemas.microsoft.com/office/word/2015/wordml/symex" xmlns:wpg="http://schemas.microsoft.com/office/word/2010/wordprocessingGroup" xmlns:wpi="http://schemas.microsoft.com/office/word/2010/wordprocessingInk" xmlns:wne="http://schemas.microsoft.com/office/word/2006/wordml" xmlns:wps="http://schemas.microsoft.com/office/word/2010/wordprocessingShape" mc:Ignorable="w14 w15 w16se wp14">
   <w:tbl>
     <w:tblPr>
       <w:tblW w:w="5000" w:type="pct"/>
@@ -2579,14 +4035,14 @@
           </w:rPr>
           <w:alias w:val="Author"/>
           <w:tag w:val=""/>
-          <w:id w:val="1534151868"/>
+          <w:id w:val="284632980"/>
           <w:placeholder>
-            <w:docPart w:val="EAD532E2B684442CB6E803BC10405D75"/>
+            <w:docPart w:val="009A26F3A4F742C6886F069CD2851875"/>
           </w:placeholder>
+          <w:showingPlcHdr/>
           <w:dataBinding w:prefixMappings="xmlns:ns0='http://purl.org/dc/elements/1.1/' xmlns:ns1='http://schemas.openxmlformats.org/package/2006/metadata/core-properties' " w:xpath="/ns1:coreProperties[1]/ns0:creator[1]" w:storeItemID="{6C3C8BC8-F283-45AE-878A-BAB7291924A1}"/>
           <w:text/>
         </w:sdtPr>
-        <w:sdtEndPr/>
         <w:sdtContent>
           <w:tc>
             <w:tcPr>
@@ -2610,12 +4066,9 @@
               </w:pPr>
               <w:r>
                 <w:rPr>
-                  <w:caps/>
-                  <w:color w:val="808080" w:themeColor="background1" w:themeShade="80"/>
-                  <w:sz w:val="18"/>
-                  <w:szCs w:val="18"/>
+                  <w:rStyle w:val="PlaceholderText"/>
                 </w:rPr>
-                <w:t>/* Tên môn học, sinh viên phụ trách bài tập */</w:t>
+                <w:t>[Author]</w:t>
               </w:r>
             </w:p>
           </w:tc>
@@ -2677,7 +4130,7 @@
               <w:sz w:val="18"/>
               <w:szCs w:val="18"/>
             </w:rPr>
-            <w:t>2</w:t>
+            <w:t>0</w:t>
           </w:r>
           <w:r>
             <w:rPr>
@@ -2702,7 +4155,7 @@
 </file>
 
 <file path=word/footnotes.xml><?xml version="1.0" encoding="utf-8"?>
-<w:footnotes xmlns:wpc="http://schemas.microsoft.com/office/word/2010/wordprocessingCanvas" xmlns:cx="http://schemas.microsoft.com/office/drawing/2014/chartex" xmlns:cx1="http://schemas.microsoft.com/office/drawing/2015/9/8/chartex" xmlns:cx2="http://schemas.microsoft.com/office/drawing/2015/10/21/chartex" xmlns:cx3="http://schemas.microsoft.com/office/drawing/2016/5/9/chartex" xmlns:cx4="http://schemas.microsoft.com/office/drawing/2016/5/10/chartex" xmlns:cx5="http://schemas.microsoft.com/office/drawing/2016/5/11/chartex" xmlns:cx6="http://schemas.microsoft.com/office/drawing/2016/5/12/chartex" xmlns:cx7="http://schemas.microsoft.com/office/drawing/2016/5/13/chartex" xmlns:cx8="http://schemas.microsoft.com/office/drawing/2016/5/14/chartex" xmlns:mc="http://schemas.openxmlformats.org/markup-compatibility/2006" xmlns:aink="http://schemas.microsoft.com/office/drawing/2016/ink" xmlns:am3d="http://schemas.microsoft.com/office/drawing/2017/model3d" xmlns:o="urn:schemas-microsoft-com:office:office" xmlns:r="http://schemas.openxmlformats.org/officeDocument/2006/relationships" xmlns:m="http://schemas.openxmlformats.org/officeDocument/2006/math" xmlns:v="urn:schemas-microsoft-com:vml" xmlns:wp14="http://schemas.microsoft.com/office/word/2010/wordprocessingDrawing" xmlns:wp="http://schemas.openxmlformats.org/drawingml/2006/wordprocessingDrawing" xmlns:w10="urn:schemas-microsoft-com:office:word" xmlns:w="http://schemas.openxmlformats.org/wordprocessingml/2006/main" xmlns:w14="http://schemas.microsoft.com/office/word/2010/wordml" xmlns:w15="http://schemas.microsoft.com/office/word/2012/wordml" xmlns:w16cid="http://schemas.microsoft.com/office/word/2016/wordml/cid" xmlns:w16se="http://schemas.microsoft.com/office/word/2015/wordml/symex" xmlns:wpg="http://schemas.microsoft.com/office/word/2010/wordprocessingGroup" xmlns:wpi="http://schemas.microsoft.com/office/word/2010/wordprocessingInk" xmlns:wne="http://schemas.microsoft.com/office/word/2006/wordml" xmlns:wps="http://schemas.microsoft.com/office/word/2010/wordprocessingShape" mc:Ignorable="w14 w15 w16se w16cid wp14">
+<w:footnotes xmlns:wpc="http://schemas.microsoft.com/office/word/2010/wordprocessingCanvas" xmlns:cx="http://schemas.microsoft.com/office/drawing/2014/chartex" xmlns:mc="http://schemas.openxmlformats.org/markup-compatibility/2006" xmlns:o="urn:schemas-microsoft-com:office:office" xmlns:r="http://schemas.openxmlformats.org/officeDocument/2006/relationships" xmlns:m="http://schemas.openxmlformats.org/officeDocument/2006/math" xmlns:v="urn:schemas-microsoft-com:vml" xmlns:wp14="http://schemas.microsoft.com/office/word/2010/wordprocessingDrawing" xmlns:wp="http://schemas.openxmlformats.org/drawingml/2006/wordprocessingDrawing" xmlns:w10="urn:schemas-microsoft-com:office:word" xmlns:w="http://schemas.openxmlformats.org/wordprocessingml/2006/main" xmlns:w14="http://schemas.microsoft.com/office/word/2010/wordml" xmlns:w15="http://schemas.microsoft.com/office/word/2012/wordml" xmlns:w16se="http://schemas.microsoft.com/office/word/2015/wordml/symex" xmlns:wpg="http://schemas.microsoft.com/office/word/2010/wordprocessingGroup" xmlns:wpi="http://schemas.microsoft.com/office/word/2010/wordprocessingInk" xmlns:wne="http://schemas.microsoft.com/office/word/2006/wordml" xmlns:wps="http://schemas.microsoft.com/office/word/2010/wordprocessingShape" mc:Ignorable="w14 w15 w16se wp14">
   <w:footnote w:type="separator" w:id="-1">
     <w:p>
       <w:pPr>
@@ -2727,7 +4180,7 @@
 </file>
 
 <file path=word/header1.xml><?xml version="1.0" encoding="utf-8"?>
-<w:hdr xmlns:wpc="http://schemas.microsoft.com/office/word/2010/wordprocessingCanvas" xmlns:cx="http://schemas.microsoft.com/office/drawing/2014/chartex" xmlns:cx1="http://schemas.microsoft.com/office/drawing/2015/9/8/chartex" xmlns:cx2="http://schemas.microsoft.com/office/drawing/2015/10/21/chartex" xmlns:cx3="http://schemas.microsoft.com/office/drawing/2016/5/9/chartex" xmlns:cx4="http://schemas.microsoft.com/office/drawing/2016/5/10/chartex" xmlns:cx5="http://schemas.microsoft.com/office/drawing/2016/5/11/chartex" xmlns:cx6="http://schemas.microsoft.com/office/drawing/2016/5/12/chartex" xmlns:cx7="http://schemas.microsoft.com/office/drawing/2016/5/13/chartex" xmlns:cx8="http://schemas.microsoft.com/office/drawing/2016/5/14/chartex" xmlns:mc="http://schemas.openxmlformats.org/markup-compatibility/2006" xmlns:aink="http://schemas.microsoft.com/office/drawing/2016/ink" xmlns:am3d="http://schemas.microsoft.com/office/drawing/2017/model3d" xmlns:o="urn:schemas-microsoft-com:office:office" xmlns:r="http://schemas.openxmlformats.org/officeDocument/2006/relationships" xmlns:m="http://schemas.openxmlformats.org/officeDocument/2006/math" xmlns:v="urn:schemas-microsoft-com:vml" xmlns:wp14="http://schemas.microsoft.com/office/word/2010/wordprocessingDrawing" xmlns:wp="http://schemas.openxmlformats.org/drawingml/2006/wordprocessingDrawing" xmlns:w10="urn:schemas-microsoft-com:office:word" xmlns:w="http://schemas.openxmlformats.org/wordprocessingml/2006/main" xmlns:w14="http://schemas.microsoft.com/office/word/2010/wordml" xmlns:w15="http://schemas.microsoft.com/office/word/2012/wordml" xmlns:w16cid="http://schemas.microsoft.com/office/word/2016/wordml/cid" xmlns:w16se="http://schemas.microsoft.com/office/word/2015/wordml/symex" xmlns:wpg="http://schemas.microsoft.com/office/word/2010/wordprocessingGroup" xmlns:wpi="http://schemas.microsoft.com/office/word/2010/wordprocessingInk" xmlns:wne="http://schemas.microsoft.com/office/word/2006/wordml" xmlns:wps="http://schemas.microsoft.com/office/word/2010/wordprocessingShape" mc:Ignorable="w14 w15 w16se w16cid wp14">
+<w:hdr xmlns:wpc="http://schemas.microsoft.com/office/word/2010/wordprocessingCanvas" xmlns:cx="http://schemas.microsoft.com/office/drawing/2014/chartex" xmlns:mc="http://schemas.openxmlformats.org/markup-compatibility/2006" xmlns:o="urn:schemas-microsoft-com:office:office" xmlns:r="http://schemas.openxmlformats.org/officeDocument/2006/relationships" xmlns:m="http://schemas.openxmlformats.org/officeDocument/2006/math" xmlns:v="urn:schemas-microsoft-com:vml" xmlns:wp14="http://schemas.microsoft.com/office/word/2010/wordprocessingDrawing" xmlns:wp="http://schemas.openxmlformats.org/drawingml/2006/wordprocessingDrawing" xmlns:w10="urn:schemas-microsoft-com:office:word" xmlns:w="http://schemas.openxmlformats.org/wordprocessingml/2006/main" xmlns:w14="http://schemas.microsoft.com/office/word/2010/wordml" xmlns:w15="http://schemas.microsoft.com/office/word/2012/wordml" xmlns:w16se="http://schemas.microsoft.com/office/word/2015/wordml/symex" xmlns:wpg="http://schemas.microsoft.com/office/word/2010/wordprocessingGroup" xmlns:wpi="http://schemas.microsoft.com/office/word/2010/wordprocessingInk" xmlns:wne="http://schemas.microsoft.com/office/word/2006/wordml" xmlns:wps="http://schemas.microsoft.com/office/word/2010/wordprocessingShape" mc:Ignorable="w14 w15 w16se wp14">
   <w:p>
     <w:pPr>
       <w:pStyle w:val="Header"/>
@@ -2737,7 +4190,7 @@
         <w:noProof/>
       </w:rPr>
       <w:drawing>
-        <wp:anchor distT="0" distB="0" distL="114300" distR="114300" simplePos="0" relativeHeight="251656192" behindDoc="1" locked="0" layoutInCell="1" allowOverlap="1" wp14:anchorId="00F5DC61" wp14:editId="29A4A6D8">
+        <wp:anchor distT="0" distB="0" distL="114300" distR="114300" simplePos="0" relativeHeight="251663360" behindDoc="1" locked="0" layoutInCell="1" allowOverlap="1" wp14:anchorId="00F5DC61" wp14:editId="29A4A6D8">
           <wp:simplePos x="0" y="0"/>
           <wp:positionH relativeFrom="column">
             <wp:posOffset>4981575</wp:posOffset>
@@ -2764,7 +4217,7 @@
               <wp:lineTo x="6663" y="0"/>
             </wp:wrapPolygon>
           </wp:wrapTight>
-          <wp:docPr id="39" name="Picture 39"/>
+          <wp:docPr id="6" name="Picture 6"/>
           <wp:cNvGraphicFramePr>
             <a:graphicFrameLocks xmlns:a="http://schemas.openxmlformats.org/drawingml/2006/main" noChangeAspect="1"/>
           </wp:cNvGraphicFramePr>
@@ -2813,7 +4266,7 @@
         <w:noProof/>
       </w:rPr>
       <w:drawing>
-        <wp:anchor distT="0" distB="0" distL="114300" distR="114300" simplePos="0" relativeHeight="251655168" behindDoc="0" locked="0" layoutInCell="1" allowOverlap="1" wp14:anchorId="3DCF126A" wp14:editId="7E929195">
+        <wp:anchor distT="0" distB="0" distL="114300" distR="114300" simplePos="0" relativeHeight="251656192" behindDoc="0" locked="0" layoutInCell="1" allowOverlap="1" wp14:anchorId="3DCF126A" wp14:editId="7E929195">
           <wp:simplePos x="0" y="0"/>
           <wp:positionH relativeFrom="column">
             <wp:posOffset>-200025</wp:posOffset>
@@ -2824,7 +4277,7 @@
           <wp:extent cx="2817495" cy="882015"/>
           <wp:effectExtent l="0" t="0" r="0" b="0"/>
           <wp:wrapNone/>
-          <wp:docPr id="38" name="Picture 7"/>
+          <wp:docPr id="7" name="Picture 7"/>
           <wp:cNvGraphicFramePr>
             <a:graphicFrameLocks xmlns:a="http://schemas.openxmlformats.org/drawingml/2006/main" noChangeAspect="1"/>
           </wp:cNvGraphicFramePr>
@@ -2884,8 +4337,18 @@
 </w:hdr>
 </file>
 
+<file path=word/header2.xml><?xml version="1.0" encoding="utf-8"?>
+<w:hdr xmlns:wpc="http://schemas.microsoft.com/office/word/2010/wordprocessingCanvas" xmlns:cx="http://schemas.microsoft.com/office/drawing/2014/chartex" xmlns:mc="http://schemas.openxmlformats.org/markup-compatibility/2006" xmlns:o="urn:schemas-microsoft-com:office:office" xmlns:r="http://schemas.openxmlformats.org/officeDocument/2006/relationships" xmlns:m="http://schemas.openxmlformats.org/officeDocument/2006/math" xmlns:v="urn:schemas-microsoft-com:vml" xmlns:wp14="http://schemas.microsoft.com/office/word/2010/wordprocessingDrawing" xmlns:wp="http://schemas.openxmlformats.org/drawingml/2006/wordprocessingDrawing" xmlns:w10="urn:schemas-microsoft-com:office:word" xmlns:w="http://schemas.openxmlformats.org/wordprocessingml/2006/main" xmlns:w14="http://schemas.microsoft.com/office/word/2010/wordml" xmlns:w15="http://schemas.microsoft.com/office/word/2012/wordml" xmlns:w16se="http://schemas.microsoft.com/office/word/2015/wordml/symex" xmlns:wpg="http://schemas.microsoft.com/office/word/2010/wordprocessingGroup" xmlns:wpi="http://schemas.microsoft.com/office/word/2010/wordprocessingInk" xmlns:wne="http://schemas.microsoft.com/office/word/2006/wordml" xmlns:wps="http://schemas.microsoft.com/office/word/2010/wordprocessingShape" mc:Ignorable="w14 w15 w16se wp14">
+  <w:p>
+    <w:pPr>
+      <w:pStyle w:val="Header"/>
+    </w:pPr>
+  </w:p>
+</w:hdr>
+</file>
+
 <file path=word/numbering.xml><?xml version="1.0" encoding="utf-8"?>
-<w:numbering xmlns:wpc="http://schemas.microsoft.com/office/word/2010/wordprocessingCanvas" xmlns:cx="http://schemas.microsoft.com/office/drawing/2014/chartex" xmlns:cx1="http://schemas.microsoft.com/office/drawing/2015/9/8/chartex" xmlns:cx2="http://schemas.microsoft.com/office/drawing/2015/10/21/chartex" xmlns:cx3="http://schemas.microsoft.com/office/drawing/2016/5/9/chartex" xmlns:cx4="http://schemas.microsoft.com/office/drawing/2016/5/10/chartex" xmlns:cx5="http://schemas.microsoft.com/office/drawing/2016/5/11/chartex" xmlns:cx6="http://schemas.microsoft.com/office/drawing/2016/5/12/chartex" xmlns:cx7="http://schemas.microsoft.com/office/drawing/2016/5/13/chartex" xmlns:cx8="http://schemas.microsoft.com/office/drawing/2016/5/14/chartex" xmlns:mc="http://schemas.openxmlformats.org/markup-compatibility/2006" xmlns:aink="http://schemas.microsoft.com/office/drawing/2016/ink" xmlns:am3d="http://schemas.microsoft.com/office/drawing/2017/model3d" xmlns:o="urn:schemas-microsoft-com:office:office" xmlns:r="http://schemas.openxmlformats.org/officeDocument/2006/relationships" xmlns:m="http://schemas.openxmlformats.org/officeDocument/2006/math" xmlns:v="urn:schemas-microsoft-com:vml" xmlns:wp14="http://schemas.microsoft.com/office/word/2010/wordprocessingDrawing" xmlns:wp="http://schemas.openxmlformats.org/drawingml/2006/wordprocessingDrawing" xmlns:w10="urn:schemas-microsoft-com:office:word" xmlns:w="http://schemas.openxmlformats.org/wordprocessingml/2006/main" xmlns:w14="http://schemas.microsoft.com/office/word/2010/wordml" xmlns:w15="http://schemas.microsoft.com/office/word/2012/wordml" xmlns:w16cid="http://schemas.microsoft.com/office/word/2016/wordml/cid" xmlns:w16se="http://schemas.microsoft.com/office/word/2015/wordml/symex" xmlns:wpg="http://schemas.microsoft.com/office/word/2010/wordprocessingGroup" xmlns:wpi="http://schemas.microsoft.com/office/word/2010/wordprocessingInk" xmlns:wne="http://schemas.microsoft.com/office/word/2006/wordml" xmlns:wps="http://schemas.microsoft.com/office/word/2010/wordprocessingShape" mc:Ignorable="w14 w15 w16se w16cid wp14">
+<w:numbering xmlns:wpc="http://schemas.microsoft.com/office/word/2010/wordprocessingCanvas" xmlns:cx="http://schemas.microsoft.com/office/drawing/2014/chartex" xmlns:mc="http://schemas.openxmlformats.org/markup-compatibility/2006" xmlns:o="urn:schemas-microsoft-com:office:office" xmlns:r="http://schemas.openxmlformats.org/officeDocument/2006/relationships" xmlns:m="http://schemas.openxmlformats.org/officeDocument/2006/math" xmlns:v="urn:schemas-microsoft-com:vml" xmlns:wp14="http://schemas.microsoft.com/office/word/2010/wordprocessingDrawing" xmlns:wp="http://schemas.openxmlformats.org/drawingml/2006/wordprocessingDrawing" xmlns:w10="urn:schemas-microsoft-com:office:word" xmlns:w="http://schemas.openxmlformats.org/wordprocessingml/2006/main" xmlns:w14="http://schemas.microsoft.com/office/word/2010/wordml" xmlns:w15="http://schemas.microsoft.com/office/word/2012/wordml" xmlns:w16se="http://schemas.microsoft.com/office/word/2015/wordml/symex" xmlns:wpg="http://schemas.microsoft.com/office/word/2010/wordprocessingGroup" xmlns:wpi="http://schemas.microsoft.com/office/word/2010/wordprocessingInk" xmlns:wne="http://schemas.microsoft.com/office/word/2006/wordml" xmlns:wps="http://schemas.microsoft.com/office/word/2010/wordprocessingShape" mc:Ignorable="w14 w15 w16se wp14">
   <w:abstractNum w:abstractNumId="0" w15:restartNumberingAfterBreak="0">
     <w:nsid w:val="16591C25"/>
     <w:multiLevelType w:val="hybridMultilevel"/>
@@ -2999,9 +4462,122 @@
     </w:lvl>
   </w:abstractNum>
   <w:abstractNum w:abstractNumId="1" w15:restartNumberingAfterBreak="0">
-    <w:nsid w:val="29F41FA9"/>
+    <w:nsid w:val="20F80B46"/>
     <w:multiLevelType w:val="hybridMultilevel"/>
-    <w:tmpl w:val="BA78071A"/>
+    <w:tmpl w:val="DE02AB5C"/>
+    <w:lvl w:ilvl="0" w:tplc="04090001">
+      <w:start w:val="1"/>
+      <w:numFmt w:val="bullet"/>
+      <w:lvlText w:val=""/>
+      <w:lvlJc w:val="left"/>
+      <w:pPr>
+        <w:ind w:left="720" w:hanging="360"/>
+      </w:pPr>
+      <w:rPr>
+        <w:rFonts w:ascii="Symbol" w:hAnsi="Symbol" w:hint="default"/>
+      </w:rPr>
+    </w:lvl>
+    <w:lvl w:ilvl="1" w:tplc="04090003" w:tentative="1">
+      <w:start w:val="1"/>
+      <w:numFmt w:val="bullet"/>
+      <w:lvlText w:val="o"/>
+      <w:lvlJc w:val="left"/>
+      <w:pPr>
+        <w:ind w:left="1440" w:hanging="360"/>
+      </w:pPr>
+      <w:rPr>
+        <w:rFonts w:ascii="Courier New" w:hAnsi="Courier New" w:cs="Courier New" w:hint="default"/>
+      </w:rPr>
+    </w:lvl>
+    <w:lvl w:ilvl="2" w:tplc="04090005" w:tentative="1">
+      <w:start w:val="1"/>
+      <w:numFmt w:val="bullet"/>
+      <w:lvlText w:val=""/>
+      <w:lvlJc w:val="left"/>
+      <w:pPr>
+        <w:ind w:left="2160" w:hanging="360"/>
+      </w:pPr>
+      <w:rPr>
+        <w:rFonts w:ascii="Wingdings" w:hAnsi="Wingdings" w:hint="default"/>
+      </w:rPr>
+    </w:lvl>
+    <w:lvl w:ilvl="3" w:tplc="04090001" w:tentative="1">
+      <w:start w:val="1"/>
+      <w:numFmt w:val="bullet"/>
+      <w:lvlText w:val=""/>
+      <w:lvlJc w:val="left"/>
+      <w:pPr>
+        <w:ind w:left="2880" w:hanging="360"/>
+      </w:pPr>
+      <w:rPr>
+        <w:rFonts w:ascii="Symbol" w:hAnsi="Symbol" w:hint="default"/>
+      </w:rPr>
+    </w:lvl>
+    <w:lvl w:ilvl="4" w:tplc="04090003" w:tentative="1">
+      <w:start w:val="1"/>
+      <w:numFmt w:val="bullet"/>
+      <w:lvlText w:val="o"/>
+      <w:lvlJc w:val="left"/>
+      <w:pPr>
+        <w:ind w:left="3600" w:hanging="360"/>
+      </w:pPr>
+      <w:rPr>
+        <w:rFonts w:ascii="Courier New" w:hAnsi="Courier New" w:cs="Courier New" w:hint="default"/>
+      </w:rPr>
+    </w:lvl>
+    <w:lvl w:ilvl="5" w:tplc="04090005" w:tentative="1">
+      <w:start w:val="1"/>
+      <w:numFmt w:val="bullet"/>
+      <w:lvlText w:val=""/>
+      <w:lvlJc w:val="left"/>
+      <w:pPr>
+        <w:ind w:left="4320" w:hanging="360"/>
+      </w:pPr>
+      <w:rPr>
+        <w:rFonts w:ascii="Wingdings" w:hAnsi="Wingdings" w:hint="default"/>
+      </w:rPr>
+    </w:lvl>
+    <w:lvl w:ilvl="6" w:tplc="04090001" w:tentative="1">
+      <w:start w:val="1"/>
+      <w:numFmt w:val="bullet"/>
+      <w:lvlText w:val=""/>
+      <w:lvlJc w:val="left"/>
+      <w:pPr>
+        <w:ind w:left="5040" w:hanging="360"/>
+      </w:pPr>
+      <w:rPr>
+        <w:rFonts w:ascii="Symbol" w:hAnsi="Symbol" w:hint="default"/>
+      </w:rPr>
+    </w:lvl>
+    <w:lvl w:ilvl="7" w:tplc="04090003" w:tentative="1">
+      <w:start w:val="1"/>
+      <w:numFmt w:val="bullet"/>
+      <w:lvlText w:val="o"/>
+      <w:lvlJc w:val="left"/>
+      <w:pPr>
+        <w:ind w:left="5760" w:hanging="360"/>
+      </w:pPr>
+      <w:rPr>
+        <w:rFonts w:ascii="Courier New" w:hAnsi="Courier New" w:cs="Courier New" w:hint="default"/>
+      </w:rPr>
+    </w:lvl>
+    <w:lvl w:ilvl="8" w:tplc="04090005" w:tentative="1">
+      <w:start w:val="1"/>
+      <w:numFmt w:val="bullet"/>
+      <w:lvlText w:val=""/>
+      <w:lvlJc w:val="left"/>
+      <w:pPr>
+        <w:ind w:left="6480" w:hanging="360"/>
+      </w:pPr>
+      <w:rPr>
+        <w:rFonts w:ascii="Wingdings" w:hAnsi="Wingdings" w:hint="default"/>
+      </w:rPr>
+    </w:lvl>
+  </w:abstractNum>
+  <w:abstractNum w:abstractNumId="2" w15:restartNumberingAfterBreak="0">
+    <w:nsid w:val="25642FD0"/>
+    <w:multiLevelType w:val="hybridMultilevel"/>
+    <w:tmpl w:val="FFF4C95C"/>
     <w:lvl w:ilvl="0" w:tplc="04090015">
       <w:start w:val="1"/>
       <w:numFmt w:val="upperLetter"/>
@@ -3084,7 +4660,179 @@
       </w:pPr>
     </w:lvl>
   </w:abstractNum>
-  <w:abstractNum w:abstractNumId="2" w15:restartNumberingAfterBreak="0">
+  <w:abstractNum w:abstractNumId="3" w15:restartNumberingAfterBreak="0">
+    <w:nsid w:val="29F41FA9"/>
+    <w:multiLevelType w:val="hybridMultilevel"/>
+    <w:tmpl w:val="0D6C5D9A"/>
+    <w:lvl w:ilvl="0" w:tplc="04090015">
+      <w:start w:val="1"/>
+      <w:numFmt w:val="upperLetter"/>
+      <w:lvlText w:val="%1."/>
+      <w:lvlJc w:val="left"/>
+      <w:pPr>
+        <w:ind w:left="720" w:hanging="360"/>
+      </w:pPr>
+    </w:lvl>
+    <w:lvl w:ilvl="1" w:tplc="04090019" w:tentative="1">
+      <w:start w:val="1"/>
+      <w:numFmt w:val="lowerLetter"/>
+      <w:lvlText w:val="%2."/>
+      <w:lvlJc w:val="left"/>
+      <w:pPr>
+        <w:ind w:left="1440" w:hanging="360"/>
+      </w:pPr>
+    </w:lvl>
+    <w:lvl w:ilvl="2" w:tplc="0409001B" w:tentative="1">
+      <w:start w:val="1"/>
+      <w:numFmt w:val="lowerRoman"/>
+      <w:lvlText w:val="%3."/>
+      <w:lvlJc w:val="right"/>
+      <w:pPr>
+        <w:ind w:left="2160" w:hanging="180"/>
+      </w:pPr>
+    </w:lvl>
+    <w:lvl w:ilvl="3" w:tplc="0409000F" w:tentative="1">
+      <w:start w:val="1"/>
+      <w:numFmt w:val="decimal"/>
+      <w:lvlText w:val="%4."/>
+      <w:lvlJc w:val="left"/>
+      <w:pPr>
+        <w:ind w:left="2880" w:hanging="360"/>
+      </w:pPr>
+    </w:lvl>
+    <w:lvl w:ilvl="4" w:tplc="04090019" w:tentative="1">
+      <w:start w:val="1"/>
+      <w:numFmt w:val="lowerLetter"/>
+      <w:lvlText w:val="%5."/>
+      <w:lvlJc w:val="left"/>
+      <w:pPr>
+        <w:ind w:left="3600" w:hanging="360"/>
+      </w:pPr>
+    </w:lvl>
+    <w:lvl w:ilvl="5" w:tplc="0409001B" w:tentative="1">
+      <w:start w:val="1"/>
+      <w:numFmt w:val="lowerRoman"/>
+      <w:lvlText w:val="%6."/>
+      <w:lvlJc w:val="right"/>
+      <w:pPr>
+        <w:ind w:left="4320" w:hanging="180"/>
+      </w:pPr>
+    </w:lvl>
+    <w:lvl w:ilvl="6" w:tplc="0409000F" w:tentative="1">
+      <w:start w:val="1"/>
+      <w:numFmt w:val="decimal"/>
+      <w:lvlText w:val="%7."/>
+      <w:lvlJc w:val="left"/>
+      <w:pPr>
+        <w:ind w:left="5040" w:hanging="360"/>
+      </w:pPr>
+    </w:lvl>
+    <w:lvl w:ilvl="7" w:tplc="04090019" w:tentative="1">
+      <w:start w:val="1"/>
+      <w:numFmt w:val="lowerLetter"/>
+      <w:lvlText w:val="%8."/>
+      <w:lvlJc w:val="left"/>
+      <w:pPr>
+        <w:ind w:left="5760" w:hanging="360"/>
+      </w:pPr>
+    </w:lvl>
+    <w:lvl w:ilvl="8" w:tplc="0409001B" w:tentative="1">
+      <w:start w:val="1"/>
+      <w:numFmt w:val="lowerRoman"/>
+      <w:lvlText w:val="%9."/>
+      <w:lvlJc w:val="right"/>
+      <w:pPr>
+        <w:ind w:left="6480" w:hanging="180"/>
+      </w:pPr>
+    </w:lvl>
+  </w:abstractNum>
+  <w:abstractNum w:abstractNumId="4" w15:restartNumberingAfterBreak="0">
+    <w:nsid w:val="3E8836C1"/>
+    <w:multiLevelType w:val="hybridMultilevel"/>
+    <w:tmpl w:val="D402E5EC"/>
+    <w:lvl w:ilvl="0" w:tplc="0409000F">
+      <w:start w:val="1"/>
+      <w:numFmt w:val="decimal"/>
+      <w:lvlText w:val="%1."/>
+      <w:lvlJc w:val="left"/>
+      <w:pPr>
+        <w:ind w:left="3600" w:hanging="360"/>
+      </w:pPr>
+    </w:lvl>
+    <w:lvl w:ilvl="1" w:tplc="04090019" w:tentative="1">
+      <w:start w:val="1"/>
+      <w:numFmt w:val="lowerLetter"/>
+      <w:lvlText w:val="%2."/>
+      <w:lvlJc w:val="left"/>
+      <w:pPr>
+        <w:ind w:left="4320" w:hanging="360"/>
+      </w:pPr>
+    </w:lvl>
+    <w:lvl w:ilvl="2" w:tplc="0409001B" w:tentative="1">
+      <w:start w:val="1"/>
+      <w:numFmt w:val="lowerRoman"/>
+      <w:lvlText w:val="%3."/>
+      <w:lvlJc w:val="right"/>
+      <w:pPr>
+        <w:ind w:left="5040" w:hanging="180"/>
+      </w:pPr>
+    </w:lvl>
+    <w:lvl w:ilvl="3" w:tplc="0409000F" w:tentative="1">
+      <w:start w:val="1"/>
+      <w:numFmt w:val="decimal"/>
+      <w:lvlText w:val="%4."/>
+      <w:lvlJc w:val="left"/>
+      <w:pPr>
+        <w:ind w:left="5760" w:hanging="360"/>
+      </w:pPr>
+    </w:lvl>
+    <w:lvl w:ilvl="4" w:tplc="04090019" w:tentative="1">
+      <w:start w:val="1"/>
+      <w:numFmt w:val="lowerLetter"/>
+      <w:lvlText w:val="%5."/>
+      <w:lvlJc w:val="left"/>
+      <w:pPr>
+        <w:ind w:left="6480" w:hanging="360"/>
+      </w:pPr>
+    </w:lvl>
+    <w:lvl w:ilvl="5" w:tplc="0409001B" w:tentative="1">
+      <w:start w:val="1"/>
+      <w:numFmt w:val="lowerRoman"/>
+      <w:lvlText w:val="%6."/>
+      <w:lvlJc w:val="right"/>
+      <w:pPr>
+        <w:ind w:left="7200" w:hanging="180"/>
+      </w:pPr>
+    </w:lvl>
+    <w:lvl w:ilvl="6" w:tplc="0409000F" w:tentative="1">
+      <w:start w:val="1"/>
+      <w:numFmt w:val="decimal"/>
+      <w:lvlText w:val="%7."/>
+      <w:lvlJc w:val="left"/>
+      <w:pPr>
+        <w:ind w:left="7920" w:hanging="360"/>
+      </w:pPr>
+    </w:lvl>
+    <w:lvl w:ilvl="7" w:tplc="04090019" w:tentative="1">
+      <w:start w:val="1"/>
+      <w:numFmt w:val="lowerLetter"/>
+      <w:lvlText w:val="%8."/>
+      <w:lvlJc w:val="left"/>
+      <w:pPr>
+        <w:ind w:left="8640" w:hanging="360"/>
+      </w:pPr>
+    </w:lvl>
+    <w:lvl w:ilvl="8" w:tplc="0409001B" w:tentative="1">
+      <w:start w:val="1"/>
+      <w:numFmt w:val="lowerRoman"/>
+      <w:lvlText w:val="%9."/>
+      <w:lvlJc w:val="right"/>
+      <w:pPr>
+        <w:ind w:left="9360" w:hanging="180"/>
+      </w:pPr>
+    </w:lvl>
+  </w:abstractNum>
+  <w:abstractNum w:abstractNumId="5" w15:restartNumberingAfterBreak="0">
     <w:nsid w:val="45C72071"/>
     <w:multiLevelType w:val="hybridMultilevel"/>
     <w:tmpl w:val="714E3FC6"/>
@@ -3197,7 +4945,7 @@
       </w:rPr>
     </w:lvl>
   </w:abstractNum>
-  <w:abstractNum w:abstractNumId="3" w15:restartNumberingAfterBreak="0">
+  <w:abstractNum w:abstractNumId="6" w15:restartNumberingAfterBreak="0">
     <w:nsid w:val="564A2A5B"/>
     <w:multiLevelType w:val="hybridMultilevel"/>
     <w:tmpl w:val="87E62352"/>
@@ -3309,23 +5057,121 @@
       </w:rPr>
     </w:lvl>
   </w:abstractNum>
+  <w:abstractNum w:abstractNumId="7" w15:restartNumberingAfterBreak="0">
+    <w:nsid w:val="758A6F05"/>
+    <w:multiLevelType w:val="hybridMultilevel"/>
+    <w:tmpl w:val="BA1408F4"/>
+    <w:lvl w:ilvl="0" w:tplc="0409000F">
+      <w:start w:val="1"/>
+      <w:numFmt w:val="decimal"/>
+      <w:lvlText w:val="%1."/>
+      <w:lvlJc w:val="left"/>
+      <w:pPr>
+        <w:ind w:left="3600" w:hanging="360"/>
+      </w:pPr>
+    </w:lvl>
+    <w:lvl w:ilvl="1" w:tplc="04090019" w:tentative="1">
+      <w:start w:val="1"/>
+      <w:numFmt w:val="lowerLetter"/>
+      <w:lvlText w:val="%2."/>
+      <w:lvlJc w:val="left"/>
+      <w:pPr>
+        <w:ind w:left="4320" w:hanging="360"/>
+      </w:pPr>
+    </w:lvl>
+    <w:lvl w:ilvl="2" w:tplc="0409001B" w:tentative="1">
+      <w:start w:val="1"/>
+      <w:numFmt w:val="lowerRoman"/>
+      <w:lvlText w:val="%3."/>
+      <w:lvlJc w:val="right"/>
+      <w:pPr>
+        <w:ind w:left="5040" w:hanging="180"/>
+      </w:pPr>
+    </w:lvl>
+    <w:lvl w:ilvl="3" w:tplc="0409000F" w:tentative="1">
+      <w:start w:val="1"/>
+      <w:numFmt w:val="decimal"/>
+      <w:lvlText w:val="%4."/>
+      <w:lvlJc w:val="left"/>
+      <w:pPr>
+        <w:ind w:left="5760" w:hanging="360"/>
+      </w:pPr>
+    </w:lvl>
+    <w:lvl w:ilvl="4" w:tplc="04090019" w:tentative="1">
+      <w:start w:val="1"/>
+      <w:numFmt w:val="lowerLetter"/>
+      <w:lvlText w:val="%5."/>
+      <w:lvlJc w:val="left"/>
+      <w:pPr>
+        <w:ind w:left="6480" w:hanging="360"/>
+      </w:pPr>
+    </w:lvl>
+    <w:lvl w:ilvl="5" w:tplc="0409001B" w:tentative="1">
+      <w:start w:val="1"/>
+      <w:numFmt w:val="lowerRoman"/>
+      <w:lvlText w:val="%6."/>
+      <w:lvlJc w:val="right"/>
+      <w:pPr>
+        <w:ind w:left="7200" w:hanging="180"/>
+      </w:pPr>
+    </w:lvl>
+    <w:lvl w:ilvl="6" w:tplc="0409000F" w:tentative="1">
+      <w:start w:val="1"/>
+      <w:numFmt w:val="decimal"/>
+      <w:lvlText w:val="%7."/>
+      <w:lvlJc w:val="left"/>
+      <w:pPr>
+        <w:ind w:left="7920" w:hanging="360"/>
+      </w:pPr>
+    </w:lvl>
+    <w:lvl w:ilvl="7" w:tplc="04090019" w:tentative="1">
+      <w:start w:val="1"/>
+      <w:numFmt w:val="lowerLetter"/>
+      <w:lvlText w:val="%8."/>
+      <w:lvlJc w:val="left"/>
+      <w:pPr>
+        <w:ind w:left="8640" w:hanging="360"/>
+      </w:pPr>
+    </w:lvl>
+    <w:lvl w:ilvl="8" w:tplc="0409001B" w:tentative="1">
+      <w:start w:val="1"/>
+      <w:numFmt w:val="lowerRoman"/>
+      <w:lvlText w:val="%9."/>
+      <w:lvlJc w:val="right"/>
+      <w:pPr>
+        <w:ind w:left="9360" w:hanging="180"/>
+      </w:pPr>
+    </w:lvl>
+  </w:abstractNum>
   <w:num w:numId="1">
-    <w:abstractNumId w:val="2"/>
+    <w:abstractNumId w:val="5"/>
   </w:num>
   <w:num w:numId="2">
-    <w:abstractNumId w:val="3"/>
+    <w:abstractNumId w:val="6"/>
   </w:num>
   <w:num w:numId="3">
-    <w:abstractNumId w:val="1"/>
+    <w:abstractNumId w:val="3"/>
   </w:num>
   <w:num w:numId="4">
     <w:abstractNumId w:val="0"/>
+  </w:num>
+  <w:num w:numId="5">
+    <w:abstractNumId w:val="1"/>
+  </w:num>
+  <w:num w:numId="6">
+    <w:abstractNumId w:val="2"/>
+  </w:num>
+  <w:num w:numId="7">
+    <w:abstractNumId w:val="4"/>
+  </w:num>
+  <w:num w:numId="8">
+    <w:abstractNumId w:val="7"/>
   </w:num>
 </w:numbering>
 </file>
 
 <file path=word/styles.xml><?xml version="1.0" encoding="utf-8"?>
-<w:styles xmlns:mc="http://schemas.openxmlformats.org/markup-compatibility/2006" xmlns:r="http://schemas.openxmlformats.org/officeDocument/2006/relationships" xmlns:w="http://schemas.openxmlformats.org/wordprocessingml/2006/main" xmlns:w14="http://schemas.microsoft.com/office/word/2010/wordml" xmlns:w15="http://schemas.microsoft.com/office/word/2012/wordml" xmlns:w16cid="http://schemas.microsoft.com/office/word/2016/wordml/cid" xmlns:w16se="http://schemas.microsoft.com/office/word/2015/wordml/symex" mc:Ignorable="w14 w15 w16se w16cid">
+<w:styles xmlns:mc="http://schemas.openxmlformats.org/markup-compatibility/2006" xmlns:r="http://schemas.openxmlformats.org/officeDocument/2006/relationships" xmlns:w="http://schemas.openxmlformats.org/wordprocessingml/2006/main" xmlns:w14="http://schemas.microsoft.com/office/word/2010/wordml" xmlns:w15="http://schemas.microsoft.com/office/word/2012/wordml" xmlns:w16se="http://schemas.microsoft.com/office/word/2015/wordml/symex" mc:Ignorable="w14 w15 w16se">
   <w:docDefaults>
     <w:rPrDefault>
       <w:rPr>
@@ -3341,7 +5187,7 @@
       </w:pPr>
     </w:pPrDefault>
   </w:docDefaults>
-  <w:latentStyles w:defLockedState="0" w:defUIPriority="99" w:defSemiHidden="0" w:defUnhideWhenUsed="0" w:defQFormat="0" w:count="376">
+  <w:latentStyles w:defLockedState="0" w:defUIPriority="99" w:defSemiHidden="0" w:defUnhideWhenUsed="0" w:defQFormat="0" w:count="371">
     <w:lsdException w:name="Normal" w:uiPriority="0" w:qFormat="1"/>
     <w:lsdException w:name="heading 1" w:uiPriority="9" w:qFormat="1"/>
     <w:lsdException w:name="heading 2" w:semiHidden="1" w:uiPriority="9" w:unhideWhenUsed="1" w:qFormat="1"/>
@@ -3713,11 +5559,6 @@
     <w:lsdException w:name="List Table 5 Dark Accent 6" w:uiPriority="50"/>
     <w:lsdException w:name="List Table 6 Colorful Accent 6" w:uiPriority="51"/>
     <w:lsdException w:name="List Table 7 Colorful Accent 6" w:uiPriority="52"/>
-    <w:lsdException w:name="Mention" w:semiHidden="1" w:unhideWhenUsed="1"/>
-    <w:lsdException w:name="Smart Hyperlink" w:semiHidden="1" w:unhideWhenUsed="1"/>
-    <w:lsdException w:name="Hashtag" w:semiHidden="1" w:unhideWhenUsed="1"/>
-    <w:lsdException w:name="Unresolved Mention" w:semiHidden="1" w:unhideWhenUsed="1"/>
-    <w:lsdException w:name="Smart Link" w:semiHidden="1" w:unhideWhenUsed="1"/>
   </w:latentStyles>
   <w:style w:type="paragraph" w:default="1" w:styleId="Normal">
     <w:name w:val="Normal"/>
@@ -3743,6 +5584,29 @@
       <w:color w:val="365F91" w:themeColor="accent1" w:themeShade="BF"/>
       <w:sz w:val="32"/>
       <w:szCs w:val="32"/>
+    </w:rPr>
+  </w:style>
+  <w:style w:type="paragraph" w:styleId="Heading4">
+    <w:name w:val="heading 4"/>
+    <w:basedOn w:val="Normal"/>
+    <w:next w:val="Normal"/>
+    <w:link w:val="Heading4Char"/>
+    <w:uiPriority w:val="9"/>
+    <w:semiHidden/>
+    <w:unhideWhenUsed/>
+    <w:qFormat/>
+    <w:rsid w:val="00031D80"/>
+    <w:pPr>
+      <w:keepNext/>
+      <w:keepLines/>
+      <w:spacing w:before="40" w:after="0"/>
+      <w:outlineLvl w:val="3"/>
+    </w:pPr>
+    <w:rPr>
+      <w:rFonts w:asciiTheme="majorHAnsi" w:eastAsiaTheme="majorEastAsia" w:hAnsiTheme="majorHAnsi" w:cstheme="majorBidi"/>
+      <w:i/>
+      <w:iCs/>
+      <w:color w:val="365F91" w:themeColor="accent1" w:themeShade="BF"/>
     </w:rPr>
   </w:style>
   <w:style w:type="character" w:default="1" w:styleId="DefaultParagraphFont">
@@ -3933,11 +5797,50 @@
       <w:szCs w:val="32"/>
     </w:rPr>
   </w:style>
+  <w:style w:type="paragraph" w:styleId="TOCHeading">
+    <w:name w:val="TOC Heading"/>
+    <w:basedOn w:val="Heading1"/>
+    <w:next w:val="Normal"/>
+    <w:uiPriority w:val="39"/>
+    <w:unhideWhenUsed/>
+    <w:qFormat/>
+    <w:rsid w:val="008A7826"/>
+    <w:pPr>
+      <w:spacing w:line="259" w:lineRule="auto"/>
+      <w:outlineLvl w:val="9"/>
+    </w:pPr>
+  </w:style>
+  <w:style w:type="paragraph" w:styleId="TOC1">
+    <w:name w:val="toc 1"/>
+    <w:basedOn w:val="Normal"/>
+    <w:next w:val="Normal"/>
+    <w:autoRedefine/>
+    <w:uiPriority w:val="39"/>
+    <w:unhideWhenUsed/>
+    <w:rsid w:val="008A7826"/>
+    <w:pPr>
+      <w:spacing w:after="100"/>
+    </w:pPr>
+  </w:style>
+  <w:style w:type="character" w:customStyle="1" w:styleId="Heading4Char">
+    <w:name w:val="Heading 4 Char"/>
+    <w:basedOn w:val="DefaultParagraphFont"/>
+    <w:link w:val="Heading4"/>
+    <w:uiPriority w:val="9"/>
+    <w:semiHidden/>
+    <w:rsid w:val="00031D80"/>
+    <w:rPr>
+      <w:rFonts w:asciiTheme="majorHAnsi" w:eastAsiaTheme="majorEastAsia" w:hAnsiTheme="majorHAnsi" w:cstheme="majorBidi"/>
+      <w:i/>
+      <w:iCs/>
+      <w:color w:val="365F91" w:themeColor="accent1" w:themeShade="BF"/>
+    </w:rPr>
+  </w:style>
 </w:styles>
 </file>
 
 <file path=word/glossary/document.xml><?xml version="1.0" encoding="utf-8"?>
-<w:glossaryDocument xmlns:wpc="http://schemas.microsoft.com/office/word/2010/wordprocessingCanvas" xmlns:cx="http://schemas.microsoft.com/office/drawing/2014/chartex" xmlns:cx1="http://schemas.microsoft.com/office/drawing/2015/9/8/chartex" xmlns:cx2="http://schemas.microsoft.com/office/drawing/2015/10/21/chartex" xmlns:cx3="http://schemas.microsoft.com/office/drawing/2016/5/9/chartex" xmlns:cx4="http://schemas.microsoft.com/office/drawing/2016/5/10/chartex" xmlns:cx5="http://schemas.microsoft.com/office/drawing/2016/5/11/chartex" xmlns:cx6="http://schemas.microsoft.com/office/drawing/2016/5/12/chartex" xmlns:cx7="http://schemas.microsoft.com/office/drawing/2016/5/13/chartex" xmlns:cx8="http://schemas.microsoft.com/office/drawing/2016/5/14/chartex" xmlns:mc="http://schemas.openxmlformats.org/markup-compatibility/2006" xmlns:aink="http://schemas.microsoft.com/office/drawing/2016/ink" xmlns:am3d="http://schemas.microsoft.com/office/drawing/2017/model3d" xmlns:o="urn:schemas-microsoft-com:office:office" xmlns:r="http://schemas.openxmlformats.org/officeDocument/2006/relationships" xmlns:m="http://schemas.openxmlformats.org/officeDocument/2006/math" xmlns:v="urn:schemas-microsoft-com:vml" xmlns:wp14="http://schemas.microsoft.com/office/word/2010/wordprocessingDrawing" xmlns:wp="http://schemas.openxmlformats.org/drawingml/2006/wordprocessingDrawing" xmlns:w10="urn:schemas-microsoft-com:office:word" xmlns:w="http://schemas.openxmlformats.org/wordprocessingml/2006/main" xmlns:w14="http://schemas.microsoft.com/office/word/2010/wordml" xmlns:w15="http://schemas.microsoft.com/office/word/2012/wordml" xmlns:w16cid="http://schemas.microsoft.com/office/word/2016/wordml/cid" xmlns:w16se="http://schemas.microsoft.com/office/word/2015/wordml/symex" xmlns:wpg="http://schemas.microsoft.com/office/word/2010/wordprocessingGroup" xmlns:wpi="http://schemas.microsoft.com/office/word/2010/wordprocessingInk" xmlns:wne="http://schemas.microsoft.com/office/word/2006/wordml" xmlns:wps="http://schemas.microsoft.com/office/word/2010/wordprocessingShape" mc:Ignorable="w14 w15 w16se w16cid wp14">
+<w:glossaryDocument xmlns:wpc="http://schemas.microsoft.com/office/word/2010/wordprocessingCanvas" xmlns:cx="http://schemas.microsoft.com/office/drawing/2014/chartex" xmlns:mc="http://schemas.openxmlformats.org/markup-compatibility/2006" xmlns:o="urn:schemas-microsoft-com:office:office" xmlns:r="http://schemas.openxmlformats.org/officeDocument/2006/relationships" xmlns:m="http://schemas.openxmlformats.org/officeDocument/2006/math" xmlns:v="urn:schemas-microsoft-com:vml" xmlns:wp14="http://schemas.microsoft.com/office/word/2010/wordprocessingDrawing" xmlns:wp="http://schemas.openxmlformats.org/drawingml/2006/wordprocessingDrawing" xmlns:w10="urn:schemas-microsoft-com:office:word" xmlns:w="http://schemas.openxmlformats.org/wordprocessingml/2006/main" xmlns:w14="http://schemas.microsoft.com/office/word/2010/wordml" xmlns:w15="http://schemas.microsoft.com/office/word/2012/wordml" xmlns:w16se="http://schemas.microsoft.com/office/word/2015/wordml/symex" xmlns:wpg="http://schemas.microsoft.com/office/word/2010/wordprocessingGroup" xmlns:wpi="http://schemas.microsoft.com/office/word/2010/wordprocessingInk" xmlns:wne="http://schemas.microsoft.com/office/word/2006/wordml" xmlns:wps="http://schemas.microsoft.com/office/word/2010/wordprocessingShape" mc:Ignorable="w14 w15 w16se wp14">
   <w:docParts>
     <w:docPart>
       <w:docPartPr>
@@ -3970,7 +5873,7 @@
     </w:docPart>
     <w:docPart>
       <w:docPartPr>
-        <w:name w:val="8F398D10E58045239B6F61C5A882705E"/>
+        <w:name w:val="009A26F3A4F742C6886F069CD2851875"/>
         <w:category>
           <w:name w:val="General"/>
           <w:gallery w:val="placeholder"/>
@@ -3981,12 +5884,12 @@
         <w:behaviors>
           <w:behavior w:val="content"/>
         </w:behaviors>
-        <w:guid w:val="{6B0F5DCC-EC80-4784-AA2D-A3F9DA309D8B}"/>
+        <w:guid w:val="{FB774FD2-D01D-4F0D-8501-B01EAF959F23}"/>
       </w:docPartPr>
       <w:docPartBody>
         <w:p>
           <w:pPr>
-            <w:pStyle w:val="8F398D10E58045239B6F61C5A882705E"/>
+            <w:pStyle w:val="009A26F3A4F742C6886F069CD2851875"/>
           </w:pPr>
           <w:r>
             <w:rPr>
@@ -4002,20 +5905,20 @@
 </file>
 
 <file path=word/glossary/fontTable.xml><?xml version="1.0" encoding="utf-8"?>
-<w:fonts xmlns:mc="http://schemas.openxmlformats.org/markup-compatibility/2006" xmlns:r="http://schemas.openxmlformats.org/officeDocument/2006/relationships" xmlns:w="http://schemas.openxmlformats.org/wordprocessingml/2006/main" xmlns:w14="http://schemas.microsoft.com/office/word/2010/wordml" xmlns:w15="http://schemas.microsoft.com/office/word/2012/wordml" xmlns:w16cid="http://schemas.microsoft.com/office/word/2016/wordml/cid" xmlns:w16se="http://schemas.microsoft.com/office/word/2015/wordml/symex" mc:Ignorable="w14 w15 w16se w16cid">
+<w:fonts xmlns:mc="http://schemas.openxmlformats.org/markup-compatibility/2006" xmlns:r="http://schemas.openxmlformats.org/officeDocument/2006/relationships" xmlns:w="http://schemas.openxmlformats.org/wordprocessingml/2006/main" xmlns:w14="http://schemas.microsoft.com/office/word/2010/wordml" xmlns:w15="http://schemas.microsoft.com/office/word/2012/wordml" xmlns:w16se="http://schemas.microsoft.com/office/word/2015/wordml/symex" mc:Ignorable="w14 w15 w16se">
   <w:font w:name="Arial">
     <w:panose1 w:val="020B0604020202020204"/>
     <w:charset w:val="00"/>
     <w:family w:val="swiss"/>
     <w:pitch w:val="variable"/>
-    <w:sig w:usb0="E0002EFF" w:usb1="C000785B" w:usb2="00000009" w:usb3="00000000" w:csb0="000001FF" w:csb1="00000000"/>
+    <w:sig w:usb0="E0002AFF" w:usb1="C0007843" w:usb2="00000009" w:usb3="00000000" w:csb0="000001FF" w:csb1="00000000"/>
   </w:font>
   <w:font w:name="Calibri">
     <w:panose1 w:val="020F0502020204030204"/>
     <w:charset w:val="00"/>
     <w:family w:val="swiss"/>
     <w:pitch w:val="variable"/>
-    <w:sig w:usb0="E4002EFF" w:usb1="C000247B" w:usb2="00000009" w:usb3="00000000" w:csb0="000001FF" w:csb1="00000000"/>
+    <w:sig w:usb0="E00002FF" w:usb1="4000ACFF" w:usb2="00000001" w:usb3="00000000" w:csb0="0000019F" w:csb1="00000000"/>
   </w:font>
   <w:font w:name="Courier New">
     <w:panose1 w:val="02070309020205020404"/>
@@ -4029,7 +5932,7 @@
     <w:charset w:val="00"/>
     <w:family w:val="roman"/>
     <w:pitch w:val="variable"/>
-    <w:sig w:usb0="E0002EFF" w:usb1="C000785B" w:usb2="00000009" w:usb3="00000000" w:csb0="000001FF" w:csb1="00000000"/>
+    <w:sig w:usb0="E0002AFF" w:usb1="C0007843" w:usb2="00000009" w:usb3="00000000" w:csb0="000001FF" w:csb1="00000000"/>
   </w:font>
   <w:font w:name="Wingdings">
     <w:panose1 w:val="05000000000000000000"/>
@@ -4059,30 +5962,38 @@
     <w:pitch w:val="variable"/>
     <w:sig w:usb0="E1002EFF" w:usb1="C000605B" w:usb2="00000029" w:usb3="00000000" w:csb0="000101FF" w:csb1="00000000"/>
   </w:font>
+  <w:font w:name="Segoe UI">
+    <w:panose1 w:val="020B0502040204020203"/>
+    <w:charset w:val="00"/>
+    <w:family w:val="swiss"/>
+    <w:pitch w:val="variable"/>
+    <w:sig w:usb0="E4002EFF" w:usb1="C000E47F" w:usb2="00000009" w:usb3="00000000" w:csb0="000001FF" w:csb1="00000000"/>
+  </w:font>
   <w:font w:name="Calibri Light">
     <w:panose1 w:val="020F0302020204030204"/>
     <w:charset w:val="00"/>
     <w:family w:val="swiss"/>
     <w:pitch w:val="variable"/>
-    <w:sig w:usb0="E4002EFF" w:usb1="C000247B" w:usb2="00000009" w:usb3="00000000" w:csb0="000001FF" w:csb1="00000000"/>
+    <w:sig w:usb0="A00002EF" w:usb1="4000207B" w:usb2="00000000" w:usb3="00000000" w:csb0="0000009F" w:csb1="00000000"/>
   </w:font>
 </w:fonts>
 </file>
 
 <file path=word/glossary/settings.xml><?xml version="1.0" encoding="utf-8"?>
-<w:settings xmlns:mc="http://schemas.openxmlformats.org/markup-compatibility/2006" xmlns:o="urn:schemas-microsoft-com:office:office" xmlns:r="http://schemas.openxmlformats.org/officeDocument/2006/relationships" xmlns:m="http://schemas.openxmlformats.org/officeDocument/2006/math" xmlns:v="urn:schemas-microsoft-com:vml" xmlns:w10="urn:schemas-microsoft-com:office:word" xmlns:w="http://schemas.openxmlformats.org/wordprocessingml/2006/main" xmlns:w14="http://schemas.microsoft.com/office/word/2010/wordml" xmlns:w15="http://schemas.microsoft.com/office/word/2012/wordml" xmlns:w16cid="http://schemas.microsoft.com/office/word/2016/wordml/cid" xmlns:w16se="http://schemas.microsoft.com/office/word/2015/wordml/symex" xmlns:sl="http://schemas.openxmlformats.org/schemaLibrary/2006/main" mc:Ignorable="w14 w15 w16se w16cid">
+<w:settings xmlns:mc="http://schemas.openxmlformats.org/markup-compatibility/2006" xmlns:o="urn:schemas-microsoft-com:office:office" xmlns:r="http://schemas.openxmlformats.org/officeDocument/2006/relationships" xmlns:m="http://schemas.openxmlformats.org/officeDocument/2006/math" xmlns:v="urn:schemas-microsoft-com:vml" xmlns:w10="urn:schemas-microsoft-com:office:word" xmlns:w="http://schemas.openxmlformats.org/wordprocessingml/2006/main" xmlns:w14="http://schemas.microsoft.com/office/word/2010/wordml" xmlns:w15="http://schemas.microsoft.com/office/word/2012/wordml" xmlns:w16se="http://schemas.microsoft.com/office/word/2015/wordml/symex" xmlns:sl="http://schemas.openxmlformats.org/schemaLibrary/2006/main" mc:Ignorable="w14 w15 w16se">
   <w:view w:val="normal"/>
   <w:defaultTabStop w:val="720"/>
   <w:characterSpacingControl w:val="doNotCompress"/>
   <w:compat>
     <w:useFELayout/>
     <w:compatSetting w:name="compatibilityMode" w:uri="http://schemas.microsoft.com/office/word" w:val="12"/>
-    <w:compatSetting w:name="useWord2013TrackBottomHyphenation" w:uri="http://schemas.microsoft.com/office/word" w:val="1"/>
   </w:compat>
   <w:rsids>
     <w:rsidRoot w:val="00CD6B9D"/>
+    <w:rsid w:val="00223A50"/>
     <w:rsid w:val="00233143"/>
     <w:rsid w:val="00462261"/>
+    <w:rsid w:val="00573323"/>
     <w:rsid w:val="00CD6B9D"/>
     <w:rsid w:val="00D72265"/>
     <w:rsid w:val="00E70A4B"/>
@@ -4109,7 +6020,7 @@
 </file>
 
 <file path=word/glossary/styles.xml><?xml version="1.0" encoding="utf-8"?>
-<w:styles xmlns:mc="http://schemas.openxmlformats.org/markup-compatibility/2006" xmlns:r="http://schemas.openxmlformats.org/officeDocument/2006/relationships" xmlns:w="http://schemas.openxmlformats.org/wordprocessingml/2006/main" xmlns:w14="http://schemas.microsoft.com/office/word/2010/wordml" xmlns:w15="http://schemas.microsoft.com/office/word/2012/wordml" xmlns:w16cid="http://schemas.microsoft.com/office/word/2016/wordml/cid" xmlns:w16se="http://schemas.microsoft.com/office/word/2015/wordml/symex" mc:Ignorable="w14 w15 w16se w16cid">
+<w:styles xmlns:mc="http://schemas.openxmlformats.org/markup-compatibility/2006" xmlns:r="http://schemas.openxmlformats.org/officeDocument/2006/relationships" xmlns:w="http://schemas.openxmlformats.org/wordprocessingml/2006/main" xmlns:w14="http://schemas.microsoft.com/office/word/2010/wordml" xmlns:w15="http://schemas.microsoft.com/office/word/2012/wordml" xmlns:w16se="http://schemas.microsoft.com/office/word/2015/wordml/symex" mc:Ignorable="w14 w15 w16se">
   <w:docDefaults>
     <w:rPrDefault>
       <w:rPr>
@@ -4125,7 +6036,7 @@
       </w:pPr>
     </w:pPrDefault>
   </w:docDefaults>
-  <w:latentStyles w:defLockedState="0" w:defUIPriority="99" w:defSemiHidden="0" w:defUnhideWhenUsed="0" w:defQFormat="0" w:count="376">
+  <w:latentStyles w:defLockedState="0" w:defUIPriority="99" w:defSemiHidden="0" w:defUnhideWhenUsed="0" w:defQFormat="0" w:count="371">
     <w:lsdException w:name="Normal" w:uiPriority="0" w:qFormat="1"/>
     <w:lsdException w:name="heading 1" w:uiPriority="9" w:qFormat="1"/>
     <w:lsdException w:name="heading 2" w:semiHidden="1" w:uiPriority="9" w:unhideWhenUsed="1" w:qFormat="1"/>
@@ -4497,11 +6408,6 @@
     <w:lsdException w:name="List Table 5 Dark Accent 6" w:uiPriority="50"/>
     <w:lsdException w:name="List Table 6 Colorful Accent 6" w:uiPriority="51"/>
     <w:lsdException w:name="List Table 7 Colorful Accent 6" w:uiPriority="52"/>
-    <w:lsdException w:name="Mention" w:semiHidden="1" w:unhideWhenUsed="1"/>
-    <w:lsdException w:name="Smart Hyperlink" w:semiHidden="1" w:unhideWhenUsed="1"/>
-    <w:lsdException w:name="Hashtag" w:semiHidden="1" w:unhideWhenUsed="1"/>
-    <w:lsdException w:name="Unresolved Mention" w:semiHidden="1" w:unhideWhenUsed="1"/>
-    <w:lsdException w:name="Smart Link" w:semiHidden="1" w:unhideWhenUsed="1"/>
   </w:latentStyles>
   <w:style w:type="paragraph" w:default="1" w:styleId="Normal">
     <w:name w:val="Normal"/>
@@ -4554,7 +6460,7 @@
     <w:basedOn w:val="DefaultParagraphFont"/>
     <w:uiPriority w:val="99"/>
     <w:semiHidden/>
-    <w:rsid w:val="00E70A4B"/>
+    <w:rsid w:val="00223A50"/>
     <w:rPr>
       <w:color w:val="808080"/>
     </w:rPr>
@@ -4573,11 +6479,18 @@
       <w:spacing w:after="160" w:line="259" w:lineRule="auto"/>
     </w:pPr>
   </w:style>
+  <w:style w:type="paragraph" w:customStyle="1" w:styleId="009A26F3A4F742C6886F069CD2851875">
+    <w:name w:val="009A26F3A4F742C6886F069CD2851875"/>
+    <w:rsid w:val="00223A50"/>
+    <w:pPr>
+      <w:spacing w:after="160" w:line="259" w:lineRule="auto"/>
+    </w:pPr>
+  </w:style>
 </w:styles>
 </file>
 
 <file path=word/glossary/webSettings.xml><?xml version="1.0" encoding="utf-8"?>
-<w:webSettings xmlns:mc="http://schemas.openxmlformats.org/markup-compatibility/2006" xmlns:r="http://schemas.openxmlformats.org/officeDocument/2006/relationships" xmlns:w="http://schemas.openxmlformats.org/wordprocessingml/2006/main" xmlns:w14="http://schemas.microsoft.com/office/word/2010/wordml" xmlns:w15="http://schemas.microsoft.com/office/word/2012/wordml" xmlns:w16cid="http://schemas.microsoft.com/office/word/2016/wordml/cid" xmlns:w16se="http://schemas.microsoft.com/office/word/2015/wordml/symex" mc:Ignorable="w14 w15 w16se w16cid">
+<w:webSettings xmlns:mc="http://schemas.openxmlformats.org/markup-compatibility/2006" xmlns:r="http://schemas.openxmlformats.org/officeDocument/2006/relationships" xmlns:w="http://schemas.openxmlformats.org/wordprocessingml/2006/main" xmlns:w14="http://schemas.microsoft.com/office/word/2010/wordml" xmlns:w15="http://schemas.microsoft.com/office/word/2012/wordml" xmlns:w16se="http://schemas.microsoft.com/office/word/2015/wordml/symex" mc:Ignorable="w14 w15 w16se">
   <w:optimizeForBrowser/>
 </w:webSettings>
 </file>
@@ -4889,7 +6802,7 @@
 </file>
 
 <file path=customXml/itemProps2.xml><?xml version="1.0" encoding="utf-8"?>
-<ds:datastoreItem xmlns:ds="http://schemas.openxmlformats.org/officeDocument/2006/customXml" ds:itemID="{192055C7-4BC4-4335-BD30-44995F568490}">
+<ds:datastoreItem xmlns:ds="http://schemas.openxmlformats.org/officeDocument/2006/customXml" ds:itemID="{9F66A853-036B-449F-B742-967B843FAEB0}">
   <ds:schemaRefs>
     <ds:schemaRef ds:uri="http://schemas.openxmlformats.org/officeDocument/2006/bibliography"/>
   </ds:schemaRefs>

</xml_diff>